<commit_message>
Updating manual from upstream merge.
</commit_message>
<xml_diff>
--- a/docx/manual.docx
+++ b/docx/manual.docx
@@ -44,7 +44,7 @@
     <w:bookmarkEnd w:id="23"/>
     <w:p>
       <w:r>
-        <w:t xml:space="preserve">We are former and current government workers, designers, technologists, and concerned citizens who believe in building with, not for &amp; in partnering directly with users both in and outside of government to find solutions that help bridge the gap between the two. We're focused on long-term solutions, building tools and processes that change the culture of how governments operate.</w:t>
+        <w:t xml:space="preserve">We are former and current government workers, designers, technologists, and concerned citizens who believe in building with, not for, and in partnering directly with users both in and outside of government to find solutions that help bridge the gap between the two. We're focused on long-term solutions, building tools and processes that change the culture of how governments operate.</w:t>
       </w:r>
     </w:p>
     <w:p>
@@ -54,7 +54,7 @@
     </w:p>
     <w:p>
       <w:r>
-        <w:t xml:space="preserve">We're building a national network of people like us &amp; the Free Law Founders -- to share resources and expertise around solving shared challenges in modernizing the lawmaking process.</w:t>
+        <w:t xml:space="preserve">We're building a national network of people like us and the Free Law Founders—to share resources and expertise around solving shared challenges in modernizing the lawmaking process.</w:t>
       </w:r>
     </w:p>
     <w:bookmarkStart w:id="24" w:name="culture-compliance"/>
@@ -493,7 +493,7 @@
     <w:bookmarkEnd w:id="40"/>
     <w:p>
       <w:r>
-        <w:t xml:space="preserve">The OpenGov Foundation will reimburse pre-approved, work-related expenses. Any expenditure totalling more than $1,000 - including cumulative expenses like software subscriptions, must be pre-approved by the Board of Directors and Executive Director. Sub-$1,000 reimbursable expenses which do not require BOD approval include but are not limited to:</w:t>
+        <w:t xml:space="preserve">The OpenGov Foundation will reimburse pre-approved, work-related expenses. Any expenditure totalling more than $1,000—including cumulative expenses like software subscriptions—must be pre-approved by the Board of Directors and Executive Director. Sub-$1,000 reimbursable expenses which do not require BOD approval include but are not limited to:</w:t>
       </w:r>
     </w:p>
     <w:p>
@@ -505,7 +505,7 @@
         </w:numPr>
       </w:pPr>
       <w:r>
-        <w:t xml:space="preserve">Travel between work meetings and the office</w:t>
+        <w:t xml:space="preserve">Travel between work meetings and the office.</w:t>
       </w:r>
     </w:p>
     <w:p>
@@ -517,7 +517,7 @@
         </w:numPr>
       </w:pPr>
       <w:r>
-        <w:t xml:space="preserve">Travel to, from, and during conferences and events</w:t>
+        <w:t xml:space="preserve">Travel to, from, and during conferences and events.</w:t>
       </w:r>
     </w:p>
     <w:p>
@@ -529,7 +529,7 @@
         </w:numPr>
       </w:pPr>
       <w:r>
-        <w:t xml:space="preserve">Housing and food during conferences and events</w:t>
+        <w:t xml:space="preserve">Housing and food during conferences and events.</w:t>
       </w:r>
     </w:p>
     <w:p>
@@ -541,7 +541,7 @@
         </w:numPr>
       </w:pPr>
       <w:r>
-        <w:t xml:space="preserve">Business-meeting meals and drinks</w:t>
+        <w:t xml:space="preserve">Business-meeting meals and drinks.</w:t>
       </w:r>
     </w:p>
     <w:p>
@@ -553,7 +553,7 @@
         </w:numPr>
       </w:pPr>
       <w:r>
-        <w:t xml:space="preserve">Office supplies</w:t>
+        <w:t xml:space="preserve">Office supplies.</w:t>
       </w:r>
     </w:p>
     <w:p>
@@ -565,7 +565,7 @@
         </w:numPr>
       </w:pPr>
       <w:r>
-        <w:t xml:space="preserve">Organization-specific subscriptions and/or software</w:t>
+        <w:t xml:space="preserve">Organization-specific subscriptions and/or software.</w:t>
       </w:r>
     </w:p>
     <w:p>
@@ -577,12 +577,12 @@
         </w:numPr>
       </w:pPr>
       <w:r>
-        <w:t xml:space="preserve">Expenses stemming from events organized by The OpenGov Foundation</w:t>
-      </w:r>
-    </w:p>
-    <w:p>
-      <w:r>
-        <w:t xml:space="preserve">Employees are expected to travel coach class when traveling by air, book reasonably priced hotels and not spend excessively on meals and other travel expenses.</w:t>
+        <w:t xml:space="preserve">Expenses stemming from events organized by The OpenGov Foundation.</w:t>
+      </w:r>
+    </w:p>
+    <w:p>
+      <w:r>
+        <w:t xml:space="preserve">Employees are expected to travel coach class when traveling by air, book reasonably-priced hotels and not spend excessively on meals and other travel expenses.</w:t>
       </w:r>
     </w:p>
     <w:bookmarkStart w:id="41" w:name="reimbursements"/>
@@ -688,7 +688,7 @@
     </w:p>
     <w:p>
       <w:r>
-        <w:t xml:space="preserve">Employees should check in on Teamwork by 11 AM EST each week day with an update of their work plan for the day. Communication is vital to the success of our team; therefore, team members are expected to be reasonably accessible by phone, Slack, and email between the hours of 11am-4pm.</w:t>
+        <w:t xml:space="preserve">Employees should check in on Teamwork by 11 AM EST each week day with an update of their work plan for the day. Communication is vital to the success of our team; therefore, team members are expected to be reasonably accessible by phone, Slack, and email between the hours of 11 AM–4 PM.</w:t>
       </w:r>
     </w:p>
     <w:p>
@@ -698,7 +698,7 @@
     </w:p>
     <w:p>
       <w:r>
-        <w:t xml:space="preserve">Any time that you won't be available during usual office hours (9am - 5pm) - for appointments, sick time, vacation, etc - should be put on the calendar, and an email must be sent to the employee's supervisor. For non-emergency medical absences, please notify your supervisor at least 48 hours in advance.</w:t>
+        <w:t xml:space="preserve">Any time that you won't be available during usual office hours (9 PM–5 PM)—for appointments, sick time, vacation, etc.—should be put on the calendar, and an email must be sent to the employee's supervisor. For non-emergency medical absences, please notify your supervisor at least 48 hours in advance.</w:t>
       </w:r>
     </w:p>
     <w:p>
@@ -812,7 +812,7 @@
     <w:bookmarkEnd w:id="49"/>
     <w:p>
       <w:r>
-        <w:t xml:space="preserve">We will set you up with an opengovfoundation.org gmail account. This will provide you access to our email, calendar, and Google Plus accounts. Please use this for all work-related correspondence, scheduling, etc. Personal accounts should not be used for work-related activities.</w:t>
+        <w:t xml:space="preserve">We will set you up with an opengovfoundation.org Gmail account. This will provide you access to our email, calendar, and Google+ accounts. Please use this for all work-related correspondence, scheduling, etc. Personal accounts should not be used for work-related activities.</w:t>
       </w:r>
     </w:p>
     <w:p>
@@ -1228,7 +1228,7 @@
 <file path=word/numbering.xml><?xml version="1.0" encoding="utf-8"?>
 <w:numbering xmlns:w="http://schemas.openxmlformats.org/wordprocessingml/2006/main">
   <w:abstractNum w:abstractNumId="0">
-    <w:nsid w:val="11410e40"/>
+    <w:nsid w:val="5d8beed6"/>
     <w:multiLevelType w:val="multilevel"/>
     <w:lvl w:ilvl="0">
       <w:numFmt w:val="bullet"/>
@@ -1309,7 +1309,7 @@
     </w:lvl>
   </w:abstractNum>
   <w:abstractNum w:abstractNumId="2">
-    <w:nsid w:val="d80e96c0"/>
+    <w:nsid w:val="c0accd6e"/>
     <w:multiLevelType w:val="multilevel"/>
     <w:lvl w:ilvl="0">
       <w:numFmt w:val="bullet"/>
@@ -1390,7 +1390,7 @@
     </w:lvl>
   </w:abstractNum>
   <w:abstractNum w:abstractNumId="3">
-    <w:nsid w:val="a618899c"/>
+    <w:nsid w:val="c60bde4a"/>
     <w:multiLevelType w:val="multilevel"/>
     <w:lvl w:ilvl="0">
       <w:start w:val="1"/>

</xml_diff>

<commit_message>
Replacing 'OpenGov' everywhere with 'the organization' to make the manual easier to reuse.
</commit_message>
<xml_diff>
--- a/docx/manual.docx
+++ b/docx/manual.docx
@@ -435,7 +435,7 @@
     <w:bookmarkEnd w:id="36"/>
     <w:p>
       <w:r>
-        <w:t xml:space="preserve">Administered twice monthly, on the 15th and last day of each month, via direct deposit. The OpenGov Foundation's Treasurer, Rich Hirshberg, is available to help with any payroll or benefits questions.</w:t>
+        <w:t xml:space="preserve">Administered twice monthly, on the 15th and last day of each month, via direct deposit. The organization's treasurer is available to help with any payroll or benefits questions.</w:t>
       </w:r>
     </w:p>
     <w:bookmarkStart w:id="37" w:name="medical-dental-and-vision-coverage"/>
@@ -450,7 +450,7 @@
     <w:bookmarkEnd w:id="37"/>
     <w:p>
       <w:r>
-        <w:t xml:space="preserve">We receive health and dental coverage and pharmacy benefits through a Company sponsored Healthcare plan. Rich Hirshberg will help you to enroll. The company pays 80% of the premium cost of the plan. The employee pays 20% through payroll deduction. Enrollment in the benefit plans is optional.</w:t>
+        <w:t xml:space="preserve">We receive health and dental coverage and pharmacy benefits through a Company sponsored Healthcare plan. The company pays 80% of the premium cost of the plan. The employee pays 20% through payroll deduction. Enrollment in the benefit plans is optional.</w:t>
       </w:r>
     </w:p>
     <w:p>
@@ -505,7 +505,7 @@
     <w:bookmarkEnd w:id="40"/>
     <w:p>
       <w:r>
-        <w:t xml:space="preserve">The OpenGov Foundation will reimburse pre-approved, work-related expenses. Any expenditure totalling more than $1,000—including cumulative expenses like software subscriptions—must be pre-approved by the Board of Directors and Executive Director. Sub-$1,000 reimbursable expenses which do not require BOD approval include but are not limited to:</w:t>
+        <w:t xml:space="preserve">The organization will reimburse pre-approved, work-related expenses. Any expenditure totalling more than $1,000—including cumulative expenses like software subscriptions—must be pre-approved by the Board of Directors and Executive Director. Sub-$1,000 reimbursable expenses which do not require BOD approval include but are not limited to:</w:t>
       </w:r>
     </w:p>
     <w:p>
@@ -589,7 +589,7 @@
         </w:numPr>
       </w:pPr>
       <w:r>
-        <w:t xml:space="preserve">Expenses stemming from events organized by The OpenGov Foundation.</w:t>
+        <w:t xml:space="preserve">Expenses stemming from events organized by the organization</w:t>
       </w:r>
     </w:p>
     <w:p>
@@ -660,7 +660,7 @@
     <w:bookmarkEnd w:id="42"/>
     <w:p>
       <w:r>
-        <w:t xml:space="preserve">We strongly encourage employees to explore professional development options. The OpenGov Foundation will cover one half of pre-approved costs associated with professional development expenditures. All professional development expenses require both Executive Director and Board of Directors approval.</w:t>
+        <w:t xml:space="preserve">We strongly encourage employees to explore professional development options. The organization will cover one half of pre-approved costs associated with professional development expenditures. All professional development expenses require both Executive Director and Board of Directors approval.</w:t>
       </w:r>
     </w:p>
     <w:p>
@@ -670,7 +670,7 @@
     </w:p>
     <w:p>
       <w:r>
-        <w:t xml:space="preserve">To seek approval for a professional development opportunity, please submit the following items to your supervisor, who will review and discuss them with you, and share them with the Board of Directors. * A short memo outlining the professional development opportunity you are seeking, how it would support your growth, how it would benefit The OpenGov Foundation. * The total cost of the opportunity, and any relevant payment dates and methods. * The time the opportunity would require (dates, times, including travel) as well as the location.</w:t>
+        <w:t xml:space="preserve">To seek approval for a professional development opportunity, please submit the following items to your supervisor, who will review and discuss them with you, and share them with the Board of Directors. * A short memo outlining the professional development opportunity you are seeking, how it would support your growth, how it would benefit the organization. * The total cost of the opportunity, and any relevant payment dates and methods. * The time the opportunity would require (dates, times, including travel) as well as the location.</w:t>
       </w:r>
     </w:p>
     <w:bookmarkStart w:id="43" w:name="schedule-hours-vacation"/>
@@ -749,7 +749,7 @@
     </w:p>
     <w:p>
       <w:r>
-        <w:t xml:space="preserve">We expect everyone to be able to get their work done in a timely fashion, and to not have to work on personal time. Rested and refreshed people are better team members, and we strongly encourage enjoying life outside of The OpenGov Foundation office. Employees should take a</w:t>
+        <w:t xml:space="preserve">We expect everyone to be able to get their work done in a timely fashion, and to not have to work on personal time. Rested and refreshed people are better team members, and we strongly encourage enjoying life outside of the office. Employees should take a</w:t>
       </w:r>
       <w:r>
         <w:t xml:space="preserve"> </w:t>
@@ -769,7 +769,7 @@
     </w:p>
     <w:p>
       <w:r>
-        <w:t xml:space="preserve">To schedule time off, permission must be granted by your supervisor no less than 5 business days in advance, the dates and location of your travel must be put onto The OpenGov Foundation team calendar, and the team should be notified via email. To track time off, please track the vacation time in Harvest.</w:t>
+        <w:t xml:space="preserve">To schedule time off, permission must be granted by your supervisor no less than 5 business days in advance, the dates and location of your travel must be put onto the team calendar, and the team should be notified via email. To track time off, please track the vacation time in Harvest.</w:t>
       </w:r>
     </w:p>
     <w:p>
@@ -824,7 +824,7 @@
     <w:bookmarkEnd w:id="49"/>
     <w:p>
       <w:r>
-        <w:t xml:space="preserve">We will set you up with an opengovfoundation.org Gmail account. This will provide you access to our email, calendar, and Google+ accounts. Please use this for all work-related correspondence, scheduling, etc. Personal accounts should not be used for work-related activities.</w:t>
+        <w:t xml:space="preserve">We will set you up with an organization Gmail account. This will provide you access to our email, calendar, and Google+ accounts. Please use this for all work-related correspondence, scheduling, etc. Personal accounts should not be used for work-related activities.</w:t>
       </w:r>
     </w:p>
     <w:p>
@@ -844,12 +844,12 @@
     <w:bookmarkEnd w:id="50"/>
     <w:p>
       <w:r>
-        <w:t xml:space="preserve">Please keep your availability updated on your opengovfoundation.org Google calendar, with meetings, vacation time, appointments, and anything else that teammates might need to schedule around. Feel free to schedule meetings with other coworkers on the Google calendar.</w:t>
-      </w:r>
-    </w:p>
-    <w:p>
-      <w:r>
-        <w:t xml:space="preserve">To help prevent resource conflicts, if you are using the UberConference number or the appear.in video chat, please add your call to the appropriate calendar (OpenGov Phone Conference, OpenGov Video Conference, etc), which we will share with your work account.</w:t>
+        <w:t xml:space="preserve">Please keep your availability updated on your Google calendar account associated with the organization - please don't use your personal account. Please record any meetings, vacation time, appointments, and anything else that your teammates might need to schedule around. Feel free to schedule meetings with other coworkers on the Google calendar.</w:t>
+      </w:r>
+    </w:p>
+    <w:p>
+      <w:r>
+        <w:t xml:space="preserve">To help prevent resource conflicts, if you are using the UberConference number or the appear.in video chat, please add your call to the appropriate calendar (Phone Conference, Video Conference, etc), which we will share with your work account.</w:t>
       </w:r>
     </w:p>
     <w:bookmarkStart w:id="51" w:name="regular-meetings"/>
@@ -914,13 +914,13 @@
         <w:t xml:space="preserve">Every week we hold a question-and-answer session where non-technical members of the team can ask our developers whatever tech-related questions they want. This is a great way to make sure everyone's on the same page regarding what we're building &amp; but questions don't have to be about our work.</w:t>
       </w:r>
     </w:p>
-    <w:bookmarkStart w:id="55" w:name="opengov-book-club"/>
+    <w:bookmarkStart w:id="55" w:name="book-club"/>
     <w:p>
       <w:pPr>
         <w:pStyle w:val="Heading4"/>
       </w:pPr>
       <w:r>
-        <w:t xml:space="preserve">OpenGov Book Club</w:t>
+        <w:t xml:space="preserve">Book Club</w:t>
       </w:r>
     </w:p>
     <w:bookmarkEnd w:id="55"/>
@@ -981,7 +981,7 @@
     <w:bookmarkEnd w:id="59"/>
     <w:p>
       <w:r>
-        <w:t xml:space="preserve">For group calls. Please enter calls on the OpenGov Phone Conference calendar to avoid double-booking the line.</w:t>
+        <w:t xml:space="preserve">For group calls. Please enter calls on the Phone Conference calendar to avoid double-booking the line.</w:t>
       </w:r>
     </w:p>
     <w:bookmarkStart w:id="60" w:name="appear.in-skype"/>
@@ -996,7 +996,7 @@
     <w:bookmarkEnd w:id="60"/>
     <w:p>
       <w:r>
-        <w:t xml:space="preserve">For group video chats. Please enter appear.in calls on the OpenGov Video Conference calendar to avoid double-booking the service.</w:t>
+        <w:t xml:space="preserve">For group video chats. Please enter appear.in calls on the Video Conference calendar to avoid double-booking the service.</w:t>
       </w:r>
     </w:p>
     <w:bookmarkStart w:id="61" w:name="google-calendar"/>
@@ -1011,7 +1011,7 @@
     <w:bookmarkEnd w:id="61"/>
     <w:p>
       <w:r>
-        <w:t xml:space="preserve">Please keep your availability updated on your OpenGov Google Calendar.</w:t>
+        <w:t xml:space="preserve">Please keep your availability updated on your Google Calendar for the organization.</w:t>
       </w:r>
     </w:p>
     <w:bookmarkStart w:id="62" w:name="google-docs"/>
@@ -1101,7 +1101,7 @@
     <w:bookmarkEnd w:id="67"/>
     <w:p>
       <w:r>
-        <w:t xml:space="preserve">For password storage. Please create your own Passpack account and connect with the main OpenGov Foundation account. Any time you create an account relevant to our work, please share the password with the organization on Passpack.</w:t>
+        <w:t xml:space="preserve">For password storage. Please create your own Passpack account and connect with the main organization account. Any time you create an account relevant to our work, please share the password with the organization on Passpack.</w:t>
       </w:r>
     </w:p>
     <w:bookmarkStart w:id="68" w:name="recommended-reading"/>
@@ -1240,7 +1240,7 @@
 <file path=word/numbering.xml><?xml version="1.0" encoding="utf-8"?>
 <w:numbering xmlns:w="http://schemas.openxmlformats.org/wordprocessingml/2006/main">
   <w:abstractNum w:abstractNumId="0">
-    <w:nsid w:val="8462cde7"/>
+    <w:nsid w:val="a4b55730"/>
     <w:multiLevelType w:val="multilevel"/>
     <w:lvl w:ilvl="0">
       <w:numFmt w:val="bullet"/>
@@ -1321,7 +1321,7 @@
     </w:lvl>
   </w:abstractNum>
   <w:abstractNum w:abstractNumId="2">
-    <w:nsid w:val="2229cd1e"/>
+    <w:nsid w:val="abd980b0"/>
     <w:multiLevelType w:val="multilevel"/>
     <w:lvl w:ilvl="0">
       <w:numFmt w:val="bullet"/>
@@ -1402,7 +1402,7 @@
     </w:lvl>
   </w:abstractNum>
   <w:abstractNum w:abstractNumId="3">
-    <w:nsid w:val="8d0f4f8c"/>
+    <w:nsid w:val="49ada46b"/>
     <w:multiLevelType w:val="multilevel"/>
     <w:lvl w:ilvl="0">
       <w:start w:val="1"/>

</xml_diff>

<commit_message>
Updating HR manual versions.
</commit_message>
<xml_diff>
--- a/docx/manual.docx
+++ b/docx/manual.docx
@@ -79,7 +79,22 @@
     <w:bookmarkEnd w:id="25"/>
     <w:p>
       <w:r>
-        <w:t xml:space="preserve">The OpenGov Foundation is committed to equal employment opportunity. We will not discriminate against employees or applicants for employment on any legally recognized basis including, but not limited to: veteran status, uniform service member status, race, color, religion, sex, national origin, physical or mental disability, genetic information or any other protected class under federal, state or local law. We are committed to providing equal employment opportunities to qualified individuals with disabilities. This may include providing reasonable accommodation where appropriate in order for an otherwise qualified individual to perform the essential functions of the job.</w:t>
+        <w:t xml:space="preserve">The OpenGov Foundation is committed to equal employment opportunity. We will not discriminate against employees or applicants for employment on any legally recognized basis including, but not limited to race, religion, color, sex (with or without sexual conduct and including pregnancy and sexual orientation involving transgender status/gender identity, and sex-stereotyping), national origin, age, disability (physical or mental), genetic information, sexual orientation, or any other protected class under federal, state or local law,</w:t>
+      </w:r>
+      <w:r>
+        <w:t xml:space="preserve"> </w:t>
+      </w:r>
+      <w:r>
+        <w:rPr>
+          <w:i/>
+        </w:rPr>
+        <w:t xml:space="preserve">as well as</w:t>
+      </w:r>
+      <w:r>
+        <w:t xml:space="preserve"> </w:t>
+      </w:r>
+      <w:r>
+        <w:t xml:space="preserve">gender identity, parental status, marital status, political affiliation, gender expression, mental illness, socioeconomic status or background, neuro(a)typicality, physical appearance, body size, or clothing. We are committed to providing equal employment opportunities to qualified individuals with disabilities. This may include providing reasonable accommodation where appropriate in order for an otherwise qualified individual to perform the essential functions of the job.</w:t>
       </w:r>
     </w:p>
     <w:bookmarkStart w:id="26" w:name="harassment-bullying-violence-in-the-workplace-policy"/>
@@ -97,7 +112,155 @@
         <w:t xml:space="preserve">We prohibit harassment of one employee by another employee, supervisor or third party for any reason. Harassment of third parties by our employees is also prohibited. The purpose of this policy is not to regulate the personal morality of employees. It is to ensure that in the workplace, no employee harasses another for any reason or in any manner. Any type of sexual harassment is against company policy and may be unlawful.</w:t>
       </w:r>
     </w:p>
-    <w:bookmarkStart w:id="27" w:name="drug-alcohol-free-workplace-statement"/>
+    <w:p>
+      <w:r>
+        <w:t xml:space="preserve">Create boundaries to your own behavior and consider how you can create safe space that helps prevent unacceptable behavior by others. We do not seek to list all cases of unacceptable behavior, but provide examples to help guide our community in thinking through how to respond when we experience these types of behavior, whether directed at ourselves or others.</w:t>
+      </w:r>
+    </w:p>
+    <w:p>
+      <w:r>
+        <w:t xml:space="preserve">If you are unsure if something is appropriate behavior, it probably isn’t. Each person you interact with can define where that line is for them.</w:t>
+      </w:r>
+      <w:r>
+        <w:t xml:space="preserve"> </w:t>
+      </w:r>
+      <w:r>
+        <w:rPr>
+          <w:i/>
+        </w:rPr>
+        <w:t xml:space="preserve">Impact matters more than intent.</w:t>
+      </w:r>
+      <w:r>
+        <w:t xml:space="preserve"> </w:t>
+      </w:r>
+      <w:r>
+        <w:t xml:space="preserve">Ensuring that your behavior does not have a negative impact is your responsibility. Problems happen when we assume that our way of thinking or behaving is the norm or ok with everyone. This is particularly problematic when we are in a position of power or privilege.</w:t>
+      </w:r>
+    </w:p>
+    <w:p>
+      <w:r>
+        <w:t xml:space="preserve">Here are a few examples of unacceptable behavior:</w:t>
+      </w:r>
+    </w:p>
+    <w:p>
+      <w:pPr>
+        <w:numPr>
+          <w:numId w:val="2"/>
+          <w:ilvl w:val="0"/>
+        </w:numPr>
+      </w:pPr>
+      <w:r>
+        <w:t xml:space="preserve">Negative or offensive remarks based on the protected classes as listed in the</w:t>
+      </w:r>
+      <w:r>
+        <w:t xml:space="preserve"> </w:t>
+      </w:r>
+      <w:hyperlink r:id="rId27">
+        <w:r>
+          <w:rPr>
+            <w:rStyle w:val="Link"/>
+          </w:rPr>
+          <w:t xml:space="preserve">GSA Anti-harassment Policy</w:t>
+        </w:r>
+      </w:hyperlink>
+      <w:r>
+        <w:t xml:space="preserve"> </w:t>
+      </w:r>
+      <w:r>
+        <w:t xml:space="preserve">of race, religion, color, sex (with or without sexual conduct and including pregnancy and sexual orientation involving transgender status/gender identity, and sex-stereotyping), national origin, age, disability (physical or mental), genetic information, sexual orientation, gender identity, parental status, marital status, and political affiliation</w:t>
+      </w:r>
+      <w:r>
+        <w:t xml:space="preserve"> </w:t>
+      </w:r>
+      <w:r>
+        <w:rPr>
+          <w:b/>
+        </w:rPr>
+        <w:t xml:space="preserve">as well as</w:t>
+      </w:r>
+      <w:r>
+        <w:t xml:space="preserve"> </w:t>
+      </w:r>
+      <w:r>
+        <w:t xml:space="preserve">gender expression, mental illness, socioeconomic status or background, neuro(a)typicality, physical appearance, body size, or clothing.</w:t>
+      </w:r>
+      <w:r>
+        <w:t xml:space="preserve"> </w:t>
+      </w:r>
+      <w:r>
+        <w:rPr>
+          <w:b/>
+        </w:rPr>
+        <w:t xml:space="preserve">Consider that calling attention to differences can feel alienating.</w:t>
+      </w:r>
+    </w:p>
+    <w:p>
+      <w:pPr>
+        <w:numPr>
+          <w:numId w:val="2"/>
+          <w:ilvl w:val="0"/>
+        </w:numPr>
+      </w:pPr>
+      <w:r>
+        <w:t xml:space="preserve">Touching people without their affirmative consent.</w:t>
+      </w:r>
+    </w:p>
+    <w:p>
+      <w:pPr>
+        <w:numPr>
+          <w:numId w:val="2"/>
+          <w:ilvl w:val="0"/>
+        </w:numPr>
+      </w:pPr>
+      <w:r>
+        <w:t xml:space="preserve">Sustained and negative disruption of meetings or talks.</w:t>
+      </w:r>
+    </w:p>
+    <w:p>
+      <w:pPr>
+        <w:numPr>
+          <w:numId w:val="2"/>
+          <w:ilvl w:val="0"/>
+        </w:numPr>
+      </w:pPr>
+      <w:r>
+        <w:t xml:space="preserve">Patronizing language or behavior.</w:t>
+      </w:r>
+    </w:p>
+    <w:p>
+      <w:pPr>
+        <w:numPr>
+          <w:numId w:val="2"/>
+          <w:ilvl w:val="0"/>
+        </w:numPr>
+      </w:pPr>
+      <w:r>
+        <w:t xml:space="preserve">Aggressive and micro-aggressive behavior, such as unconstructive criticism, providing corrections that do not improve the conversation (sometimes referred to as "well actually"s), repeatedly interrupting or talking over someone else, feigning surprise at someone’s lack of knowledge or awareness about a topic, or subtle prejudice (for example, comments like “That’s so easy my grandmother could do it.”).</w:t>
+      </w:r>
+    </w:p>
+    <w:p>
+      <w:pPr>
+        <w:numPr>
+          <w:numId w:val="2"/>
+          <w:ilvl w:val="0"/>
+        </w:numPr>
+      </w:pPr>
+      <w:r>
+        <w:t xml:space="preserve">Referring to people in a way that misidentifies their gender and/or rejects the validity of their gender identity; for instance by using incorrect pronouns or forms of address (misgendering).</w:t>
+      </w:r>
+    </w:p>
+    <w:p>
+      <w:pPr>
+        <w:numPr>
+          <w:numId w:val="2"/>
+          <w:ilvl w:val="0"/>
+        </w:numPr>
+      </w:pPr>
+      <w:r>
+        <w:t xml:space="preserve">Retaliating against anyone who files a formal complaint that someone has violated these codes or laws.</w:t>
+      </w:r>
+    </w:p>
+    <w:bookmarkStart w:id="28" w:name="drug-alcohol-free-workplace-statement"/>
     <w:p>
       <w:pPr>
         <w:pStyle w:val="Heading3"/>
@@ -106,13 +269,13 @@
         <w:t xml:space="preserve">Drug &amp; Alcohol-Free Workplace Statement</w:t>
       </w:r>
     </w:p>
-    <w:bookmarkEnd w:id="27"/>
+    <w:bookmarkEnd w:id="28"/>
     <w:p>
       <w:r>
         <w:t xml:space="preserve">The unlawful or improper presence or use of controlled substances or alcohol in the workplace presents a danger to all employees. Employees are prohibited from reporting to work or working while using illegal or unauthorized substances.</w:t>
       </w:r>
     </w:p>
-    <w:bookmarkStart w:id="28" w:name="conflict-of-interest"/>
+    <w:bookmarkStart w:id="29" w:name="conflict-of-interest"/>
     <w:p>
       <w:pPr>
         <w:pStyle w:val="Heading3"/>
@@ -121,13 +284,13 @@
         <w:t xml:space="preserve">Conflict of Interest</w:t>
       </w:r>
     </w:p>
-    <w:bookmarkEnd w:id="28"/>
+    <w:bookmarkEnd w:id="29"/>
     <w:p>
       <w:r>
         <w:t xml:space="preserve">A company's reputation for integrity is its most valuable asset and is directly related to the conduct of its employees. Therefore, employees must never use their positions with the company for private gain, to advance personal interests or to obtain favors or benefits for themselves, member of their families or any other individuals, corporations of business entities.</w:t>
       </w:r>
     </w:p>
-    <w:bookmarkStart w:id="29" w:name="professional-conduct"/>
+    <w:bookmarkStart w:id="30" w:name="professional-conduct"/>
     <w:p>
       <w:pPr>
         <w:pStyle w:val="Heading3"/>
@@ -136,13 +299,13 @@
         <w:t xml:space="preserve">Professional Conduct</w:t>
       </w:r>
     </w:p>
-    <w:bookmarkEnd w:id="29"/>
+    <w:bookmarkEnd w:id="30"/>
     <w:p>
       <w:r>
         <w:t xml:space="preserve">The company adheres to the highest legal and ethical standards applicable in our business. The company's business is conducted in strict observance of both the letter and spirit of all applicable laws and the integrity of each employee is of utmost importance.</w:t>
       </w:r>
     </w:p>
-    <w:bookmarkStart w:id="30" w:name="contact-with-the-media"/>
+    <w:bookmarkStart w:id="31" w:name="contact-with-the-media"/>
     <w:p>
       <w:pPr>
         <w:pStyle w:val="Heading3"/>
@@ -151,13 +314,13 @@
         <w:t xml:space="preserve">Contact with the Media</w:t>
       </w:r>
     </w:p>
-    <w:bookmarkEnd w:id="30"/>
+    <w:bookmarkEnd w:id="31"/>
     <w:p>
       <w:r>
         <w:t xml:space="preserve">All media inquiries regarding the company and its operations must be referred to the Executive Director. Only the Executive Director or Chairman of the Board is authorized to make or approve public statements on behalf of the company.</w:t>
       </w:r>
     </w:p>
-    <w:bookmarkStart w:id="31" w:name="staff-boards"/>
+    <w:bookmarkStart w:id="32" w:name="staff-boards"/>
     <w:p>
       <w:pPr>
         <w:pStyle w:val="Heading2"/>
@@ -166,8 +329,8 @@
         <w:t xml:space="preserve">Staff &amp; Boards</w:t>
       </w:r>
     </w:p>
-    <w:bookmarkEnd w:id="31"/>
-    <w:bookmarkStart w:id="32" w:name="staff"/>
+    <w:bookmarkEnd w:id="32"/>
+    <w:bookmarkStart w:id="33" w:name="staff"/>
     <w:p>
       <w:pPr>
         <w:pStyle w:val="Heading3"/>
@@ -176,12 +339,12 @@
         <w:t xml:space="preserve">Staff</w:t>
       </w:r>
     </w:p>
-    <w:bookmarkEnd w:id="32"/>
-    <w:p>
-      <w:pPr>
-        <w:pStyle w:val="Compact"/>
-        <w:numPr>
-          <w:numId w:val="2"/>
+    <w:bookmarkEnd w:id="33"/>
+    <w:p>
+      <w:pPr>
+        <w:pStyle w:val="Compact"/>
+        <w:numPr>
+          <w:numId w:val="3"/>
           <w:ilvl w:val="0"/>
         </w:numPr>
       </w:pPr>
@@ -193,7 +356,7 @@
       <w:pPr>
         <w:pStyle w:val="Compact"/>
         <w:numPr>
-          <w:numId w:val="2"/>
+          <w:numId w:val="3"/>
           <w:ilvl w:val="0"/>
         </w:numPr>
       </w:pPr>
@@ -205,7 +368,7 @@
       <w:pPr>
         <w:pStyle w:val="Compact"/>
         <w:numPr>
-          <w:numId w:val="2"/>
+          <w:numId w:val="3"/>
           <w:ilvl w:val="0"/>
         </w:numPr>
       </w:pPr>
@@ -217,7 +380,7 @@
       <w:pPr>
         <w:pStyle w:val="Compact"/>
         <w:numPr>
-          <w:numId w:val="2"/>
+          <w:numId w:val="3"/>
           <w:ilvl w:val="0"/>
         </w:numPr>
       </w:pPr>
@@ -229,7 +392,7 @@
       <w:pPr>
         <w:pStyle w:val="Compact"/>
         <w:numPr>
-          <w:numId w:val="2"/>
+          <w:numId w:val="3"/>
           <w:ilvl w:val="0"/>
         </w:numPr>
       </w:pPr>
@@ -237,7 +400,7 @@
         <w:t xml:space="preserve">Aaron Bartnick, Chief of Operations</w:t>
       </w:r>
     </w:p>
-    <w:bookmarkStart w:id="33" w:name="board-of-directors"/>
+    <w:bookmarkStart w:id="34" w:name="board-of-directors"/>
     <w:p>
       <w:pPr>
         <w:pStyle w:val="Heading3"/>
@@ -246,12 +409,12 @@
         <w:t xml:space="preserve">Board of Directors</w:t>
       </w:r>
     </w:p>
-    <w:bookmarkEnd w:id="33"/>
-    <w:p>
-      <w:pPr>
-        <w:pStyle w:val="Compact"/>
-        <w:numPr>
-          <w:numId w:val="3"/>
+    <w:bookmarkEnd w:id="34"/>
+    <w:p>
+      <w:pPr>
+        <w:pStyle w:val="Compact"/>
+        <w:numPr>
+          <w:numId w:val="4"/>
           <w:ilvl w:val="0"/>
         </w:numPr>
       </w:pPr>
@@ -263,7 +426,7 @@
       <w:pPr>
         <w:pStyle w:val="Compact"/>
         <w:numPr>
-          <w:numId w:val="3"/>
+          <w:numId w:val="4"/>
           <w:ilvl w:val="0"/>
         </w:numPr>
       </w:pPr>
@@ -275,7 +438,7 @@
       <w:pPr>
         <w:pStyle w:val="Compact"/>
         <w:numPr>
-          <w:numId w:val="3"/>
+          <w:numId w:val="4"/>
           <w:ilvl w:val="0"/>
         </w:numPr>
       </w:pPr>
@@ -287,7 +450,7 @@
       <w:pPr>
         <w:pStyle w:val="Compact"/>
         <w:numPr>
-          <w:numId w:val="3"/>
+          <w:numId w:val="4"/>
           <w:ilvl w:val="0"/>
         </w:numPr>
       </w:pPr>
@@ -299,7 +462,7 @@
       <w:pPr>
         <w:pStyle w:val="Compact"/>
         <w:numPr>
-          <w:numId w:val="3"/>
+          <w:numId w:val="4"/>
           <w:ilvl w:val="0"/>
         </w:numPr>
       </w:pPr>
@@ -311,7 +474,7 @@
       <w:pPr>
         <w:pStyle w:val="Compact"/>
         <w:numPr>
-          <w:numId w:val="3"/>
+          <w:numId w:val="4"/>
           <w:ilvl w:val="0"/>
         </w:numPr>
       </w:pPr>
@@ -323,7 +486,7 @@
       <w:pPr>
         <w:pStyle w:val="Compact"/>
         <w:numPr>
-          <w:numId w:val="3"/>
+          <w:numId w:val="4"/>
           <w:ilvl w:val="0"/>
         </w:numPr>
       </w:pPr>
@@ -335,7 +498,7 @@
       <w:pPr>
         <w:pStyle w:val="Compact"/>
         <w:numPr>
-          <w:numId w:val="3"/>
+          <w:numId w:val="4"/>
           <w:ilvl w:val="0"/>
         </w:numPr>
       </w:pPr>
@@ -343,7 +506,7 @@
         <w:t xml:space="preserve">Lanham Napier, Member</w:t>
       </w:r>
     </w:p>
-    <w:bookmarkStart w:id="34" w:name="board-of-advisers"/>
+    <w:bookmarkStart w:id="35" w:name="board-of-advisers"/>
     <w:p>
       <w:pPr>
         <w:pStyle w:val="Heading3"/>
@@ -352,12 +515,12 @@
         <w:t xml:space="preserve">Board of Advisers</w:t>
       </w:r>
     </w:p>
-    <w:bookmarkEnd w:id="34"/>
-    <w:p>
-      <w:pPr>
-        <w:pStyle w:val="Compact"/>
-        <w:numPr>
-          <w:numId w:val="4"/>
+    <w:bookmarkEnd w:id="35"/>
+    <w:p>
+      <w:pPr>
+        <w:pStyle w:val="Compact"/>
+        <w:numPr>
+          <w:numId w:val="5"/>
           <w:ilvl w:val="0"/>
         </w:numPr>
       </w:pPr>
@@ -369,7 +532,7 @@
       <w:pPr>
         <w:pStyle w:val="Compact"/>
         <w:numPr>
-          <w:numId w:val="4"/>
+          <w:numId w:val="5"/>
           <w:ilvl w:val="0"/>
         </w:numPr>
       </w:pPr>
@@ -381,7 +544,7 @@
       <w:pPr>
         <w:pStyle w:val="Compact"/>
         <w:numPr>
-          <w:numId w:val="4"/>
+          <w:numId w:val="5"/>
           <w:ilvl w:val="0"/>
         </w:numPr>
       </w:pPr>
@@ -393,7 +556,7 @@
       <w:pPr>
         <w:pStyle w:val="Compact"/>
         <w:numPr>
-          <w:numId w:val="4"/>
+          <w:numId w:val="5"/>
           <w:ilvl w:val="0"/>
         </w:numPr>
       </w:pPr>
@@ -405,7 +568,7 @@
       <w:pPr>
         <w:pStyle w:val="Compact"/>
         <w:numPr>
-          <w:numId w:val="4"/>
+          <w:numId w:val="5"/>
           <w:ilvl w:val="0"/>
         </w:numPr>
       </w:pPr>
@@ -413,7 +576,7 @@
         <w:t xml:space="preserve">Maggie McKinely, Harvard University</w:t>
       </w:r>
     </w:p>
-    <w:bookmarkStart w:id="35" w:name="benefits-compensation"/>
+    <w:bookmarkStart w:id="36" w:name="benefits-compensation"/>
     <w:p>
       <w:pPr>
         <w:pStyle w:val="Heading2"/>
@@ -422,8 +585,8 @@
         <w:t xml:space="preserve">Benefits &amp; Compensation</w:t>
       </w:r>
     </w:p>
-    <w:bookmarkEnd w:id="35"/>
-    <w:bookmarkStart w:id="36" w:name="payroll"/>
+    <w:bookmarkEnd w:id="36"/>
+    <w:bookmarkStart w:id="37" w:name="payroll"/>
     <w:p>
       <w:pPr>
         <w:pStyle w:val="Heading3"/>
@@ -432,13 +595,13 @@
         <w:t xml:space="preserve">Payroll</w:t>
       </w:r>
     </w:p>
-    <w:bookmarkEnd w:id="36"/>
+    <w:bookmarkEnd w:id="37"/>
     <w:p>
       <w:r>
         <w:t xml:space="preserve">Administered twice monthly, on the 15th and last day of each month, via direct deposit. The organization's treasurer is available to help with any payroll or benefits questions.</w:t>
       </w:r>
     </w:p>
-    <w:bookmarkStart w:id="37" w:name="medical-dental-and-vision-coverage"/>
+    <w:bookmarkStart w:id="38" w:name="medical-dental-and-vision-coverage"/>
     <w:p>
       <w:pPr>
         <w:pStyle w:val="Heading3"/>
@@ -447,7 +610,7 @@
         <w:t xml:space="preserve">Medical, Dental and Vision Coverage</w:t>
       </w:r>
     </w:p>
-    <w:bookmarkEnd w:id="37"/>
+    <w:bookmarkEnd w:id="38"/>
     <w:p>
       <w:r>
         <w:t xml:space="preserve">We receive health and dental coverage and pharmacy benefits through a Company sponsored Healthcare plan. The company pays 80% of the premium cost of the plan. The employee pays 20% through payroll deduction. Enrollment in the benefit plans is optional.</w:t>
@@ -458,7 +621,7 @@
         <w:t xml:space="preserve">The current plan is a United Healthcare PPO Plan, including dental and vision coverage. Physician network and other services can be found at www.myuhc.com</w:t>
       </w:r>
     </w:p>
-    <w:bookmarkStart w:id="38" w:name="annual-team-member-performance-review-raises-and-bonuses"/>
+    <w:bookmarkStart w:id="39" w:name="annual-team-member-performance-review-raises-and-bonuses"/>
     <w:p>
       <w:pPr>
         <w:pStyle w:val="Heading3"/>
@@ -467,7 +630,7 @@
         <w:t xml:space="preserve">Annual Team Member Performance Review, Raises, and Bonuses</w:t>
       </w:r>
     </w:p>
-    <w:bookmarkEnd w:id="38"/>
+    <w:bookmarkEnd w:id="39"/>
     <w:p>
       <w:r>
         <w:t xml:space="preserve">Each employee will participate in an annual review of their performance, conducted by the employee's direct supervisor. Raises and bonuses will be considered by the Board of Directors at that time based on the individual employee's performance and recommendation from the Executive Director.</w:t>
@@ -483,7 +646,7 @@
         <w:t xml:space="preserve">Additional raises and bonuses may be considered at other times to account for special circumstances, such as extraordinary performance, a change in position and/or an increase in responsibilities.</w:t>
       </w:r>
     </w:p>
-    <w:bookmarkStart w:id="39" w:name="covered-expenses-reimbursements"/>
+    <w:bookmarkStart w:id="40" w:name="covered-expenses-reimbursements"/>
     <w:p>
       <w:pPr>
         <w:pStyle w:val="Heading2"/>
@@ -492,8 +655,8 @@
         <w:t xml:space="preserve">Covered Expenses &amp; Reimbursements</w:t>
       </w:r>
     </w:p>
-    <w:bookmarkEnd w:id="39"/>
-    <w:bookmarkStart w:id="40" w:name="covered-expenses"/>
+    <w:bookmarkEnd w:id="40"/>
+    <w:bookmarkStart w:id="41" w:name="covered-expenses"/>
     <w:p>
       <w:pPr>
         <w:pStyle w:val="Heading3"/>
@@ -502,7 +665,7 @@
         <w:t xml:space="preserve">Covered Expenses</w:t>
       </w:r>
     </w:p>
-    <w:bookmarkEnd w:id="40"/>
+    <w:bookmarkEnd w:id="41"/>
     <w:p>
       <w:r>
         <w:t xml:space="preserve">The organization will reimburse pre-approved, work-related expenses. Any expenditure totalling more than $1,000—including cumulative expenses like software subscriptions—must be pre-approved by the Board of Directors and Executive Director. Sub-$1,000 reimbursable expenses which do not require BOD approval include but are not limited to:</w:t>
@@ -512,7 +675,7 @@
       <w:pPr>
         <w:pStyle w:val="Compact"/>
         <w:numPr>
-          <w:numId w:val="5"/>
+          <w:numId w:val="6"/>
           <w:ilvl w:val="0"/>
         </w:numPr>
       </w:pPr>
@@ -524,7 +687,7 @@
       <w:pPr>
         <w:pStyle w:val="Compact"/>
         <w:numPr>
-          <w:numId w:val="5"/>
+          <w:numId w:val="6"/>
           <w:ilvl w:val="0"/>
         </w:numPr>
       </w:pPr>
@@ -536,7 +699,7 @@
       <w:pPr>
         <w:pStyle w:val="Compact"/>
         <w:numPr>
-          <w:numId w:val="5"/>
+          <w:numId w:val="6"/>
           <w:ilvl w:val="0"/>
         </w:numPr>
       </w:pPr>
@@ -548,7 +711,7 @@
       <w:pPr>
         <w:pStyle w:val="Compact"/>
         <w:numPr>
-          <w:numId w:val="5"/>
+          <w:numId w:val="6"/>
           <w:ilvl w:val="0"/>
         </w:numPr>
       </w:pPr>
@@ -560,7 +723,7 @@
       <w:pPr>
         <w:pStyle w:val="Compact"/>
         <w:numPr>
-          <w:numId w:val="5"/>
+          <w:numId w:val="6"/>
           <w:ilvl w:val="0"/>
         </w:numPr>
       </w:pPr>
@@ -572,7 +735,7 @@
       <w:pPr>
         <w:pStyle w:val="Compact"/>
         <w:numPr>
-          <w:numId w:val="5"/>
+          <w:numId w:val="6"/>
           <w:ilvl w:val="0"/>
         </w:numPr>
       </w:pPr>
@@ -584,7 +747,7 @@
       <w:pPr>
         <w:pStyle w:val="Compact"/>
         <w:numPr>
-          <w:numId w:val="5"/>
+          <w:numId w:val="6"/>
           <w:ilvl w:val="0"/>
         </w:numPr>
       </w:pPr>
@@ -597,7 +760,7 @@
         <w:t xml:space="preserve">Employees are expected to travel coach class when traveling by air, book reasonably-priced hotels and not spend excessively on meals and other travel expenses.</w:t>
       </w:r>
     </w:p>
-    <w:bookmarkStart w:id="41" w:name="reimbursements"/>
+    <w:bookmarkStart w:id="42" w:name="reimbursements"/>
     <w:p>
       <w:pPr>
         <w:pStyle w:val="Heading3"/>
@@ -606,7 +769,7 @@
         <w:t xml:space="preserve">Reimbursements</w:t>
       </w:r>
     </w:p>
-    <w:bookmarkEnd w:id="41"/>
+    <w:bookmarkEnd w:id="42"/>
     <w:p>
       <w:r>
         <w:t xml:space="preserve">You are strongly encouraged to file reimbursement requests as soon as you incur the expenses, for example, within the week following a business trip or conference. Expenses are usually reimbursed within a week of approval and submission. Each reimbursement request must be sent to the Executive Director, who will review, approve, then submit for payment to the Chairman of the Board of Directors and our bookkeeper. Each reimbursement request must include these three things:</w:t>
@@ -616,7 +779,7 @@
       <w:pPr>
         <w:pStyle w:val="Compact"/>
         <w:numPr>
-          <w:numId w:val="6"/>
+          <w:numId w:val="7"/>
           <w:ilvl w:val="0"/>
         </w:numPr>
       </w:pPr>
@@ -628,7 +791,7 @@
       <w:pPr>
         <w:pStyle w:val="Compact"/>
         <w:numPr>
-          <w:numId w:val="6"/>
+          <w:numId w:val="7"/>
           <w:ilvl w:val="0"/>
         </w:numPr>
       </w:pPr>
@@ -640,7 +803,7 @@
       <w:pPr>
         <w:pStyle w:val="Compact"/>
         <w:numPr>
-          <w:numId w:val="6"/>
+          <w:numId w:val="7"/>
           <w:ilvl w:val="0"/>
         </w:numPr>
       </w:pPr>
@@ -648,7 +811,7 @@
         <w:t xml:space="preserve">A PDF document that is less than 10MB in size containing receipts for each of the expenses for which you are seeking reimbursement.</w:t>
       </w:r>
     </w:p>
-    <w:bookmarkStart w:id="42" w:name="professional-development"/>
+    <w:bookmarkStart w:id="43" w:name="professional-development"/>
     <w:p>
       <w:pPr>
         <w:pStyle w:val="Heading3"/>
@@ -657,7 +820,7 @@
         <w:t xml:space="preserve">Professional Development</w:t>
       </w:r>
     </w:p>
-    <w:bookmarkEnd w:id="42"/>
+    <w:bookmarkEnd w:id="43"/>
     <w:p>
       <w:r>
         <w:t xml:space="preserve">We strongly encourage employees to explore professional development options. The organization will cover one half of pre-approved costs associated with professional development expenditures. All professional development expenses require both Executive Director and Board of Directors approval.</w:t>
@@ -673,7 +836,7 @@
         <w:t xml:space="preserve">To seek approval for a professional development opportunity, please submit the following items to your supervisor, who will review and discuss them with you, and share them with the Board of Directors. * A short memo outlining the professional development opportunity you are seeking, how it would support your growth, how it would benefit the organization. * The total cost of the opportunity, and any relevant payment dates and methods. * The time the opportunity would require (dates, times, including travel) as well as the location.</w:t>
       </w:r>
     </w:p>
-    <w:bookmarkStart w:id="43" w:name="schedule-hours-vacation"/>
+    <w:bookmarkStart w:id="44" w:name="schedule-hours-vacation"/>
     <w:p>
       <w:pPr>
         <w:pStyle w:val="Heading2"/>
@@ -682,8 +845,8 @@
         <w:t xml:space="preserve">Schedule, Hours &amp; Vacation</w:t>
       </w:r>
     </w:p>
-    <w:bookmarkEnd w:id="43"/>
-    <w:bookmarkStart w:id="44" w:name="office-hours-daily-schedule-absences"/>
+    <w:bookmarkEnd w:id="44"/>
+    <w:bookmarkStart w:id="45" w:name="office-hours-daily-schedule-absences"/>
     <w:p>
       <w:pPr>
         <w:pStyle w:val="Heading3"/>
@@ -692,7 +855,7 @@
         <w:t xml:space="preserve">Office Hours, Daily Schedule &amp; Absences</w:t>
       </w:r>
     </w:p>
-    <w:bookmarkEnd w:id="44"/>
+    <w:bookmarkEnd w:id="45"/>
     <w:p>
       <w:r>
         <w:t xml:space="preserve">Employees are expected to work a minimum of 40 hours per week, but we are flexible on where and when that work gets done.</w:t>
@@ -718,7 +881,7 @@
         <w:t xml:space="preserve">We track time using Harvest. Hours worked must be recorded in Harvest by the end of each week (Sunday evening).</w:t>
       </w:r>
     </w:p>
-    <w:bookmarkStart w:id="45" w:name="vacation-leave-policy"/>
+    <w:bookmarkStart w:id="46" w:name="vacation-leave-policy"/>
     <w:p>
       <w:pPr>
         <w:pStyle w:val="Heading3"/>
@@ -727,7 +890,7 @@
         <w:t xml:space="preserve">Vacation &amp; Leave Policy</w:t>
       </w:r>
     </w:p>
-    <w:bookmarkEnd w:id="45"/>
+    <w:bookmarkEnd w:id="46"/>
     <w:p>
       <w:r>
         <w:t xml:space="preserve">We are closed on all Federal holidays and during the week between Christmas and the New Year. We also have a few additional days off, please see</w:t>
@@ -735,7 +898,7 @@
       <w:r>
         <w:t xml:space="preserve"> </w:t>
       </w:r>
-      <w:hyperlink r:id="rId46">
+      <w:hyperlink r:id="rId47">
         <w:r>
           <w:rPr>
             <w:rStyle w:val="Link"/>
@@ -787,7 +950,7 @@
         <w:t xml:space="preserve">Employees must inform your supervisor in writing as far in advance as is reasonable for staff and project planning purposes. All extended periods of leave must be discussed with the Executive Director.</w:t>
       </w:r>
     </w:p>
-    <w:bookmarkStart w:id="47" w:name="sick-days"/>
+    <w:bookmarkStart w:id="48" w:name="sick-days"/>
     <w:p>
       <w:pPr>
         <w:pStyle w:val="Heading3"/>
@@ -796,13 +959,13 @@
         <w:t xml:space="preserve">Sick Days</w:t>
       </w:r>
     </w:p>
-    <w:bookmarkEnd w:id="47"/>
+    <w:bookmarkEnd w:id="48"/>
     <w:p>
       <w:r>
         <w:t xml:space="preserve">Please notify the team if you are sick and need to take the day off. Even if you are feeling well enough to work, please work from home until you are completely recovered, to avoid spreading illness through our small office.</w:t>
       </w:r>
     </w:p>
-    <w:bookmarkStart w:id="48" w:name="how-we-work"/>
+    <w:bookmarkStart w:id="49" w:name="how-we-work"/>
     <w:p>
       <w:pPr>
         <w:pStyle w:val="Heading2"/>
@@ -811,8 +974,8 @@
         <w:t xml:space="preserve">How We Work</w:t>
       </w:r>
     </w:p>
-    <w:bookmarkEnd w:id="48"/>
-    <w:bookmarkStart w:id="49" w:name="email-accounts-document-sharing-password-sharing"/>
+    <w:bookmarkEnd w:id="49"/>
+    <w:bookmarkStart w:id="50" w:name="email-accounts-document-sharing-password-sharing"/>
     <w:p>
       <w:pPr>
         <w:pStyle w:val="Heading3"/>
@@ -821,7 +984,7 @@
         <w:t xml:space="preserve">Email Accounts, Document Sharing &amp; Password Sharing</w:t>
       </w:r>
     </w:p>
-    <w:bookmarkEnd w:id="49"/>
+    <w:bookmarkEnd w:id="50"/>
     <w:p>
       <w:r>
         <w:t xml:space="preserve">We will set you up with an organization Gmail account. This will provide you access to our email, calendar, and Google+ accounts. Please use this for all work-related correspondence, scheduling, etc. Personal accounts should not be used for work-related activities.</w:t>
@@ -832,7 +995,7 @@
         <w:t xml:space="preserve">You will be granted access to our shared passwords in Passpack. All passwords that need to be shared with the organization must be shared using Passpack, you must not share them via email or other insecure methods.</w:t>
       </w:r>
     </w:p>
-    <w:bookmarkStart w:id="50" w:name="calendars"/>
+    <w:bookmarkStart w:id="51" w:name="calendars"/>
     <w:p>
       <w:pPr>
         <w:pStyle w:val="Heading3"/>
@@ -841,7 +1004,7 @@
         <w:t xml:space="preserve">Calendars</w:t>
       </w:r>
     </w:p>
-    <w:bookmarkEnd w:id="50"/>
+    <w:bookmarkEnd w:id="51"/>
     <w:p>
       <w:r>
         <w:t xml:space="preserve">Please keep your availability updated on your Google calendar account associated with the organization - please don't use your personal account. Please record any meetings, vacation time, appointments, and anything else that your teammates might need to schedule around. Feel free to schedule meetings with other coworkers on the Google calendar.</w:t>
@@ -852,7 +1015,7 @@
         <w:t xml:space="preserve">To help prevent resource conflicts, if you are using the UberConference number or the appear.in video chat, please add your call to the appropriate calendar (Phone Conference, Video Conference, etc), which we will share with your work account.</w:t>
       </w:r>
     </w:p>
-    <w:bookmarkStart w:id="51" w:name="regular-meetings"/>
+    <w:bookmarkStart w:id="52" w:name="regular-meetings"/>
     <w:p>
       <w:pPr>
         <w:pStyle w:val="Heading3"/>
@@ -861,8 +1024,8 @@
         <w:t xml:space="preserve">Regular Meetings</w:t>
       </w:r>
     </w:p>
-    <w:bookmarkEnd w:id="51"/>
-    <w:bookmarkStart w:id="52" w:name="weekly-priorities-setting-meeting"/>
+    <w:bookmarkEnd w:id="52"/>
+    <w:bookmarkStart w:id="53" w:name="weekly-priorities-setting-meeting"/>
     <w:p>
       <w:pPr>
         <w:pStyle w:val="Heading4"/>
@@ -871,13 +1034,13 @@
         <w:t xml:space="preserve">Weekly Priorities-Setting Meeting</w:t>
       </w:r>
     </w:p>
-    <w:bookmarkEnd w:id="52"/>
+    <w:bookmarkEnd w:id="53"/>
     <w:p>
       <w:r>
         <w:t xml:space="preserve">We meet once a week to go over our priorities for the week. We do our best to meet in person. If you cannot attend in person, please notify the group and call in via appear.in. This is a good time to ask for help from the group and to make sure that we are all using our time wisely.</w:t>
       </w:r>
     </w:p>
-    <w:bookmarkStart w:id="53" w:name="weekly-team-lunch"/>
+    <w:bookmarkStart w:id="54" w:name="weekly-team-lunch"/>
     <w:p>
       <w:pPr>
         <w:pStyle w:val="Heading4"/>
@@ -886,12 +1049,12 @@
         <w:t xml:space="preserve">Weekly Team Lunch</w:t>
       </w:r>
     </w:p>
-    <w:bookmarkEnd w:id="53"/>
-    <w:p>
-      <w:pPr>
-        <w:pStyle w:val="Compact"/>
-        <w:numPr>
-          <w:numId w:val="7"/>
+    <w:bookmarkEnd w:id="54"/>
+    <w:p>
+      <w:pPr>
+        <w:pStyle w:val="Compact"/>
+        <w:numPr>
+          <w:numId w:val="8"/>
           <w:ilvl w:val="0"/>
         </w:numPr>
       </w:pPr>
@@ -899,7 +1062,7 @@
         <w:t xml:space="preserve">We have lunch together once a week, just for fun and to catch up.</w:t>
       </w:r>
     </w:p>
-    <w:bookmarkStart w:id="54" w:name="tech-breakfasts"/>
+    <w:bookmarkStart w:id="55" w:name="tech-breakfasts"/>
     <w:p>
       <w:pPr>
         <w:pStyle w:val="Heading4"/>
@@ -908,13 +1071,13 @@
         <w:t xml:space="preserve">Tech Breakfasts</w:t>
       </w:r>
     </w:p>
-    <w:bookmarkEnd w:id="54"/>
+    <w:bookmarkEnd w:id="55"/>
     <w:p>
       <w:r>
         <w:t xml:space="preserve">Every week we hold a question-and-answer session where non-technical members of the team can ask our developers whatever tech-related questions they want. This is a great way to make sure everyone's on the same page regarding what we're building &amp; but questions don't have to be about our work.</w:t>
       </w:r>
     </w:p>
-    <w:bookmarkStart w:id="55" w:name="book-club"/>
+    <w:bookmarkStart w:id="56" w:name="book-club"/>
     <w:p>
       <w:pPr>
         <w:pStyle w:val="Heading4"/>
@@ -923,13 +1086,13 @@
         <w:t xml:space="preserve">Book Club</w:t>
       </w:r>
     </w:p>
-    <w:bookmarkEnd w:id="55"/>
+    <w:bookmarkEnd w:id="56"/>
     <w:p>
       <w:r>
         <w:t xml:space="preserve">We're a small team in an emerging field. Professional development and continuing education is an important part of all of our jobs. We foster team growth by holding a book club once a month. Anyone is welcome to suggest reading material; it's helpful for that person to facilitate discussion by bringing a few questions or observations from the reading to the discussion.</w:t>
       </w:r>
     </w:p>
-    <w:bookmarkStart w:id="56" w:name="tools-services-we-use"/>
+    <w:bookmarkStart w:id="57" w:name="tools-services-we-use"/>
     <w:p>
       <w:pPr>
         <w:pStyle w:val="Heading3"/>
@@ -938,8 +1101,8 @@
         <w:t xml:space="preserve">Tools &amp; Services We Use</w:t>
       </w:r>
     </w:p>
-    <w:bookmarkEnd w:id="56"/>
-    <w:bookmarkStart w:id="57" w:name="teamwork"/>
+    <w:bookmarkEnd w:id="57"/>
+    <w:bookmarkStart w:id="58" w:name="teamwork"/>
     <w:p>
       <w:pPr>
         <w:pStyle w:val="Heading4"/>
@@ -948,13 +1111,13 @@
         <w:t xml:space="preserve">Teamwork</w:t>
       </w:r>
     </w:p>
-    <w:bookmarkEnd w:id="57"/>
+    <w:bookmarkEnd w:id="58"/>
     <w:p>
       <w:r>
         <w:t xml:space="preserve">For daily status updates, project planning, and task management. If you need another team member to do something, please assign them a task on Teamwork. Tech support issues on America Decoded sites should be logged as tasks under the "State Decoded" project.</w:t>
       </w:r>
     </w:p>
-    <w:bookmarkStart w:id="58" w:name="slack"/>
+    <w:bookmarkStart w:id="59" w:name="slack"/>
     <w:p>
       <w:pPr>
         <w:pStyle w:val="Heading4"/>
@@ -963,13 +1126,13 @@
         <w:t xml:space="preserve">Slack</w:t>
       </w:r>
     </w:p>
-    <w:bookmarkEnd w:id="58"/>
+    <w:bookmarkEnd w:id="59"/>
     <w:p>
       <w:r>
         <w:t xml:space="preserve">For team chat.</w:t>
       </w:r>
     </w:p>
-    <w:bookmarkStart w:id="59" w:name="uberconference"/>
+    <w:bookmarkStart w:id="60" w:name="uberconference"/>
     <w:p>
       <w:pPr>
         <w:pStyle w:val="Heading4"/>
@@ -978,13 +1141,13 @@
         <w:t xml:space="preserve">UberConference</w:t>
       </w:r>
     </w:p>
-    <w:bookmarkEnd w:id="59"/>
+    <w:bookmarkEnd w:id="60"/>
     <w:p>
       <w:r>
         <w:t xml:space="preserve">For group calls. Please enter calls on the Phone Conference calendar to avoid double-booking the line.</w:t>
       </w:r>
     </w:p>
-    <w:bookmarkStart w:id="60" w:name="appear.in-skype"/>
+    <w:bookmarkStart w:id="61" w:name="appear.in-skype"/>
     <w:p>
       <w:pPr>
         <w:pStyle w:val="Heading4"/>
@@ -993,13 +1156,13 @@
         <w:t xml:space="preserve">Appear.in, Skype</w:t>
       </w:r>
     </w:p>
-    <w:bookmarkEnd w:id="60"/>
+    <w:bookmarkEnd w:id="61"/>
     <w:p>
       <w:r>
         <w:t xml:space="preserve">For group video chats. Please enter appear.in calls on the Video Conference calendar to avoid double-booking the service.</w:t>
       </w:r>
     </w:p>
-    <w:bookmarkStart w:id="61" w:name="google-calendar"/>
+    <w:bookmarkStart w:id="62" w:name="google-calendar"/>
     <w:p>
       <w:pPr>
         <w:pStyle w:val="Heading4"/>
@@ -1008,13 +1171,13 @@
         <w:t xml:space="preserve">Google Calendar</w:t>
       </w:r>
     </w:p>
-    <w:bookmarkEnd w:id="61"/>
+    <w:bookmarkEnd w:id="62"/>
     <w:p>
       <w:r>
         <w:t xml:space="preserve">Please keep your availability updated on your Google Calendar for the organization.</w:t>
       </w:r>
     </w:p>
-    <w:bookmarkStart w:id="62" w:name="google-docs"/>
+    <w:bookmarkStart w:id="63" w:name="google-docs"/>
     <w:p>
       <w:pPr>
         <w:pStyle w:val="Heading4"/>
@@ -1023,13 +1186,13 @@
         <w:t xml:space="preserve">Google Docs</w:t>
       </w:r>
     </w:p>
-    <w:bookmarkEnd w:id="62"/>
+    <w:bookmarkEnd w:id="63"/>
     <w:p>
       <w:r>
         <w:t xml:space="preserve">For group collaboration on written materials, call agendas, our budget tracking document, etc. etc.</w:t>
       </w:r>
     </w:p>
-    <w:bookmarkStart w:id="63" w:name="hackpad"/>
+    <w:bookmarkStart w:id="64" w:name="hackpad"/>
     <w:p>
       <w:pPr>
         <w:pStyle w:val="Heading4"/>
@@ -1038,13 +1201,13 @@
         <w:t xml:space="preserve">Hackpad</w:t>
       </w:r>
     </w:p>
-    <w:bookmarkEnd w:id="63"/>
+    <w:bookmarkEnd w:id="64"/>
     <w:p>
       <w:r>
         <w:t xml:space="preserve">Alternative to above. Has a handy checklist feature. We also use this for hackathon coordination.</w:t>
       </w:r>
     </w:p>
-    <w:bookmarkStart w:id="64" w:name="github"/>
+    <w:bookmarkStart w:id="65" w:name="github"/>
     <w:p>
       <w:pPr>
         <w:pStyle w:val="Heading4"/>
@@ -1053,13 +1216,13 @@
         <w:t xml:space="preserve">GitHub</w:t>
       </w:r>
     </w:p>
-    <w:bookmarkEnd w:id="64"/>
+    <w:bookmarkEnd w:id="65"/>
     <w:p>
       <w:r>
         <w:t xml:space="preserve">All of our work is open source and up on GitHub. Most projects should have an Apache 2, MIT, or LGPL 3 license; most resources should be released as CC-0.</w:t>
       </w:r>
     </w:p>
-    <w:bookmarkStart w:id="65" w:name="disqus"/>
+    <w:bookmarkStart w:id="66" w:name="disqus"/>
     <w:p>
       <w:pPr>
         <w:pStyle w:val="Heading4"/>
@@ -1068,13 +1231,13 @@
         <w:t xml:space="preserve">Disqus</w:t>
       </w:r>
     </w:p>
-    <w:bookmarkEnd w:id="65"/>
+    <w:bookmarkEnd w:id="66"/>
     <w:p>
       <w:r>
         <w:t xml:space="preserve">Used for comments on America Decoded sites. We try to respond to non-spam comments within 24 hours.</w:t>
       </w:r>
     </w:p>
-    <w:bookmarkStart w:id="66" w:name="uservoice"/>
+    <w:bookmarkStart w:id="67" w:name="uservoice"/>
     <w:p>
       <w:pPr>
         <w:pStyle w:val="Heading4"/>
@@ -1083,13 +1246,13 @@
         <w:t xml:space="preserve">Uservoice</w:t>
       </w:r>
     </w:p>
-    <w:bookmarkEnd w:id="66"/>
+    <w:bookmarkEnd w:id="67"/>
     <w:p>
       <w:r>
         <w:t xml:space="preserve">For technical issues from Madison and State Decoded sites. We try to respond to questions and tech support issues within 24 hours.</w:t>
       </w:r>
     </w:p>
-    <w:bookmarkStart w:id="67" w:name="passpack"/>
+    <w:bookmarkStart w:id="68" w:name="passpack"/>
     <w:p>
       <w:pPr>
         <w:pStyle w:val="Heading4"/>
@@ -1098,13 +1261,13 @@
         <w:t xml:space="preserve">Passpack</w:t>
       </w:r>
     </w:p>
-    <w:bookmarkEnd w:id="67"/>
+    <w:bookmarkEnd w:id="68"/>
     <w:p>
       <w:r>
         <w:t xml:space="preserve">For password storage. Please create your own Passpack account and connect with the main organization account. Any time you create an account relevant to our work, please share the password with the organization on Passpack.</w:t>
       </w:r>
     </w:p>
-    <w:bookmarkStart w:id="68" w:name="recommended-reading"/>
+    <w:bookmarkStart w:id="69" w:name="recommended-reading"/>
     <w:p>
       <w:pPr>
         <w:pStyle w:val="Heading2"/>
@@ -1113,12 +1276,12 @@
         <w:t xml:space="preserve">Recommended Reading</w:t>
       </w:r>
     </w:p>
-    <w:bookmarkEnd w:id="68"/>
-    <w:p>
-      <w:pPr>
-        <w:pStyle w:val="Compact"/>
-        <w:numPr>
-          <w:numId w:val="8"/>
+    <w:bookmarkEnd w:id="69"/>
+    <w:p>
+      <w:pPr>
+        <w:pStyle w:val="Compact"/>
+        <w:numPr>
+          <w:numId w:val="9"/>
           <w:ilvl w:val="0"/>
         </w:numPr>
       </w:pPr>
@@ -1130,7 +1293,7 @@
       <w:pPr>
         <w:pStyle w:val="Compact"/>
         <w:numPr>
-          <w:numId w:val="8"/>
+          <w:numId w:val="9"/>
           <w:ilvl w:val="0"/>
         </w:numPr>
       </w:pPr>
@@ -1142,7 +1305,7 @@
       <w:pPr>
         <w:pStyle w:val="Compact"/>
         <w:numPr>
-          <w:numId w:val="8"/>
+          <w:numId w:val="9"/>
           <w:ilvl w:val="0"/>
         </w:numPr>
       </w:pPr>
@@ -1154,7 +1317,7 @@
       <w:pPr>
         <w:pStyle w:val="Compact"/>
         <w:numPr>
-          <w:numId w:val="8"/>
+          <w:numId w:val="9"/>
           <w:ilvl w:val="0"/>
         </w:numPr>
       </w:pPr>
@@ -1166,7 +1329,7 @@
       <w:pPr>
         <w:pStyle w:val="Compact"/>
         <w:numPr>
-          <w:numId w:val="8"/>
+          <w:numId w:val="9"/>
           <w:ilvl w:val="0"/>
         </w:numPr>
       </w:pPr>
@@ -1178,7 +1341,7 @@
       <w:pPr>
         <w:pStyle w:val="Compact"/>
         <w:numPr>
-          <w:numId w:val="8"/>
+          <w:numId w:val="9"/>
           <w:ilvl w:val="0"/>
         </w:numPr>
       </w:pPr>
@@ -1190,7 +1353,7 @@
       <w:pPr>
         <w:pStyle w:val="Compact"/>
         <w:numPr>
-          <w:numId w:val="8"/>
+          <w:numId w:val="9"/>
           <w:ilvl w:val="0"/>
         </w:numPr>
       </w:pPr>
@@ -1202,7 +1365,7 @@
       <w:pPr>
         <w:pStyle w:val="Compact"/>
         <w:numPr>
-          <w:numId w:val="8"/>
+          <w:numId w:val="9"/>
           <w:ilvl w:val="0"/>
         </w:numPr>
       </w:pPr>
@@ -1217,7 +1380,7 @@
       <w:r>
         <w:t xml:space="preserve"> </w:t>
       </w:r>
-      <w:hyperlink r:id="rId69">
+      <w:hyperlink r:id="rId70">
         <w:r>
           <w:rPr>
             <w:rStyle w:val="Link"/>
@@ -1240,7 +1403,7 @@
 <file path=word/numbering.xml><?xml version="1.0" encoding="utf-8"?>
 <w:numbering xmlns:w="http://schemas.openxmlformats.org/wordprocessingml/2006/main">
   <w:abstractNum w:abstractNumId="0">
-    <w:nsid w:val="a4b55730"/>
+    <w:nsid w:val="11103f8e"/>
     <w:multiLevelType w:val="multilevel"/>
     <w:lvl w:ilvl="0">
       <w:numFmt w:val="bullet"/>
@@ -1321,7 +1484,7 @@
     </w:lvl>
   </w:abstractNum>
   <w:abstractNum w:abstractNumId="2">
-    <w:nsid w:val="abd980b0"/>
+    <w:nsid w:val="489ef024"/>
     <w:multiLevelType w:val="multilevel"/>
     <w:lvl w:ilvl="0">
       <w:numFmt w:val="bullet"/>
@@ -1402,7 +1565,7 @@
     </w:lvl>
   </w:abstractNum>
   <w:abstractNum w:abstractNumId="3">
-    <w:nsid w:val="49ada46b"/>
+    <w:nsid w:val="e95088c8"/>
     <w:multiLevelType w:val="multilevel"/>
     <w:lvl w:ilvl="0">
       <w:start w:val="1"/>
@@ -1505,6 +1668,9 @@
     <w:abstractNumId w:val="2"/>
   </w:num>
   <w:num w:numId="6">
+    <w:abstractNumId w:val="2"/>
+  </w:num>
+  <w:num w:numId="7">
     <w:abstractNumId w:val="3"/>
     <w:lvlOverride w:ilvl="0">
       <w:startOverride w:val="1"/>
@@ -1528,10 +1694,10 @@
       <w:startOverride w:val="1"/>
     </w:lvlOverride>
   </w:num>
-  <w:num w:numId="7">
+  <w:num w:numId="8">
     <w:abstractNumId w:val="2"/>
   </w:num>
-  <w:num w:numId="8">
+  <w:num w:numId="9">
     <w:abstractNumId w:val="2"/>
   </w:num>
 </w:numbering>

</xml_diff>

<commit_message>
Updating manual with link to goals template.
</commit_message>
<xml_diff>
--- a/docx/manual.docx
+++ b/docx/manual.docx
@@ -284,6 +284,18 @@
         </w:numPr>
       </w:pPr>
       <w:r>
+        <w:t xml:space="preserve">Aaron Bartnick, Chief Operating Officer</w:t>
+      </w:r>
+    </w:p>
+    <w:p>
+      <w:pPr>
+        <w:pStyle w:val="Compact"/>
+        <w:numPr>
+          <w:numId w:val="2"/>
+          <w:ilvl w:val="0"/>
+        </w:numPr>
+      </w:pPr>
+      <w:r>
         <w:t xml:space="preserve">Chris Birk, Lead Developer</w:t>
       </w:r>
     </w:p>
@@ -297,30 +309,6 @@
       </w:pPr>
       <w:r>
         <w:t xml:space="preserve">Bill Hunt, Senior Developer</w:t>
-      </w:r>
-    </w:p>
-    <w:p>
-      <w:pPr>
-        <w:pStyle w:val="Compact"/>
-        <w:numPr>
-          <w:numId w:val="2"/>
-          <w:ilvl w:val="0"/>
-        </w:numPr>
-      </w:pPr>
-      <w:r>
-        <w:t xml:space="preserve">Leili Slutz, Operations Architect</w:t>
-      </w:r>
-    </w:p>
-    <w:p>
-      <w:pPr>
-        <w:pStyle w:val="Compact"/>
-        <w:numPr>
-          <w:numId w:val="2"/>
-          <w:ilvl w:val="0"/>
-        </w:numPr>
-      </w:pPr>
-      <w:r>
-        <w:t xml:space="preserve">Aaron Bartnick, Chief of Operations</w:t>
       </w:r>
     </w:p>
     <w:bookmarkStart w:id="35" w:name="board-of-directors"/>
@@ -556,6 +544,25 @@
     <w:bookmarkEnd w:id="40"/>
     <w:p>
       <w:r>
+        <w:t xml:space="preserve">We believe that the first step to success is setting clear personal, professional and organizational goals. At the beginning of each calendar year, or when a new team member joins The OpenGov Foundation, each employee develops goals for the following six months. In June, the employee and Executive Director review those goals, revise them if need be, and ensure that each employee has all of the support and resources possible to reach their goals. In advance of the December meeting of the Board of Directors, the Executive Director will review each employee's goals with them, progress made, and start the process of developing the following year's goals. The January, June and December employee goals and review sessions provide the bulk of the information to be used in each employee's annual performance review. You can view</w:t>
+      </w:r>
+      <w:r>
+        <w:t xml:space="preserve"> </w:t>
+      </w:r>
+      <w:hyperlink r:id="rId41">
+        <w:r>
+          <w:rPr>
+            <w:rStyle w:val="Link"/>
+          </w:rPr>
+          <w:t xml:space="preserve">the Employee Goals template here</w:t>
+        </w:r>
+      </w:hyperlink>
+      <w:r>
+        <w:t xml:space="preserve">.</w:t>
+      </w:r>
+    </w:p>
+    <w:p>
+      <w:r>
         <w:t xml:space="preserve">Each employee will participate in an annual review of their performance, conducted by the employee's direct supervisor. Raises and bonuses will be considered by the Board of Directors at that time based on the individual employee's performance and recommendation from the Executive Director.</w:t>
       </w:r>
     </w:p>
@@ -569,7 +576,7 @@
         <w:t xml:space="preserve">Additional raises and bonuses may be considered at other times to account for special circumstances, such as extraordinary performance, a change in position and/or an increase in responsibilities.</w:t>
       </w:r>
     </w:p>
-    <w:bookmarkStart w:id="41" w:name="covered-expenses-reimbursements"/>
+    <w:bookmarkStart w:id="42" w:name="covered-expenses-reimbursements"/>
     <w:p>
       <w:pPr>
         <w:pStyle w:val="Heading2"/>
@@ -578,8 +585,8 @@
         <w:t xml:space="preserve">Covered Expenses &amp; Reimbursements</w:t>
       </w:r>
     </w:p>
-    <w:bookmarkEnd w:id="41"/>
-    <w:bookmarkStart w:id="42" w:name="covered-expenses"/>
+    <w:bookmarkEnd w:id="42"/>
+    <w:bookmarkStart w:id="43" w:name="covered-expenses"/>
     <w:p>
       <w:pPr>
         <w:pStyle w:val="Heading3"/>
@@ -588,7 +595,7 @@
         <w:t xml:space="preserve">Covered Expenses</w:t>
       </w:r>
     </w:p>
-    <w:bookmarkEnd w:id="42"/>
+    <w:bookmarkEnd w:id="43"/>
     <w:p>
       <w:r>
         <w:t xml:space="preserve">The organization will reimburse pre-approved, work-related expenses. Any expenditure totalling more than $1,000—including cumulative expenses like software subscriptions—must be pre-approved by the Board of Directors and Executive Director. Sub-$1,000 reimbursable expenses which do not require BOD approval include but are not limited to:</w:t>
@@ -683,7 +690,7 @@
         <w:t xml:space="preserve">Employees are expected to travel coach class when traveling by air, book reasonably-priced hotels and not spend excessively on meals and other travel expenses.</w:t>
       </w:r>
     </w:p>
-    <w:bookmarkStart w:id="43" w:name="reimbursements"/>
+    <w:bookmarkStart w:id="44" w:name="reimbursements"/>
     <w:p>
       <w:pPr>
         <w:pStyle w:val="Heading3"/>
@@ -692,7 +699,7 @@
         <w:t xml:space="preserve">Reimbursements</w:t>
       </w:r>
     </w:p>
-    <w:bookmarkEnd w:id="43"/>
+    <w:bookmarkEnd w:id="44"/>
     <w:p>
       <w:r>
         <w:t xml:space="preserve">You are strongly encouraged to file reimbursement requests as soon as you incur the expenses, for example, within the week following a business trip or conference. Expenses are usually reimbursed within a week of approval and submission. Each reimbursement request must be sent to the Executive Director, who will review, approve, then submit for payment to the Chairman of the Board of Directors and our bookkeeper. Each reimbursement request must include these three things:</w:t>
@@ -734,7 +741,7 @@
         <w:t xml:space="preserve">A PDF document that is less than 10MB in size containing receipts for each of the expenses for which you are seeking reimbursement.</w:t>
       </w:r>
     </w:p>
-    <w:bookmarkStart w:id="44" w:name="professional-development"/>
+    <w:bookmarkStart w:id="45" w:name="professional-development"/>
     <w:p>
       <w:pPr>
         <w:pStyle w:val="Heading3"/>
@@ -743,7 +750,7 @@
         <w:t xml:space="preserve">Professional Development</w:t>
       </w:r>
     </w:p>
-    <w:bookmarkEnd w:id="44"/>
+    <w:bookmarkEnd w:id="45"/>
     <w:p>
       <w:r>
         <w:t xml:space="preserve">We strongly encourage employees to explore professional development options. The organization will cover one half of pre-approved costs associated with professional development expenditures. All professional development expenses require both Executive Director and Board of Directors approval.</w:t>
@@ -759,7 +766,7 @@
         <w:t xml:space="preserve">To seek approval for a professional development opportunity, please submit the following items to your supervisor, who will review and discuss them with you, and share them with the Board of Directors. * A short memo outlining the professional development opportunity you are seeking, how it would support your growth, how it would benefit the organization. * The total cost of the opportunity, and any relevant payment dates and methods. * The time the opportunity would require (dates, times, including travel) as well as the location.</w:t>
       </w:r>
     </w:p>
-    <w:bookmarkStart w:id="45" w:name="schedule-hours-vacation"/>
+    <w:bookmarkStart w:id="46" w:name="schedule-hours-vacation"/>
     <w:p>
       <w:pPr>
         <w:pStyle w:val="Heading2"/>
@@ -768,8 +775,8 @@
         <w:t xml:space="preserve">Schedule, Hours &amp; Vacation</w:t>
       </w:r>
     </w:p>
-    <w:bookmarkEnd w:id="45"/>
-    <w:bookmarkStart w:id="46" w:name="office-hours-daily-schedule-absences"/>
+    <w:bookmarkEnd w:id="46"/>
+    <w:bookmarkStart w:id="47" w:name="office-hours-daily-schedule-absences"/>
     <w:p>
       <w:pPr>
         <w:pStyle w:val="Heading3"/>
@@ -778,7 +785,7 @@
         <w:t xml:space="preserve">Office Hours, Daily Schedule &amp; Absences</w:t>
       </w:r>
     </w:p>
-    <w:bookmarkEnd w:id="46"/>
+    <w:bookmarkEnd w:id="47"/>
     <w:p>
       <w:r>
         <w:t xml:space="preserve">Employees are expected to work a minimum of 40 hours per week, but we are flexible on where and when that work gets done.</w:t>
@@ -786,7 +793,7 @@
     </w:p>
     <w:p>
       <w:r>
-        <w:t xml:space="preserve">Employees should check in on Teamwork by 11 AM Eastern Time each week day with an update of their work plan for the day. Communication is vital to the success of our team; therefore, team members are expected to be reasonably accessible by phone, Slack, and email between the hours of 11 AM–4 PM.</w:t>
+        <w:t xml:space="preserve">Employees should check in on Teamwork by 10 AM Eastern Time each week day with an update of their work plan for the day. Communication is vital to the success of our team; therefore, team members are expected to be reasonably accessible by phone, Slack, and email between the hours of 10 AM–5 PM.</w:t>
       </w:r>
     </w:p>
     <w:p>
@@ -796,7 +803,7 @@
     </w:p>
     <w:p>
       <w:r>
-        <w:t xml:space="preserve">Any time that you won't be available during usual office hours (9 PM–5 PM)—for appointments, sick time, vacation, etc.—should be put on the calendar, and an email must be sent to the employee's supervisor. For non-emergency medical absences, please notify your supervisor at least 48 hours in advance.</w:t>
+        <w:t xml:space="preserve">Any time that you won't be available during usual office hours (10 AM–5 PM)—for appointments, sick time, vacation, etc.—should be put on the calendar, and an email must be sent to the employee's supervisor. For non-emergency medical absences, please notify your supervisor at least 48 hours in advance.</w:t>
       </w:r>
     </w:p>
     <w:p>
@@ -804,7 +811,7 @@
         <w:t xml:space="preserve">We track time using Harvest. Hours worked must be recorded in Harvest by the end of each week (Sunday evening).</w:t>
       </w:r>
     </w:p>
-    <w:bookmarkStart w:id="47" w:name="vacation-leave-policy"/>
+    <w:bookmarkStart w:id="48" w:name="vacation-leave-policy"/>
     <w:p>
       <w:pPr>
         <w:pStyle w:val="Heading3"/>
@@ -813,7 +820,7 @@
         <w:t xml:space="preserve">Vacation &amp; Leave Policy</w:t>
       </w:r>
     </w:p>
-    <w:bookmarkEnd w:id="47"/>
+    <w:bookmarkEnd w:id="48"/>
     <w:p>
       <w:r>
         <w:t xml:space="preserve">We are closed on all Federal holidays and during the week between Christmas and the New Year. We also have a few additional days off, please see</w:t>
@@ -821,7 +828,7 @@
       <w:r>
         <w:t xml:space="preserve"> </w:t>
       </w:r>
-      <w:hyperlink r:id="rId48">
+      <w:hyperlink r:id="rId49">
         <w:r>
           <w:rPr>
             <w:rStyle w:val="Link"/>
@@ -873,7 +880,7 @@
         <w:t xml:space="preserve">Employees must inform your supervisor in writing as far in advance as is reasonable for staff and project planning purposes. All extended periods of leave must be discussed with the Executive Director.</w:t>
       </w:r>
     </w:p>
-    <w:bookmarkStart w:id="49" w:name="sick-days"/>
+    <w:bookmarkStart w:id="50" w:name="sick-days"/>
     <w:p>
       <w:pPr>
         <w:pStyle w:val="Heading3"/>
@@ -882,13 +889,13 @@
         <w:t xml:space="preserve">Sick Days</w:t>
       </w:r>
     </w:p>
-    <w:bookmarkEnd w:id="49"/>
+    <w:bookmarkEnd w:id="50"/>
     <w:p>
       <w:r>
         <w:t xml:space="preserve">Please notify the team if you are sick and need to take the day off. Even if you are feeling well enough to work, please work from home until you are completely recovered, to avoid spreading illness through our small office.</w:t>
       </w:r>
     </w:p>
-    <w:bookmarkStart w:id="50" w:name="how-we-work"/>
+    <w:bookmarkStart w:id="51" w:name="how-we-work"/>
     <w:p>
       <w:pPr>
         <w:pStyle w:val="Heading2"/>
@@ -897,8 +904,8 @@
         <w:t xml:space="preserve">How We Work</w:t>
       </w:r>
     </w:p>
-    <w:bookmarkEnd w:id="50"/>
-    <w:bookmarkStart w:id="51" w:name="email-accounts-document-sharing-password-sharing"/>
+    <w:bookmarkEnd w:id="51"/>
+    <w:bookmarkStart w:id="52" w:name="email-accounts-document-sharing-password-sharing"/>
     <w:p>
       <w:pPr>
         <w:pStyle w:val="Heading3"/>
@@ -907,7 +914,7 @@
         <w:t xml:space="preserve">Email Accounts, Document Sharing &amp; Password Sharing</w:t>
       </w:r>
     </w:p>
-    <w:bookmarkEnd w:id="51"/>
+    <w:bookmarkEnd w:id="52"/>
     <w:p>
       <w:r>
         <w:t xml:space="preserve">We will set you up with an organization Gmail account. This will provide you access to our email, calendar, and Google+ accounts. Please use this for all work-related correspondence, scheduling, etc. Personal accounts should not be used for work-related activities.</w:t>
@@ -918,7 +925,7 @@
         <w:t xml:space="preserve">You will be granted access to our shared passwords in Passpack. All passwords that need to be shared with the organization must be shared using Passpack, you must not share them via email or other insecure methods.</w:t>
       </w:r>
     </w:p>
-    <w:bookmarkStart w:id="52" w:name="calendars"/>
+    <w:bookmarkStart w:id="53" w:name="calendars"/>
     <w:p>
       <w:pPr>
         <w:pStyle w:val="Heading3"/>
@@ -927,7 +934,7 @@
         <w:t xml:space="preserve">Calendars</w:t>
       </w:r>
     </w:p>
-    <w:bookmarkEnd w:id="52"/>
+    <w:bookmarkEnd w:id="53"/>
     <w:p>
       <w:r>
         <w:t xml:space="preserve">Please keep your availability updated on your Google calendar account associated with the organization - please don't use your personal account. Please record any meetings, vacation time, appointments, and anything else that your teammates might need to schedule around. Feel free to schedule meetings with other coworkers on the Google calendar.</w:t>
@@ -938,7 +945,7 @@
         <w:t xml:space="preserve">To help prevent resource conflicts, if you are using the UberConference number or the appear.in video chat, please add your call to the appropriate calendar (Phone Conference, Video Conference, etc), which we will share with your work account.</w:t>
       </w:r>
     </w:p>
-    <w:bookmarkStart w:id="53" w:name="regular-meetings"/>
+    <w:bookmarkStart w:id="54" w:name="regular-meetings"/>
     <w:p>
       <w:pPr>
         <w:pStyle w:val="Heading3"/>
@@ -947,23 +954,38 @@
         <w:t xml:space="preserve">Regular Meetings</w:t>
       </w:r>
     </w:p>
-    <w:bookmarkEnd w:id="53"/>
-    <w:bookmarkStart w:id="54" w:name="weekly-priorities-setting-meeting"/>
+    <w:bookmarkEnd w:id="54"/>
+    <w:bookmarkStart w:id="55" w:name="daily-team-meeting"/>
     <w:p>
       <w:pPr>
         <w:pStyle w:val="Heading4"/>
       </w:pPr>
       <w:r>
+        <w:t xml:space="preserve">Daily Team Meeting</w:t>
+      </w:r>
+    </w:p>
+    <w:bookmarkEnd w:id="55"/>
+    <w:p>
+      <w:r>
+        <w:t xml:space="preserve">Every morning, we meet for 15-20 minutes to discuss our priorities for the day. We do our best to meet in person. If you cannot attend in person, please notify the group and call in via Skype. This is the best time to bring up issues that have arisen over the past 24 hours and work together to anticipate upcoming issues.</w:t>
+      </w:r>
+    </w:p>
+    <w:bookmarkStart w:id="56" w:name="weekly-priorities-setting-meeting"/>
+    <w:p>
+      <w:pPr>
+        <w:pStyle w:val="Heading4"/>
+      </w:pPr>
+      <w:r>
         <w:t xml:space="preserve">Weekly Priorities-Setting Meeting</w:t>
       </w:r>
     </w:p>
-    <w:bookmarkEnd w:id="54"/>
-    <w:p>
-      <w:r>
-        <w:t xml:space="preserve">We meet once a week to go over our priorities for the week. We do our best to meet in person. If you cannot attend in person, please notify the group and call in via appear.in. This is a good time to ask for help from the group and to make sure that we are all using our time wisely.</w:t>
-      </w:r>
-    </w:p>
-    <w:bookmarkStart w:id="55" w:name="weekly-team-lunch"/>
+    <w:bookmarkEnd w:id="56"/>
+    <w:p>
+      <w:r>
+        <w:t xml:space="preserve">We meet once a week to go over our priorities for the week. We do our best to meet in person. If you cannot attend in person, please notify the group and call in via Skype. This is a good time to ask for help from the group and to make sure that we are all using our time wisely.</w:t>
+      </w:r>
+    </w:p>
+    <w:bookmarkStart w:id="57" w:name="weekly-team-lunch"/>
     <w:p>
       <w:pPr>
         <w:pStyle w:val="Heading4"/>
@@ -972,7 +994,7 @@
         <w:t xml:space="preserve">Weekly Team Lunch</w:t>
       </w:r>
     </w:p>
-    <w:bookmarkEnd w:id="55"/>
+    <w:bookmarkEnd w:id="57"/>
     <w:p>
       <w:pPr>
         <w:pStyle w:val="Compact"/>
@@ -985,7 +1007,7 @@
         <w:t xml:space="preserve">We have lunch together once a week, just for fun and to catch up.</w:t>
       </w:r>
     </w:p>
-    <w:bookmarkStart w:id="56" w:name="tech-breakfasts"/>
+    <w:bookmarkStart w:id="58" w:name="tech-breakfasts"/>
     <w:p>
       <w:pPr>
         <w:pStyle w:val="Heading4"/>
@@ -994,13 +1016,13 @@
         <w:t xml:space="preserve">Tech Breakfasts</w:t>
       </w:r>
     </w:p>
-    <w:bookmarkEnd w:id="56"/>
+    <w:bookmarkEnd w:id="58"/>
     <w:p>
       <w:r>
         <w:t xml:space="preserve">Every week we hold a question-and-answer session where non-technical members of the team can ask our developers whatever tech-related questions they want. This is a great way to make sure everyone's on the same page regarding what we're building &amp; but questions don't have to be about our work.</w:t>
       </w:r>
     </w:p>
-    <w:bookmarkStart w:id="57" w:name="book-club"/>
+    <w:bookmarkStart w:id="59" w:name="book-club"/>
     <w:p>
       <w:pPr>
         <w:pStyle w:val="Heading4"/>
@@ -1009,13 +1031,13 @@
         <w:t xml:space="preserve">Book Club</w:t>
       </w:r>
     </w:p>
-    <w:bookmarkEnd w:id="57"/>
+    <w:bookmarkEnd w:id="59"/>
     <w:p>
       <w:r>
         <w:t xml:space="preserve">We're a small team in an emerging field. Professional development and continuing education is an important part of all of our jobs. We foster team growth by holding a book club once a month. Anyone is welcome to suggest reading material; it's helpful for that person to facilitate discussion by bringing a few questions or observations from the reading to the discussion.</w:t>
       </w:r>
     </w:p>
-    <w:bookmarkStart w:id="58" w:name="tools-services-we-use"/>
+    <w:bookmarkStart w:id="60" w:name="tools-services-we-use"/>
     <w:p>
       <w:pPr>
         <w:pStyle w:val="Heading3"/>
@@ -1024,8 +1046,8 @@
         <w:t xml:space="preserve">Tools &amp; Services We Use</w:t>
       </w:r>
     </w:p>
-    <w:bookmarkEnd w:id="58"/>
-    <w:bookmarkStart w:id="59" w:name="teamwork"/>
+    <w:bookmarkEnd w:id="60"/>
+    <w:bookmarkStart w:id="61" w:name="teamwork"/>
     <w:p>
       <w:pPr>
         <w:pStyle w:val="Heading4"/>
@@ -1034,13 +1056,13 @@
         <w:t xml:space="preserve">Teamwork</w:t>
       </w:r>
     </w:p>
-    <w:bookmarkEnd w:id="59"/>
+    <w:bookmarkEnd w:id="61"/>
     <w:p>
       <w:r>
         <w:t xml:space="preserve">For daily status updates, project planning, and task management. If you need another team member to do something, please assign them a task on Teamwork. Tech support issues on America Decoded sites should be logged as tasks under the "State Decoded" project.</w:t>
       </w:r>
     </w:p>
-    <w:bookmarkStart w:id="60" w:name="slack"/>
+    <w:bookmarkStart w:id="62" w:name="slack"/>
     <w:p>
       <w:pPr>
         <w:pStyle w:val="Heading4"/>
@@ -1049,13 +1071,13 @@
         <w:t xml:space="preserve">Slack</w:t>
       </w:r>
     </w:p>
-    <w:bookmarkEnd w:id="60"/>
+    <w:bookmarkEnd w:id="62"/>
     <w:p>
       <w:r>
         <w:t xml:space="preserve">For team chat.</w:t>
       </w:r>
     </w:p>
-    <w:bookmarkStart w:id="61" w:name="uberconference"/>
+    <w:bookmarkStart w:id="63" w:name="uberconference"/>
     <w:p>
       <w:pPr>
         <w:pStyle w:val="Heading4"/>
@@ -1064,13 +1086,13 @@
         <w:t xml:space="preserve">UberConference</w:t>
       </w:r>
     </w:p>
-    <w:bookmarkEnd w:id="61"/>
+    <w:bookmarkEnd w:id="63"/>
     <w:p>
       <w:r>
         <w:t xml:space="preserve">For group calls. Please enter calls on the Phone Conference calendar to avoid double-booking the line.</w:t>
       </w:r>
     </w:p>
-    <w:bookmarkStart w:id="62" w:name="appear.in-skype"/>
+    <w:bookmarkStart w:id="64" w:name="appear.in-skype"/>
     <w:p>
       <w:pPr>
         <w:pStyle w:val="Heading4"/>
@@ -1079,13 +1101,13 @@
         <w:t xml:space="preserve">Appear.in, Skype</w:t>
       </w:r>
     </w:p>
-    <w:bookmarkEnd w:id="62"/>
+    <w:bookmarkEnd w:id="64"/>
     <w:p>
       <w:r>
         <w:t xml:space="preserve">For group video chats. Please enter appear.in calls on the Video Conference calendar to avoid double-booking the service.</w:t>
       </w:r>
     </w:p>
-    <w:bookmarkStart w:id="63" w:name="google-calendar"/>
+    <w:bookmarkStart w:id="65" w:name="google-calendar"/>
     <w:p>
       <w:pPr>
         <w:pStyle w:val="Heading4"/>
@@ -1094,13 +1116,13 @@
         <w:t xml:space="preserve">Google Calendar</w:t>
       </w:r>
     </w:p>
-    <w:bookmarkEnd w:id="63"/>
+    <w:bookmarkEnd w:id="65"/>
     <w:p>
       <w:r>
         <w:t xml:space="preserve">Please keep your availability updated on your Google Calendar for the organization.</w:t>
       </w:r>
     </w:p>
-    <w:bookmarkStart w:id="64" w:name="google-docs"/>
+    <w:bookmarkStart w:id="66" w:name="google-docs"/>
     <w:p>
       <w:pPr>
         <w:pStyle w:val="Heading4"/>
@@ -1109,13 +1131,13 @@
         <w:t xml:space="preserve">Google Docs</w:t>
       </w:r>
     </w:p>
-    <w:bookmarkEnd w:id="64"/>
+    <w:bookmarkEnd w:id="66"/>
     <w:p>
       <w:r>
         <w:t xml:space="preserve">For group collaboration on written materials, call agendas, our budget tracking document, etc. etc.</w:t>
       </w:r>
     </w:p>
-    <w:bookmarkStart w:id="65" w:name="hackpad"/>
+    <w:bookmarkStart w:id="67" w:name="hackpad"/>
     <w:p>
       <w:pPr>
         <w:pStyle w:val="Heading4"/>
@@ -1124,13 +1146,13 @@
         <w:t xml:space="preserve">Hackpad</w:t>
       </w:r>
     </w:p>
-    <w:bookmarkEnd w:id="65"/>
+    <w:bookmarkEnd w:id="67"/>
     <w:p>
       <w:r>
         <w:t xml:space="preserve">Alternative to above. Has a handy checklist feature. We also use this for hackathon coordination.</w:t>
       </w:r>
     </w:p>
-    <w:bookmarkStart w:id="66" w:name="github"/>
+    <w:bookmarkStart w:id="68" w:name="github"/>
     <w:p>
       <w:pPr>
         <w:pStyle w:val="Heading4"/>
@@ -1139,13 +1161,13 @@
         <w:t xml:space="preserve">GitHub</w:t>
       </w:r>
     </w:p>
-    <w:bookmarkEnd w:id="66"/>
+    <w:bookmarkEnd w:id="68"/>
     <w:p>
       <w:r>
         <w:t xml:space="preserve">All of our work is open source and up on GitHub. Most projects should have an Apache 2, MIT, or LGPL 3 license; most resources should be released as CC-0.</w:t>
       </w:r>
     </w:p>
-    <w:bookmarkStart w:id="67" w:name="disqus"/>
+    <w:bookmarkStart w:id="69" w:name="disqus"/>
     <w:p>
       <w:pPr>
         <w:pStyle w:val="Heading4"/>
@@ -1154,13 +1176,13 @@
         <w:t xml:space="preserve">Disqus</w:t>
       </w:r>
     </w:p>
-    <w:bookmarkEnd w:id="67"/>
+    <w:bookmarkEnd w:id="69"/>
     <w:p>
       <w:r>
         <w:t xml:space="preserve">Used for comments on America Decoded sites. We try to respond to non-spam comments within 24 hours.</w:t>
       </w:r>
     </w:p>
-    <w:bookmarkStart w:id="68" w:name="uservoice"/>
+    <w:bookmarkStart w:id="70" w:name="uservoice"/>
     <w:p>
       <w:pPr>
         <w:pStyle w:val="Heading4"/>
@@ -1169,13 +1191,13 @@
         <w:t xml:space="preserve">Uservoice</w:t>
       </w:r>
     </w:p>
-    <w:bookmarkEnd w:id="68"/>
+    <w:bookmarkEnd w:id="70"/>
     <w:p>
       <w:r>
         <w:t xml:space="preserve">For technical issues from Madison and State Decoded sites. We try to respond to questions and tech support issues within 24 hours.</w:t>
       </w:r>
     </w:p>
-    <w:bookmarkStart w:id="69" w:name="passpack"/>
+    <w:bookmarkStart w:id="71" w:name="passpack"/>
     <w:p>
       <w:pPr>
         <w:pStyle w:val="Heading4"/>
@@ -1184,13 +1206,13 @@
         <w:t xml:space="preserve">Passpack</w:t>
       </w:r>
     </w:p>
-    <w:bookmarkEnd w:id="69"/>
+    <w:bookmarkEnd w:id="71"/>
     <w:p>
       <w:r>
         <w:t xml:space="preserve">For password storage. Please create your own Passpack account and connect with the main organization account. Any time you create an account relevant to our work, please share the password with the organization on Passpack.</w:t>
       </w:r>
     </w:p>
-    <w:bookmarkStart w:id="70" w:name="recommended-reading"/>
+    <w:bookmarkStart w:id="72" w:name="recommended-reading"/>
     <w:p>
       <w:pPr>
         <w:pStyle w:val="Heading2"/>
@@ -1199,7 +1221,7 @@
         <w:t xml:space="preserve">Recommended Reading</w:t>
       </w:r>
     </w:p>
-    <w:bookmarkEnd w:id="70"/>
+    <w:bookmarkEnd w:id="72"/>
     <w:p>
       <w:pPr>
         <w:pStyle w:val="Compact"/>
@@ -1303,7 +1325,7 @@
       <w:r>
         <w:t xml:space="preserve"> </w:t>
       </w:r>
-      <w:hyperlink r:id="rId71">
+      <w:hyperlink r:id="rId73">
         <w:r>
           <w:rPr>
             <w:rStyle w:val="Link"/>
@@ -1326,7 +1348,7 @@
 <file path=word/numbering.xml><?xml version="1.0" encoding="utf-8"?>
 <w:numbering xmlns:w="http://schemas.openxmlformats.org/wordprocessingml/2006/main">
   <w:abstractNum w:abstractNumId="0">
-    <w:nsid w:val="da0450bd"/>
+    <w:nsid w:val="fdaa393b"/>
     <w:multiLevelType w:val="multilevel"/>
     <w:lvl w:ilvl="0">
       <w:numFmt w:val="bullet"/>
@@ -1407,7 +1429,7 @@
     </w:lvl>
   </w:abstractNum>
   <w:abstractNum w:abstractNumId="2">
-    <w:nsid w:val="cae4550d"/>
+    <w:nsid w:val="b5c185fd"/>
     <w:multiLevelType w:val="multilevel"/>
     <w:lvl w:ilvl="0">
       <w:numFmt w:val="bullet"/>
@@ -1488,7 +1510,7 @@
     </w:lvl>
   </w:abstractNum>
   <w:abstractNum w:abstractNumId="3">
-    <w:nsid w:val="2491fc1f"/>
+    <w:nsid w:val="e4384d3d"/>
     <w:multiLevelType w:val="multilevel"/>
     <w:lvl w:ilvl="0">
       <w:start w:val="1"/>

</xml_diff>

<commit_message>
break out tools to separate file
</commit_message>
<xml_diff>
--- a/docx/manual.docx
+++ b/docx/manual.docx
@@ -1160,7 +1160,7 @@
         <w:pStyle w:val="BodyText"/>
       </w:pPr>
       <w:r>
-        <w:t xml:space="preserve">To schedule time off, permission must be granted by your supervisor no less than 5 business days in advance, the dates your travel must be put onto the team calendar, and the team should be notified via email.</w:t>
+        <w:t xml:space="preserve">To schedule time off, permission must be granted by your supervisor no less than 5 business days in advance, the dates your travel must be put onto the team calendar (just invite sayhello [at] opengovfoundation.org), and the team should be notified via email.</w:t>
       </w:r>
     </w:p>
     <w:p>
@@ -1350,7 +1350,7 @@
         <w:pStyle w:val="FirstParagraph"/>
       </w:pPr>
       <w:r>
-        <w:t xml:space="preserve">We are a small, close knit team. To maintain a balanced, healthy, and fun organization, we encourage the formation of informal gatherings and groups. Any employee my sponsor an informal gathering or group so as long it is are open to all employees and supports organizational health.</w:t>
+        <w:t xml:space="preserve">We are a small, close knit team. To maintain a balanced, healthy, and fun organization, we encourage the formation of informal gatherings and groups. Any employee may sponsor an informal gathering or group so as long it is are open to all employees and supports organizational health.</w:t>
       </w:r>
     </w:p>
     <w:p>
@@ -1373,408 +1373,40 @@
     </w:p>
     <w:p>
       <w:pPr>
-        <w:pStyle w:val="Heading4"/>
-      </w:pPr>
-      <w:bookmarkStart w:id="62" w:name="used-by-most-everyone"/>
-      <w:bookmarkEnd w:id="62"/>
-      <w:r>
-        <w:t xml:space="preserve">Used by Most Everyone</w:t>
-      </w:r>
-    </w:p>
-    <w:p>
-      <w:pPr>
-        <w:pStyle w:val="Heading5"/>
-      </w:pPr>
-      <w:bookmarkStart w:id="63" w:name="slack"/>
-      <w:bookmarkEnd w:id="63"/>
-      <w:r>
-        <w:t xml:space="preserve">Slack</w:t>
-      </w:r>
-    </w:p>
-    <w:p>
-      <w:pPr>
         <w:pStyle w:val="FirstParagraph"/>
       </w:pPr>
       <w:r>
-        <w:t xml:space="preserve">For team chat. And sharing cat videos.</w:t>
-      </w:r>
-    </w:p>
-    <w:p>
-      <w:pPr>
-        <w:pStyle w:val="Heading5"/>
-      </w:pPr>
-      <w:bookmarkStart w:id="64" w:name="uberconference"/>
-      <w:bookmarkEnd w:id="64"/>
-      <w:r>
-        <w:t xml:space="preserve">UberConference</w:t>
-      </w:r>
-    </w:p>
-    <w:p>
-      <w:pPr>
-        <w:pStyle w:val="FirstParagraph"/>
-      </w:pPr>
-      <w:r>
-        <w:t xml:space="preserve">For group phone calls.</w:t>
-      </w:r>
-    </w:p>
-    <w:p>
-      <w:pPr>
-        <w:pStyle w:val="Heading5"/>
-      </w:pPr>
-      <w:bookmarkStart w:id="65" w:name="google-mail"/>
-      <w:bookmarkEnd w:id="65"/>
-      <w:r>
-        <w:t xml:space="preserve">Google Mail</w:t>
-      </w:r>
-    </w:p>
-    <w:p>
-      <w:pPr>
-        <w:pStyle w:val="FirstParagraph"/>
-      </w:pPr>
-      <w:r>
-        <w:t xml:space="preserve">Our email platform.</w:t>
-      </w:r>
-    </w:p>
-    <w:p>
-      <w:pPr>
-        <w:pStyle w:val="Heading5"/>
-      </w:pPr>
-      <w:bookmarkStart w:id="66" w:name="google-calendar"/>
-      <w:bookmarkEnd w:id="66"/>
-      <w:r>
-        <w:t xml:space="preserve">Google Calendar</w:t>
-      </w:r>
-    </w:p>
-    <w:p>
-      <w:pPr>
-        <w:pStyle w:val="FirstParagraph"/>
-      </w:pPr>
-      <w:r>
-        <w:t xml:space="preserve">Our calendar platform.</w:t>
-      </w:r>
-    </w:p>
-    <w:p>
-      <w:pPr>
-        <w:pStyle w:val="Heading5"/>
-      </w:pPr>
-      <w:bookmarkStart w:id="67" w:name="google-drive-documents-sheets-slides-etc..."/>
-      <w:bookmarkEnd w:id="67"/>
-      <w:r>
-        <w:t xml:space="preserve">Google Drive (Documents, Sheets, Slides, etc...)</w:t>
-      </w:r>
-    </w:p>
-    <w:p>
-      <w:pPr>
-        <w:pStyle w:val="FirstParagraph"/>
-      </w:pPr>
-      <w:r>
-        <w:t xml:space="preserve">For composition of and group collaboration on written materials.</w:t>
-      </w:r>
-    </w:p>
-    <w:p>
-      <w:pPr>
-        <w:pStyle w:val="Heading5"/>
-      </w:pPr>
-      <w:bookmarkStart w:id="68" w:name="google-hangouts"/>
-      <w:bookmarkEnd w:id="68"/>
-      <w:r>
-        <w:t xml:space="preserve">Google Hangouts</w:t>
-      </w:r>
-    </w:p>
-    <w:p>
-      <w:pPr>
-        <w:pStyle w:val="FirstParagraph"/>
-      </w:pPr>
-      <w:r>
-        <w:t xml:space="preserve">For group video calls. When you create a new meeting in Google calendar, a video Hangout will be automatically created.</w:t>
-      </w:r>
-    </w:p>
-    <w:p>
-      <w:pPr>
-        <w:pStyle w:val="Heading5"/>
-      </w:pPr>
-      <w:bookmarkStart w:id="69" w:name="github"/>
-      <w:bookmarkEnd w:id="69"/>
-      <w:r>
-        <w:t xml:space="preserve">GitHub</w:t>
-      </w:r>
-    </w:p>
-    <w:p>
-      <w:pPr>
-        <w:pStyle w:val="FirstParagraph"/>
-      </w:pPr>
-      <w:r>
-        <w:t xml:space="preserve">Where we maintain our</w:t>
+        <w:t xml:space="preserve">We utilize an ever-changing array of tools and platforms to get our work down. Employees are expected to familiarize themselves with all tools that are applicable to their work areas. Trial and adoption of new tools is encouraged and should be done in a collaborative manner with your colleagues to encourage operational alignment and discourage tool siloing.</w:t>
+      </w:r>
+    </w:p>
+    <w:p>
+      <w:pPr>
+        <w:pStyle w:val="BodyText"/>
+      </w:pPr>
+      <w:r>
+        <w:t xml:space="preserve">We do our best to keep our</w:t>
       </w:r>
       <w:r>
         <w:t xml:space="preserve"> </w:t>
       </w:r>
-      <w:r>
-        <w:rPr>
-          <w:rStyle w:val="VerbatimChar"/>
-        </w:rPr>
-        <w:t xml:space="preserve">git</w:t>
-      </w:r>
-      <w:r>
-        <w:t xml:space="preserve">-based organizational efforts. Most projects should have an Apache 2, MIT, or LGPL 3 license; most resources should be released as CC-0.</w:t>
-      </w:r>
-    </w:p>
-    <w:p>
-      <w:pPr>
-        <w:pStyle w:val="Heading5"/>
-      </w:pPr>
-      <w:bookmarkStart w:id="70" w:name="passpack"/>
-      <w:bookmarkEnd w:id="70"/>
-      <w:r>
-        <w:t xml:space="preserve">Passpack</w:t>
-      </w:r>
-    </w:p>
-    <w:p>
-      <w:pPr>
-        <w:pStyle w:val="FirstParagraph"/>
-      </w:pPr>
-      <w:r>
-        <w:t xml:space="preserve">For password storage. Please create your own Passpack account and connect with the main organization account. Any time you create an account relevant to our work, please share the password with the organization on Passpack.</w:t>
-      </w:r>
-    </w:p>
-    <w:p>
-      <w:pPr>
-        <w:pStyle w:val="Heading4"/>
-      </w:pPr>
-      <w:bookmarkStart w:id="71" w:name="used-mostly-by-our-delivery-teams"/>
-      <w:bookmarkEnd w:id="71"/>
-      <w:r>
-        <w:t xml:space="preserve">Used Mostly by Our Delivery Teams</w:t>
-      </w:r>
-    </w:p>
-    <w:p>
-      <w:pPr>
-        <w:pStyle w:val="Heading5"/>
-      </w:pPr>
-      <w:bookmarkStart w:id="72" w:name="phabricator"/>
-      <w:bookmarkEnd w:id="72"/>
-      <w:r>
-        <w:t xml:space="preserve">Phabricator</w:t>
-      </w:r>
-    </w:p>
-    <w:p>
-      <w:pPr>
-        <w:pStyle w:val="FirstParagraph"/>
-      </w:pPr>
-      <w:r>
-        <w:t xml:space="preserve">The engineering team's preferred software development platform.</w:t>
-      </w:r>
-    </w:p>
-    <w:p>
-      <w:pPr>
-        <w:pStyle w:val="Heading5"/>
-      </w:pPr>
-      <w:bookmarkStart w:id="73" w:name="airtable"/>
-      <w:bookmarkEnd w:id="73"/>
-      <w:r>
-        <w:t xml:space="preserve">AirTable</w:t>
-      </w:r>
-    </w:p>
-    <w:p>
-      <w:pPr>
-        <w:pStyle w:val="FirstParagraph"/>
-      </w:pPr>
-      <w:r>
-        <w:t xml:space="preserve">Great for organizing lots of data collaborative when a spreadsheet just won't cut it.</w:t>
-      </w:r>
-    </w:p>
-    <w:p>
-      <w:pPr>
-        <w:pStyle w:val="Heading5"/>
-      </w:pPr>
-      <w:bookmarkStart w:id="74" w:name="workflowy"/>
-      <w:bookmarkEnd w:id="74"/>
-      <w:r>
-        <w:t xml:space="preserve">Workflowy</w:t>
-      </w:r>
-    </w:p>
-    <w:p>
-      <w:pPr>
-        <w:pStyle w:val="FirstParagraph"/>
-      </w:pPr>
-      <w:r>
-        <w:t xml:space="preserve">For research management and collaboration.</w:t>
-      </w:r>
-    </w:p>
-    <w:p>
-      <w:pPr>
-        <w:pStyle w:val="Heading5"/>
-      </w:pPr>
-      <w:bookmarkStart w:id="75" w:name="wordpress"/>
-      <w:bookmarkEnd w:id="75"/>
-      <w:r>
-        <w:t xml:space="preserve">Wordpress</w:t>
-      </w:r>
-    </w:p>
-    <w:p>
-      <w:pPr>
-        <w:pStyle w:val="FirstParagraph"/>
-      </w:pPr>
-      <w:r>
-        <w:t xml:space="preserve">For maintaining our organization's web site.</w:t>
-      </w:r>
-    </w:p>
-    <w:p>
-      <w:pPr>
-        <w:pStyle w:val="Heading5"/>
-      </w:pPr>
-      <w:bookmarkStart w:id="76" w:name="rollbar"/>
-      <w:bookmarkEnd w:id="76"/>
-      <w:r>
-        <w:t xml:space="preserve">Rollbar</w:t>
-      </w:r>
-    </w:p>
-    <w:p>
-      <w:pPr>
-        <w:pStyle w:val="FirstParagraph"/>
-      </w:pPr>
-      <w:r>
-        <w:t xml:space="preserve">Our exception monitoring and logging platform.</w:t>
-      </w:r>
-    </w:p>
-    <w:p>
-      <w:pPr>
-        <w:pStyle w:val="Heading5"/>
-      </w:pPr>
-      <w:bookmarkStart w:id="77" w:name="circleci"/>
-      <w:bookmarkEnd w:id="77"/>
-      <w:r>
-        <w:t xml:space="preserve">CircleCI</w:t>
-      </w:r>
-    </w:p>
-    <w:p>
-      <w:pPr>
-        <w:pStyle w:val="FirstParagraph"/>
-      </w:pPr>
-      <w:r>
-        <w:t xml:space="preserve">Our automated testing and deployment platform.</w:t>
-      </w:r>
-    </w:p>
-    <w:p>
-      <w:pPr>
-        <w:pStyle w:val="Heading4"/>
-      </w:pPr>
-      <w:bookmarkStart w:id="78" w:name="used-mostly-by-our-management-and-operations-team"/>
-      <w:bookmarkEnd w:id="78"/>
-      <w:r>
-        <w:t xml:space="preserve">Used Mostly by Our Management and Operations Team</w:t>
-      </w:r>
-    </w:p>
-    <w:p>
-      <w:pPr>
-        <w:pStyle w:val="Heading5"/>
-      </w:pPr>
-      <w:bookmarkStart w:id="79" w:name="flow"/>
-      <w:bookmarkEnd w:id="79"/>
-      <w:r>
-        <w:t xml:space="preserve">Flow</w:t>
-      </w:r>
-    </w:p>
-    <w:p>
-      <w:pPr>
-        <w:pStyle w:val="FirstParagraph"/>
-      </w:pPr>
-      <w:r>
-        <w:t xml:space="preserve">For management and operations task herding, including assignment and monitoring. Also available delivery teams for product/project management purposes.</w:t>
-      </w:r>
-    </w:p>
-    <w:p>
-      <w:pPr>
-        <w:pStyle w:val="Heading5"/>
-      </w:pPr>
-      <w:bookmarkStart w:id="80" w:name="nimble"/>
-      <w:bookmarkEnd w:id="80"/>
-      <w:r>
-        <w:t xml:space="preserve">Nimble</w:t>
-      </w:r>
-    </w:p>
-    <w:p>
-      <w:pPr>
-        <w:pStyle w:val="FirstParagraph"/>
-      </w:pPr>
-      <w:r>
-        <w:t xml:space="preserve">Nimble is used as a place to store contacts, pending deals, and record communication for fundraising purposes. Find out more about how we use Nimble</w:t>
-      </w:r>
-      <w:r>
-        <w:t xml:space="preserve"> </w:t>
-      </w:r>
-      <w:hyperlink r:id="rId81">
+      <w:hyperlink r:id="rId62">
         <w:r>
           <w:rPr>
             <w:rStyle w:val="Hyperlink"/>
           </w:rPr>
-          <w:t xml:space="preserve">here</w:t>
+          <w:t xml:space="preserve">tool and platform</w:t>
         </w:r>
       </w:hyperlink>
       <w:r>
-        <w:t xml:space="preserve">.</w:t>
-      </w:r>
-    </w:p>
-    <w:p>
-      <w:pPr>
-        <w:pStyle w:val="Heading5"/>
-      </w:pPr>
-      <w:bookmarkStart w:id="82" w:name="harvest"/>
-      <w:bookmarkEnd w:id="82"/>
-      <w:r>
-        <w:t xml:space="preserve">Harvest</w:t>
-      </w:r>
-    </w:p>
-    <w:p>
-      <w:pPr>
-        <w:pStyle w:val="FirstParagraph"/>
-      </w:pPr>
-      <w:r>
-        <w:t xml:space="preserve">At present, only used for invoice generation.</w:t>
-      </w:r>
-    </w:p>
-    <w:p>
-      <w:pPr>
-        <w:pStyle w:val="Heading5"/>
-      </w:pPr>
-      <w:bookmarkStart w:id="83" w:name="expensify"/>
-      <w:bookmarkEnd w:id="83"/>
-      <w:r>
-        <w:t xml:space="preserve">Expensify</w:t>
-      </w:r>
-    </w:p>
-    <w:p>
-      <w:pPr>
-        <w:pStyle w:val="FirstParagraph"/>
-      </w:pPr>
-      <w:r>
-        <w:t xml:space="preserve">How we organize our expense documentation and generate reimbursement requests.</w:t>
-      </w:r>
-    </w:p>
-    <w:p>
-      <w:pPr>
-        <w:pStyle w:val="Heading5"/>
-      </w:pPr>
-      <w:bookmarkStart w:id="84" w:name="mailchimp"/>
-      <w:bookmarkEnd w:id="84"/>
-      <w:r>
-        <w:t xml:space="preserve">Mailchimp</w:t>
-      </w:r>
-    </w:p>
-    <w:p>
-      <w:pPr>
-        <w:pStyle w:val="FirstParagraph"/>
-      </w:pPr>
-      <w:r>
-        <w:t xml:space="preserve">Our email campaign platform.</w:t>
+        <w:t xml:space="preserve">] list up to date.</w:t>
       </w:r>
     </w:p>
     <w:p>
       <w:pPr>
         <w:pStyle w:val="Heading2"/>
       </w:pPr>
-      <w:bookmarkStart w:id="85" w:name="recommended-reading"/>
-      <w:bookmarkEnd w:id="85"/>
+      <w:bookmarkStart w:id="63" w:name="recommended-reading"/>
+      <w:bookmarkEnd w:id="63"/>
       <w:r>
         <w:t xml:space="preserve">Recommended Reading</w:t>
       </w:r>
@@ -1983,7 +1615,7 @@
     </w:lvl>
   </w:abstractNum>
   <w:abstractNum w:abstractNumId="990">
-    <w:nsid w:val="c8757858"/>
+    <w:nsid w:val="85166112"/>
     <w:multiLevelType w:val="multilevel"/>
     <w:lvl w:ilvl="0">
       <w:numFmt w:val="bullet"/>
@@ -2064,7 +1696,7 @@
     </w:lvl>
   </w:abstractNum>
   <w:abstractNum w:abstractNumId="991">
-    <w:nsid w:val="cea4d9cd"/>
+    <w:nsid w:val="5a6da718"/>
     <w:multiLevelType w:val="multilevel"/>
     <w:lvl w:ilvl="0">
       <w:numFmt w:val="bullet"/>

</xml_diff>

<commit_message>
first pass of all provisions done
</commit_message>
<xml_diff>
--- a/docx/manual.docx
+++ b/docx/manual.docx
@@ -17,7 +17,7 @@
         <w:pStyle w:val="FirstParagraph"/>
       </w:pPr>
       <w:r>
-        <w:t xml:space="preserve">Last Updated: August 24, 2016</w:t>
+        <w:t xml:space="preserve">Last Updated: YYYY-MM-DD</w:t>
       </w:r>
     </w:p>
     <w:p>
@@ -35,7 +35,7 @@
         <w:pStyle w:val="FirstParagraph"/>
       </w:pPr>
       <w:r>
-        <w:t xml:space="preserve">We open up laws, legislation, and the lawmaking process online so that as many people as possible can see, understand, and shape the policies that affect their lives.</w:t>
+        <w:t xml:space="preserve">To make the process of lawmaking easier, simpler, and more effective.</w:t>
       </w:r>
     </w:p>
     <w:p>
@@ -53,7 +53,107 @@
         <w:pStyle w:val="FirstParagraph"/>
       </w:pPr>
       <w:r>
-        <w:t xml:space="preserve">We are former and current government workers, designers, technologists, and concerned citizens who believe in building with, not for, and in partnering directly with users both in and outside of government to find solutions that help bridge the gap between the two. We're focused on long-term solutions, building tools and processes that change the culture of how governments operate.</w:t>
+        <w:t xml:space="preserve">To serve as a reliable product development partner for legislators who want to make systems of governance more open, accessible, and functional. Our products are incrementally built to address meaningful, well-known problems and are focused intently on serving user needs over stakeholder interests.</w:t>
+      </w:r>
+    </w:p>
+    <w:p>
+      <w:pPr>
+        <w:pStyle w:val="Heading2"/>
+      </w:pPr>
+      <w:bookmarkStart w:id="24" w:name="values"/>
+      <w:bookmarkEnd w:id="24"/>
+      <w:r>
+        <w:t xml:space="preserve">Values</w:t>
+      </w:r>
+    </w:p>
+    <w:p>
+      <w:pPr>
+        <w:pStyle w:val="FirstParagraph"/>
+      </w:pPr>
+      <w:r>
+        <w:t xml:space="preserve">In our work, we will strive to uphold these values:</w:t>
+      </w:r>
+      <w:r>
+        <w:t xml:space="preserve"> </w:t>
+      </w:r>
+      <w:r>
+        <w:t xml:space="preserve">- Open source first</w:t>
+      </w:r>
+      <w:r>
+        <w:t xml:space="preserve"> </w:t>
+      </w:r>
+      <w:r>
+        <w:t xml:space="preserve">- Collaborative</w:t>
+      </w:r>
+      <w:r>
+        <w:t xml:space="preserve"> </w:t>
+      </w:r>
+      <w:r>
+        <w:t xml:space="preserve">- User driven</w:t>
+      </w:r>
+      <w:r>
+        <w:t xml:space="preserve"> </w:t>
+      </w:r>
+      <w:r>
+        <w:t xml:space="preserve">- Inclusive design</w:t>
+      </w:r>
+      <w:r>
+        <w:t xml:space="preserve"> </w:t>
+      </w:r>
+      <w:r>
+        <w:t xml:space="preserve">- Incremental development</w:t>
+      </w:r>
+      <w:r>
+        <w:t xml:space="preserve"> </w:t>
+      </w:r>
+      <w:r>
+        <w:t xml:space="preserve">- Actionable problems</w:t>
+      </w:r>
+      <w:r>
+        <w:t xml:space="preserve"> </w:t>
+      </w:r>
+      <w:r>
+        <w:t xml:space="preserve">- Well documented</w:t>
+      </w:r>
+      <w:r>
+        <w:t xml:space="preserve"> </w:t>
+      </w:r>
+      <w:r>
+        <w:t xml:space="preserve">- Showing, not telling</w:t>
+      </w:r>
+      <w:r>
+        <w:t xml:space="preserve"> </w:t>
+      </w:r>
+      <w:r>
+        <w:t xml:space="preserve">- Deeds over words</w:t>
+      </w:r>
+    </w:p>
+    <w:p>
+      <w:pPr>
+        <w:pStyle w:val="Heading2"/>
+      </w:pPr>
+      <w:bookmarkStart w:id="25" w:name="creating-a-safe-productive-workplace"/>
+      <w:bookmarkEnd w:id="25"/>
+      <w:r>
+        <w:t xml:space="preserve">Creating a Safe, Productive Workplace</w:t>
+      </w:r>
+    </w:p>
+    <w:p>
+      <w:pPr>
+        <w:pStyle w:val="Heading3"/>
+      </w:pPr>
+      <w:bookmarkStart w:id="26" w:name="equal-employment-non-discrimination-and-reasonable-accommodation"/>
+      <w:bookmarkEnd w:id="26"/>
+      <w:r>
+        <w:t xml:space="preserve">Equal Employment, Non-Discrimination and Reasonable Accommodation</w:t>
+      </w:r>
+    </w:p>
+    <w:p>
+      <w:pPr>
+        <w:pStyle w:val="FirstParagraph"/>
+      </w:pPr>
+      <w:r>
+        <w:t xml:space="preserve">The OpenGov Foundation is committed to equal employment opportunity.</w:t>
       </w:r>
     </w:p>
     <w:p>
@@ -61,43 +161,7 @@
         <w:pStyle w:val="BodyText"/>
       </w:pPr>
       <w:r>
-        <w:t xml:space="preserve">Everything we create is open source, free for anyone to take and use.</w:t>
-      </w:r>
-    </w:p>
-    <w:p>
-      <w:pPr>
-        <w:pStyle w:val="BodyText"/>
-      </w:pPr>
-      <w:r>
-        <w:t xml:space="preserve">We're building a national network of people like us and the Free Law Founders—to share resources and expertise around solving shared challenges in modernizing the lawmaking process.</w:t>
-      </w:r>
-    </w:p>
-    <w:p>
-      <w:pPr>
-        <w:pStyle w:val="Heading2"/>
-      </w:pPr>
-      <w:bookmarkStart w:id="24" w:name="culture-compliance"/>
-      <w:bookmarkEnd w:id="24"/>
-      <w:r>
-        <w:t xml:space="preserve">Culture &amp; Compliance</w:t>
-      </w:r>
-    </w:p>
-    <w:p>
-      <w:pPr>
-        <w:pStyle w:val="Heading3"/>
-      </w:pPr>
-      <w:bookmarkStart w:id="25" w:name="equal-employment-opportunity-disclosure-compliance-with-the-americans-with-disabilities-act-ada"/>
-      <w:bookmarkEnd w:id="25"/>
-      <w:r>
-        <w:t xml:space="preserve">Equal Employment Opportunity Disclosure &amp; Compliance with the Americans with Disabilities Act (ADA)</w:t>
-      </w:r>
-    </w:p>
-    <w:p>
-      <w:pPr>
-        <w:pStyle w:val="FirstParagraph"/>
-      </w:pPr>
-      <w:r>
-        <w:t xml:space="preserve">The OpenGov Foundation is committed to equal employment opportunity. We will not discriminate against employees or applicants for employment on any legally recognized basis including, but not limited to race, religion, color, sex (with or without sexual conduct and including pregnancy and sexual orientation involving transgender status/gender identity, and sex-stereotyping), national origin, age, disability (physical or mental), genetic information, sexual orientation, or any other protected class under federal, state or local law,</w:t>
+        <w:t xml:space="preserve">We will not discriminate against employees or applicants for employment on any legally recognized basis including, but not limited to race, religion, color, sex (with or without sexual conduct and including pregnancy and sexual orientation involving transgender status/gender identity, and sex-stereotyping), national origin, age, disability (physical or mental), genetic information, sexual orientation, or any other protected class under federal, state or local law,</w:t>
       </w:r>
       <w:r>
         <w:t xml:space="preserve"> </w:t>
@@ -112,15 +176,23 @@
         <w:t xml:space="preserve"> </w:t>
       </w:r>
       <w:r>
-        <w:t xml:space="preserve">gender identity, parental status, marital status, political affiliation, gender expression, mental illness, socioeconomic status or background, neuro(a)typicality, physical appearance, body size, or clothing. We are committed to providing equal employment opportunities to qualified individuals with disabilities. This may include providing reasonable accommodation where appropriate in order for an otherwise qualified individual to perform the essential functions of the job.</w:t>
+        <w:t xml:space="preserve">gender identity, parental status, marital status, political affiliation, gender expression, mental illness, socioeconomic status or background, neuro(a)typicality, physical appearance, body size, or clothing.</w:t>
+      </w:r>
+    </w:p>
+    <w:p>
+      <w:pPr>
+        <w:pStyle w:val="BodyText"/>
+      </w:pPr>
+      <w:r>
+        <w:t xml:space="preserve">We are committed to providing equal employment opportunities to qualified individuals with disabilities. This may include providing reasonable accommodation where appropriate in order for an otherwise qualified individual to perform the essential functions of the job.</w:t>
       </w:r>
     </w:p>
     <w:p>
       <w:pPr>
         <w:pStyle w:val="Heading3"/>
       </w:pPr>
-      <w:bookmarkStart w:id="26" w:name="harassment-bullying-violence-in-the-workplace-policy"/>
-      <w:bookmarkEnd w:id="26"/>
+      <w:bookmarkStart w:id="27" w:name="harassment-bullying-violence-in-the-workplace-policy"/>
+      <w:bookmarkEnd w:id="27"/>
       <w:r>
         <w:t xml:space="preserve">Harassment, Bullying, Violence in the Workplace Policy</w:t>
       </w:r>
@@ -161,7 +233,7 @@
         <w:pStyle w:val="BodyText"/>
       </w:pPr>
       <w:r>
-        <w:t xml:space="preserve">The purpose of this policy is not to regulate the personal morality of employees. It is to ensure that in the workplace, no employee harasses another for any reason or in any manner. The conduct prohibited by this policy includes conduct in any form including but not limited to e-mail, voice mail, chat rooms, social networking, internet use or history, text messages, pictures, images, writings, words or gestures.</w:t>
+        <w:t xml:space="preserve">The purpose of this policy is to ensure that in the workplace, no employee harasses another for any reason or in any manner. The conduct prohibited by this policy includes conduct in any form including but not limited to e-mail, voice mail, chat rooms, social networking, internet use or history, text messages, pictures, images, writings, words or gestures.</w:t>
       </w:r>
     </w:p>
     <w:p>
@@ -169,24 +241,15 @@
         <w:pStyle w:val="BodyText"/>
       </w:pPr>
       <w:r>
-        <w:t xml:space="preserve">While it is not easy to define precisely what harassment is, it includes: slurs, epithets, threats, derogatory comments or visual depictions, unwelcome jokes and teasing. For reasonable guidelines on harassment and boundaries, please read</w:t>
-      </w:r>
-      <w:r>
-        <w:t xml:space="preserve"> </w:t>
-      </w:r>
-      <w:hyperlink r:id="rId27">
-        <w:r>
-          <w:rPr>
-            <w:rStyle w:val="Hyperlink"/>
-          </w:rPr>
-          <w:t xml:space="preserve">18F's Code of Conduct</w:t>
-        </w:r>
-      </w:hyperlink>
-      <w:r>
-        <w:t xml:space="preserve"> </w:t>
-      </w:r>
-      <w:r>
-        <w:t xml:space="preserve">and</w:t>
+        <w:t xml:space="preserve">While it is not easy to define precisely what harassment is, it includes: slurs, epithets, threats, derogatory comments or visual depictions, unwelcome jokes and teasing.</w:t>
+      </w:r>
+    </w:p>
+    <w:p>
+      <w:pPr>
+        <w:pStyle w:val="BodyText"/>
+      </w:pPr>
+      <w:r>
+        <w:t xml:space="preserve">For authoritative guidance on legally prohibited harassment and boundaries, please consult the</w:t>
       </w:r>
       <w:r>
         <w:t xml:space="preserve"> </w:t>
@@ -196,7 +259,7 @@
           <w:rPr>
             <w:rStyle w:val="Hyperlink"/>
           </w:rPr>
-          <w:t xml:space="preserve">GSA's Policy on Harassment</w:t>
+          <w:t xml:space="preserve">U.S. Equal Employment Opportunity Commission</w:t>
         </w:r>
       </w:hyperlink>
       <w:r>
@@ -208,7 +271,273 @@
         <w:pStyle w:val="BodyText"/>
       </w:pPr>
       <w:r>
-        <w:t xml:space="preserve">Any employee who believes that (s)he has been harassed should report the situation immediately to one of the following members of management: Executive Director, Treasurer or Chairman of the Board of Directors. If an employee makes a report to any of these members of management and the manager either does not respond or does not respond in a manner the employee deems satisfactory or consistent with this policy, the employee is required to report the situation to one of the other members of management designated in this policy to receive complaints.</w:t>
+        <w:t xml:space="preserve">In addition to prohibiting harassment in these forms, we also consider the following unacceptable:</w:t>
+      </w:r>
+    </w:p>
+    <w:p>
+      <w:pPr>
+        <w:pStyle w:val="Compact"/>
+        <w:numPr>
+          <w:numId w:val="1001"/>
+          <w:ilvl w:val="0"/>
+        </w:numPr>
+      </w:pPr>
+      <w:r>
+        <w:t xml:space="preserve">Making negative or offensive remarks, regardless of to whom they are directed, based on:</w:t>
+      </w:r>
+    </w:p>
+    <w:p>
+      <w:pPr>
+        <w:pStyle w:val="Compact"/>
+        <w:numPr>
+          <w:numId w:val="1002"/>
+          <w:ilvl w:val="1"/>
+        </w:numPr>
+      </w:pPr>
+      <w:r>
+        <w:t xml:space="preserve">gender expression,</w:t>
+      </w:r>
+    </w:p>
+    <w:p>
+      <w:pPr>
+        <w:pStyle w:val="Compact"/>
+        <w:numPr>
+          <w:numId w:val="1002"/>
+          <w:ilvl w:val="1"/>
+        </w:numPr>
+      </w:pPr>
+      <w:r>
+        <w:t xml:space="preserve">mental illness,</w:t>
+      </w:r>
+    </w:p>
+    <w:p>
+      <w:pPr>
+        <w:pStyle w:val="Compact"/>
+        <w:numPr>
+          <w:numId w:val="1002"/>
+          <w:ilvl w:val="1"/>
+        </w:numPr>
+      </w:pPr>
+      <w:r>
+        <w:t xml:space="preserve">socioeconomic status or background,</w:t>
+      </w:r>
+    </w:p>
+    <w:p>
+      <w:pPr>
+        <w:pStyle w:val="Compact"/>
+        <w:numPr>
+          <w:numId w:val="1002"/>
+          <w:ilvl w:val="1"/>
+        </w:numPr>
+      </w:pPr>
+      <w:r>
+        <w:t xml:space="preserve">neuro(a)typicality,</w:t>
+      </w:r>
+    </w:p>
+    <w:p>
+      <w:pPr>
+        <w:pStyle w:val="Compact"/>
+        <w:numPr>
+          <w:numId w:val="1002"/>
+          <w:ilvl w:val="1"/>
+        </w:numPr>
+      </w:pPr>
+      <w:r>
+        <w:t xml:space="preserve">physical appearance,</w:t>
+      </w:r>
+    </w:p>
+    <w:p>
+      <w:pPr>
+        <w:pStyle w:val="Compact"/>
+        <w:numPr>
+          <w:numId w:val="1002"/>
+          <w:ilvl w:val="1"/>
+        </w:numPr>
+      </w:pPr>
+      <w:r>
+        <w:t xml:space="preserve">body size, or</w:t>
+      </w:r>
+    </w:p>
+    <w:p>
+      <w:pPr>
+        <w:pStyle w:val="Compact"/>
+        <w:numPr>
+          <w:numId w:val="1002"/>
+          <w:ilvl w:val="1"/>
+        </w:numPr>
+      </w:pPr>
+      <w:r>
+        <w:t xml:space="preserve">clothing.</w:t>
+      </w:r>
+    </w:p>
+    <w:p>
+      <w:pPr>
+        <w:numPr>
+          <w:numId w:val="1001"/>
+          <w:ilvl w:val="0"/>
+        </w:numPr>
+      </w:pPr>
+      <w:r>
+        <w:t xml:space="preserve">Touching people without their affirmative consent.</w:t>
+      </w:r>
+    </w:p>
+    <w:p>
+      <w:pPr>
+        <w:numPr>
+          <w:numId w:val="1001"/>
+          <w:ilvl w:val="0"/>
+        </w:numPr>
+      </w:pPr>
+      <w:r>
+        <w:t xml:space="preserve">Repeatedly and unnecessarily disrupting formal or informal gatherings or meetings, whether in person or within a chatroom setting.</w:t>
+      </w:r>
+    </w:p>
+    <w:p>
+      <w:pPr>
+        <w:numPr>
+          <w:numId w:val="1001"/>
+          <w:ilvl w:val="0"/>
+        </w:numPr>
+      </w:pPr>
+      <w:r>
+        <w:t xml:space="preserve">Retaliating against anyone who files a complaint that someone has violated the provisions of this manual.</w:t>
+      </w:r>
+    </w:p>
+    <w:p>
+      <w:pPr>
+        <w:numPr>
+          <w:numId w:val="1001"/>
+          <w:ilvl w:val="0"/>
+        </w:numPr>
+      </w:pPr>
+      <w:r>
+        <w:t xml:space="preserve">Intentionally or repeatedly referring to people in a way that rejects the validity of their gender identity; for instance, by knowing and intentional use of incorrect pronouns or forms of address.</w:t>
+      </w:r>
+    </w:p>
+    <w:p>
+      <w:pPr>
+        <w:pStyle w:val="Compact"/>
+        <w:numPr>
+          <w:numId w:val="1001"/>
+          <w:ilvl w:val="0"/>
+        </w:numPr>
+      </w:pPr>
+      <w:r>
+        <w:t xml:space="preserve">Engaging in behaviors that marginalize people or communicate hostile, derogatory, or negative beliefs. Examples include:</w:t>
+      </w:r>
+    </w:p>
+    <w:p>
+      <w:pPr>
+        <w:pStyle w:val="Compact"/>
+        <w:numPr>
+          <w:numId w:val="1003"/>
+          <w:ilvl w:val="1"/>
+        </w:numPr>
+      </w:pPr>
+      <w:r>
+        <w:t xml:space="preserve">Patronizing or belittling a person or group,</w:t>
+      </w:r>
+    </w:p>
+    <w:p>
+      <w:pPr>
+        <w:pStyle w:val="Compact"/>
+        <w:numPr>
+          <w:numId w:val="1003"/>
+          <w:ilvl w:val="1"/>
+        </w:numPr>
+      </w:pPr>
+      <w:r>
+        <w:t xml:space="preserve">Repeatedly interrupting or talking over someone else,</w:t>
+      </w:r>
+    </w:p>
+    <w:p>
+      <w:pPr>
+        <w:pStyle w:val="Compact"/>
+        <w:numPr>
+          <w:numId w:val="1003"/>
+          <w:ilvl w:val="1"/>
+        </w:numPr>
+      </w:pPr>
+      <w:r>
+        <w:t xml:space="preserve">Pedantic corrections that don’t add value,</w:t>
+      </w:r>
+    </w:p>
+    <w:p>
+      <w:pPr>
+        <w:pStyle w:val="Compact"/>
+        <w:numPr>
+          <w:numId w:val="1003"/>
+          <w:ilvl w:val="1"/>
+        </w:numPr>
+      </w:pPr>
+      <w:r>
+        <w:t xml:space="preserve">Expressing an assumption that persons or groups need concepts defined or explained to them without first asking if they do,</w:t>
+      </w:r>
+    </w:p>
+    <w:p>
+      <w:pPr>
+        <w:pStyle w:val="Compact"/>
+        <w:numPr>
+          <w:numId w:val="1003"/>
+          <w:ilvl w:val="1"/>
+        </w:numPr>
+      </w:pPr>
+      <w:r>
+        <w:t xml:space="preserve">Using unsubstantiated language that creates or furthers a belief which diminishes the value or contributions of a person or group,</w:t>
+      </w:r>
+    </w:p>
+    <w:p>
+      <w:pPr>
+        <w:pStyle w:val="Compact"/>
+        <w:numPr>
+          <w:numId w:val="1003"/>
+          <w:ilvl w:val="1"/>
+        </w:numPr>
+      </w:pPr>
+      <w:r>
+        <w:t xml:space="preserve">Employing racially or ethnically charged language to describe a person or thing,</w:t>
+      </w:r>
+    </w:p>
+    <w:p>
+      <w:pPr>
+        <w:pStyle w:val="Compact"/>
+        <w:numPr>
+          <w:numId w:val="1003"/>
+          <w:ilvl w:val="1"/>
+        </w:numPr>
+      </w:pPr>
+      <w:r>
+        <w:t xml:space="preserve">Referring to an individual in a way that demeans or challenges the validity of any aspect of their personal identity, or</w:t>
+      </w:r>
+    </w:p>
+    <w:p>
+      <w:pPr>
+        <w:pStyle w:val="Compact"/>
+        <w:numPr>
+          <w:numId w:val="1003"/>
+          <w:ilvl w:val="1"/>
+        </w:numPr>
+      </w:pPr>
+      <w:r>
+        <w:t xml:space="preserve">Mocking someone’s real or perceived accent or first language.</w:t>
+      </w:r>
+    </w:p>
+    <w:p>
+      <w:pPr>
+        <w:pStyle w:val="Heading3"/>
+      </w:pPr>
+      <w:bookmarkStart w:id="29" w:name="reporting-and-resolution-of-violations"/>
+      <w:bookmarkEnd w:id="29"/>
+      <w:r>
+        <w:t xml:space="preserve">Reporting and Resolution of Violations</w:t>
+      </w:r>
+    </w:p>
+    <w:p>
+      <w:pPr>
+        <w:pStyle w:val="FirstParagraph"/>
+      </w:pPr>
+      <w:r>
+        <w:t xml:space="preserve">Any employee who believes they have been harassed or believes they have witnessed another member of our organization violate the terms of this document should report the situation immediately to one of the following members of management: Executive Director, Treasurer or Chairman of the Board of Directors. If an employee makes a report to one of these persons and the employee does not receive a satisfactory response, the employee shall report the situation to one of the other designated persons to receive complaints.</w:t>
       </w:r>
     </w:p>
     <w:p>
@@ -216,17 +545,17 @@
         <w:pStyle w:val="BodyText"/>
       </w:pPr>
       <w:r>
-        <w:t xml:space="preserve">The company will investigate all such reports as confidentially as possible. Adverse action will not be taken against an employee because he or she, in good faith, reports or participates in the investigation of a violation of this policy. Violations of this policy are not permitted and may result in disciplinary action, up to and including discharge.</w:t>
+        <w:t xml:space="preserve">The organization will investigate all such reports as confidentially as possible. Adverse action will not be taken against an employee because he or she, in good faith, reports or participates in the investigation of a violation of this policy. Violations of this policy are not permitted and may result in disciplinary action, up to and including discharge.</w:t>
       </w:r>
     </w:p>
     <w:p>
       <w:pPr>
         <w:pStyle w:val="Heading3"/>
       </w:pPr>
-      <w:bookmarkStart w:id="29" w:name="drug-alcohol-free-workplace-statement"/>
-      <w:bookmarkEnd w:id="29"/>
-      <w:r>
-        <w:t xml:space="preserve">Drug &amp; Alcohol-Free Workplace Statement</w:t>
+      <w:bookmarkStart w:id="30" w:name="drug-alcohol-policy"/>
+      <w:bookmarkEnd w:id="30"/>
+      <w:r>
+        <w:t xml:space="preserve">Drug &amp; Alcohol Policy</w:t>
       </w:r>
     </w:p>
     <w:p>
@@ -234,15 +563,23 @@
         <w:pStyle w:val="FirstParagraph"/>
       </w:pPr>
       <w:r>
-        <w:t xml:space="preserve">The unlawful or improper presence or use of controlled substances or alcohol in the workplace presents a danger to all employees. Employees are prohibited from reporting to work or working while using illegal or unauthorized substances.</w:t>
+        <w:t xml:space="preserve">The unlawful or improper presence or use of controlled substances or alcohol in the workplace presents a danger to all employees. All members of the organization are prohibited from reporting to work or working while using illegal or unauthorized substances.</w:t>
+      </w:r>
+    </w:p>
+    <w:p>
+      <w:pPr>
+        <w:pStyle w:val="BodyText"/>
+      </w:pPr>
+      <w:r>
+        <w:t xml:space="preserve">Our organization recognizes that drug or alcohol abuse are serious medical conditions and should be treated as such. Therefore, we shall provide all appropriate organizational support and assistance to those within the organization who request it. We will also seek out and retain a employer-sponsored health insurance plan that provide drug and alcohol treatment services.</w:t>
       </w:r>
     </w:p>
     <w:p>
       <w:pPr>
         <w:pStyle w:val="Heading3"/>
       </w:pPr>
-      <w:bookmarkStart w:id="30" w:name="conflict-of-interest"/>
-      <w:bookmarkEnd w:id="30"/>
+      <w:bookmarkStart w:id="31" w:name="conflict-of-interest"/>
+      <w:bookmarkEnd w:id="31"/>
       <w:r>
         <w:t xml:space="preserve">Conflict of Interest</w:t>
       </w:r>
@@ -252,15 +589,38 @@
         <w:pStyle w:val="FirstParagraph"/>
       </w:pPr>
       <w:r>
-        <w:t xml:space="preserve">A company's reputation for integrity is its most valuable asset and is directly related to the conduct of its employees. Therefore, employees must never use their positions with the company for private gain, to advance personal interests or to obtain favors or benefits for themselves, member of their families or any other individuals, corporations of business entities.</w:t>
+        <w:t xml:space="preserve">Employees must never use their positions with the organization for private gain, to advance personal interests or to obtain favors or benefits for themselves, member of their families or any other individuals, corporations of business entities. Furthermore, employees should avoid situations where a</w:t>
+      </w:r>
+      <w:r>
+        <w:t xml:space="preserve"> </w:t>
+      </w:r>
+      <w:r>
+        <w:rPr>
+          <w:i/>
+        </w:rPr>
+        <w:t xml:space="preserve">perception</w:t>
+      </w:r>
+      <w:r>
+        <w:t xml:space="preserve"> </w:t>
+      </w:r>
+      <w:r>
+        <w:t xml:space="preserve">of a conflict of interest could be created.</w:t>
+      </w:r>
+    </w:p>
+    <w:p>
+      <w:pPr>
+        <w:pStyle w:val="BodyText"/>
+      </w:pPr>
+      <w:r>
+        <w:t xml:space="preserve">Should you encounter a situation that suggests a conflict of interest, please refer the situation the Executive Director, who will in turn seek a determination from the Board of Directors as to whether a conflict exists, and if it exists, whether it is an allowable conflict.</w:t>
       </w:r>
     </w:p>
     <w:p>
       <w:pPr>
         <w:pStyle w:val="Heading3"/>
       </w:pPr>
-      <w:bookmarkStart w:id="31" w:name="professional-conduct"/>
-      <w:bookmarkEnd w:id="31"/>
+      <w:bookmarkStart w:id="32" w:name="professional-conduct"/>
+      <w:bookmarkEnd w:id="32"/>
       <w:r>
         <w:t xml:space="preserve">Professional Conduct</w:t>
       </w:r>
@@ -270,15 +630,15 @@
         <w:pStyle w:val="FirstParagraph"/>
       </w:pPr>
       <w:r>
-        <w:t xml:space="preserve">The company adheres to the highest legal and ethical standards applicable in our business. The company's business is conducted in strict observance of both the letter and spirit of all applicable laws and the integrity of each employee is of utmost importance.</w:t>
+        <w:t xml:space="preserve">Our organization adheres to the highest legal and ethical standards applicable in our line of work. The organization's business is conducted in strict observance of both the letter and spirit of all applicable laws and the integrity of each employee is of utmost importance.</w:t>
       </w:r>
     </w:p>
     <w:p>
       <w:pPr>
         <w:pStyle w:val="Heading3"/>
       </w:pPr>
-      <w:bookmarkStart w:id="32" w:name="contact-with-the-media"/>
-      <w:bookmarkEnd w:id="32"/>
+      <w:bookmarkStart w:id="33" w:name="contact-with-the-media"/>
+      <w:bookmarkEnd w:id="33"/>
       <w:r>
         <w:t xml:space="preserve">Contact with the Media</w:t>
       </w:r>
@@ -288,15 +648,31 @@
         <w:pStyle w:val="FirstParagraph"/>
       </w:pPr>
       <w:r>
-        <w:t xml:space="preserve">All media inquiries regarding the company and its operations must be referred to the Executive Director. Only the Executive Director or Chairman of the Board is authorized to make or approve public statements on behalf of the company.</w:t>
+        <w:t xml:space="preserve">We strive to balance the need for intentionality in our organizational communications with each employee's fundamental free speech rights and the import role of media in our society.</w:t>
+      </w:r>
+    </w:p>
+    <w:p>
+      <w:pPr>
+        <w:pStyle w:val="BodyText"/>
+      </w:pPr>
+      <w:r>
+        <w:t xml:space="preserve">It is our policy that media inquiries directly pertaining to the organization, its employees, products, positions, or related operations be referred to the Executive Director.</w:t>
+      </w:r>
+    </w:p>
+    <w:p>
+      <w:pPr>
+        <w:pStyle w:val="BodyText"/>
+      </w:pPr>
+      <w:r>
+        <w:t xml:space="preserve">We also encourage individual employees to speak to members of the media about any subject matter of their choosing, including any subject matter in which the organization may be involved. We simply ask that you present your views as "personal" and not of the organization (unless authorized to do so).</w:t>
       </w:r>
     </w:p>
     <w:p>
       <w:pPr>
         <w:pStyle w:val="Heading2"/>
       </w:pPr>
-      <w:bookmarkStart w:id="33" w:name="staff-boards"/>
-      <w:bookmarkEnd w:id="33"/>
+      <w:bookmarkStart w:id="34" w:name="staff-boards"/>
+      <w:bookmarkEnd w:id="34"/>
       <w:r>
         <w:t xml:space="preserve">Staff &amp; Boards</w:t>
       </w:r>
@@ -305,8 +681,8 @@
       <w:pPr>
         <w:pStyle w:val="Heading3"/>
       </w:pPr>
-      <w:bookmarkStart w:id="34" w:name="staff"/>
-      <w:bookmarkEnd w:id="34"/>
+      <w:bookmarkStart w:id="35" w:name="staff"/>
+      <w:bookmarkEnd w:id="35"/>
       <w:r>
         <w:t xml:space="preserve">Staff</w:t>
       </w:r>
@@ -315,7 +691,7 @@
       <w:pPr>
         <w:pStyle w:val="Compact"/>
         <w:numPr>
-          <w:numId w:val="1001"/>
+          <w:numId w:val="1004"/>
           <w:ilvl w:val="0"/>
         </w:numPr>
       </w:pPr>
@@ -327,7 +703,7 @@
       <w:pPr>
         <w:pStyle w:val="Compact"/>
         <w:numPr>
-          <w:numId w:val="1001"/>
+          <w:numId w:val="1004"/>
           <w:ilvl w:val="0"/>
         </w:numPr>
       </w:pPr>
@@ -339,7 +715,7 @@
       <w:pPr>
         <w:pStyle w:val="Compact"/>
         <w:numPr>
-          <w:numId w:val="1001"/>
+          <w:numId w:val="1004"/>
           <w:ilvl w:val="0"/>
         </w:numPr>
       </w:pPr>
@@ -351,7 +727,7 @@
       <w:pPr>
         <w:pStyle w:val="Compact"/>
         <w:numPr>
-          <w:numId w:val="1001"/>
+          <w:numId w:val="1004"/>
           <w:ilvl w:val="0"/>
         </w:numPr>
       </w:pPr>
@@ -363,7 +739,7 @@
       <w:pPr>
         <w:pStyle w:val="Compact"/>
         <w:numPr>
-          <w:numId w:val="1001"/>
+          <w:numId w:val="1004"/>
           <w:ilvl w:val="0"/>
         </w:numPr>
       </w:pPr>
@@ -375,8 +751,8 @@
       <w:pPr>
         <w:pStyle w:val="Heading3"/>
       </w:pPr>
-      <w:bookmarkStart w:id="35" w:name="board-of-directors"/>
-      <w:bookmarkEnd w:id="35"/>
+      <w:bookmarkStart w:id="36" w:name="board-of-directors"/>
+      <w:bookmarkEnd w:id="36"/>
       <w:r>
         <w:t xml:space="preserve">Board of Directors</w:t>
       </w:r>
@@ -385,7 +761,7 @@
       <w:pPr>
         <w:pStyle w:val="Compact"/>
         <w:numPr>
-          <w:numId w:val="1002"/>
+          <w:numId w:val="1005"/>
           <w:ilvl w:val="0"/>
         </w:numPr>
       </w:pPr>
@@ -397,7 +773,7 @@
       <w:pPr>
         <w:pStyle w:val="Compact"/>
         <w:numPr>
-          <w:numId w:val="1002"/>
+          <w:numId w:val="1005"/>
           <w:ilvl w:val="0"/>
         </w:numPr>
       </w:pPr>
@@ -409,7 +785,7 @@
       <w:pPr>
         <w:pStyle w:val="Compact"/>
         <w:numPr>
-          <w:numId w:val="1002"/>
+          <w:numId w:val="1005"/>
           <w:ilvl w:val="0"/>
         </w:numPr>
       </w:pPr>
@@ -421,7 +797,7 @@
       <w:pPr>
         <w:pStyle w:val="Compact"/>
         <w:numPr>
-          <w:numId w:val="1002"/>
+          <w:numId w:val="1005"/>
           <w:ilvl w:val="0"/>
         </w:numPr>
       </w:pPr>
@@ -433,7 +809,7 @@
       <w:pPr>
         <w:pStyle w:val="Compact"/>
         <w:numPr>
-          <w:numId w:val="1002"/>
+          <w:numId w:val="1005"/>
           <w:ilvl w:val="0"/>
         </w:numPr>
       </w:pPr>
@@ -445,7 +821,7 @@
       <w:pPr>
         <w:pStyle w:val="Compact"/>
         <w:numPr>
-          <w:numId w:val="1002"/>
+          <w:numId w:val="1005"/>
           <w:ilvl w:val="0"/>
         </w:numPr>
       </w:pPr>
@@ -457,7 +833,7 @@
       <w:pPr>
         <w:pStyle w:val="Compact"/>
         <w:numPr>
-          <w:numId w:val="1002"/>
+          <w:numId w:val="1005"/>
           <w:ilvl w:val="0"/>
         </w:numPr>
       </w:pPr>
@@ -469,8 +845,8 @@
       <w:pPr>
         <w:pStyle w:val="Heading3"/>
       </w:pPr>
-      <w:bookmarkStart w:id="36" w:name="board-of-advisers"/>
-      <w:bookmarkEnd w:id="36"/>
+      <w:bookmarkStart w:id="37" w:name="board-of-advisers"/>
+      <w:bookmarkEnd w:id="37"/>
       <w:r>
         <w:t xml:space="preserve">Board of Advisers</w:t>
       </w:r>
@@ -479,7 +855,7 @@
       <w:pPr>
         <w:pStyle w:val="Compact"/>
         <w:numPr>
-          <w:numId w:val="1003"/>
+          <w:numId w:val="1006"/>
           <w:ilvl w:val="0"/>
         </w:numPr>
       </w:pPr>
@@ -491,7 +867,7 @@
       <w:pPr>
         <w:pStyle w:val="Compact"/>
         <w:numPr>
-          <w:numId w:val="1003"/>
+          <w:numId w:val="1006"/>
           <w:ilvl w:val="0"/>
         </w:numPr>
       </w:pPr>
@@ -503,7 +879,7 @@
       <w:pPr>
         <w:pStyle w:val="Compact"/>
         <w:numPr>
-          <w:numId w:val="1003"/>
+          <w:numId w:val="1006"/>
           <w:ilvl w:val="0"/>
         </w:numPr>
       </w:pPr>
@@ -515,7 +891,7 @@
       <w:pPr>
         <w:pStyle w:val="Compact"/>
         <w:numPr>
-          <w:numId w:val="1003"/>
+          <w:numId w:val="1006"/>
           <w:ilvl w:val="0"/>
         </w:numPr>
       </w:pPr>
@@ -527,7 +903,7 @@
       <w:pPr>
         <w:pStyle w:val="Compact"/>
         <w:numPr>
-          <w:numId w:val="1003"/>
+          <w:numId w:val="1006"/>
           <w:ilvl w:val="0"/>
         </w:numPr>
       </w:pPr>
@@ -539,7 +915,7 @@
       <w:pPr>
         <w:pStyle w:val="Compact"/>
         <w:numPr>
-          <w:numId w:val="1003"/>
+          <w:numId w:val="1006"/>
           <w:ilvl w:val="0"/>
         </w:numPr>
       </w:pPr>
@@ -551,7 +927,7 @@
       <w:pPr>
         <w:pStyle w:val="Compact"/>
         <w:numPr>
-          <w:numId w:val="1003"/>
+          <w:numId w:val="1006"/>
           <w:ilvl w:val="0"/>
         </w:numPr>
       </w:pPr>
@@ -563,7 +939,7 @@
       <w:pPr>
         <w:pStyle w:val="Compact"/>
         <w:numPr>
-          <w:numId w:val="1003"/>
+          <w:numId w:val="1006"/>
           <w:ilvl w:val="0"/>
         </w:numPr>
       </w:pPr>
@@ -575,8 +951,8 @@
       <w:pPr>
         <w:pStyle w:val="Heading2"/>
       </w:pPr>
-      <w:bookmarkStart w:id="37" w:name="benefits-compensation"/>
-      <w:bookmarkEnd w:id="37"/>
+      <w:bookmarkStart w:id="38" w:name="benefits-compensation"/>
+      <w:bookmarkEnd w:id="38"/>
       <w:r>
         <w:t xml:space="preserve">Benefits &amp; Compensation</w:t>
       </w:r>
@@ -585,8 +961,8 @@
       <w:pPr>
         <w:pStyle w:val="Heading3"/>
       </w:pPr>
-      <w:bookmarkStart w:id="38" w:name="payroll"/>
-      <w:bookmarkEnd w:id="38"/>
+      <w:bookmarkStart w:id="39" w:name="payroll"/>
+      <w:bookmarkEnd w:id="39"/>
       <w:r>
         <w:t xml:space="preserve">Payroll</w:t>
       </w:r>
@@ -596,15 +972,23 @@
         <w:pStyle w:val="FirstParagraph"/>
       </w:pPr>
       <w:r>
-        <w:t xml:space="preserve">Administered twice monthly, on the 15th and last day of each month, via direct deposit. The organization's treasurer is available to help with any payroll or benefits questions.</w:t>
+        <w:t xml:space="preserve">Administered twice monthly, on the 15th and last day of each month, via direct deposit. If either date falls on a weekend, payroll administration will occur on the Friday immediately prior.</w:t>
+      </w:r>
+    </w:p>
+    <w:p>
+      <w:pPr>
+        <w:pStyle w:val="BodyText"/>
+      </w:pPr>
+      <w:r>
+        <w:t xml:space="preserve">The organization's Executive Director is available to help with any payroll or benefits questions.</w:t>
       </w:r>
     </w:p>
     <w:p>
       <w:pPr>
         <w:pStyle w:val="Heading3"/>
       </w:pPr>
-      <w:bookmarkStart w:id="39" w:name="medical-dental-and-vision-coverage"/>
-      <w:bookmarkEnd w:id="39"/>
+      <w:bookmarkStart w:id="40" w:name="medical-dental-and-vision-coverage"/>
+      <w:bookmarkEnd w:id="40"/>
       <w:r>
         <w:t xml:space="preserve">Medical, Dental and Vision Coverage</w:t>
       </w:r>
@@ -614,7 +998,7 @@
         <w:pStyle w:val="FirstParagraph"/>
       </w:pPr>
       <w:r>
-        <w:t xml:space="preserve">We receive health and dental coverage and pharmacy benefits through a Company sponsored Healthcare plan. The company pays 80% of the premium cost of the plan. The employee pays 20% through payroll deduction. Enrollment in the benefit plans is optional.</w:t>
+        <w:t xml:space="preserve">We receive health and dental coverage and pharmacy benefits through an employer-sponsored health insurance plan. The company pays 80% of the premium cost of the plan. The employee pays 20% through payroll deduction. Enrollment in the benefit plans is optional.</w:t>
       </w:r>
     </w:p>
     <w:p>
@@ -622,17 +1006,17 @@
         <w:pStyle w:val="BodyText"/>
       </w:pPr>
       <w:r>
-        <w:t xml:space="preserve">The current plan is a United Healthcare PPO Plan, including dental and vision coverage. Physician network and other services can be found at www.myuhc.com</w:t>
+        <w:t xml:space="preserve">Employees will receive specific benefit enrollment information during their onboarding process.</w:t>
       </w:r>
     </w:p>
     <w:p>
       <w:pPr>
         <w:pStyle w:val="Heading3"/>
       </w:pPr>
-      <w:bookmarkStart w:id="40" w:name="annual-team-member-performance-review-raises-and-bonuses"/>
-      <w:bookmarkEnd w:id="40"/>
-      <w:r>
-        <w:t xml:space="preserve">Annual Team Member Performance Review, Raises, and Bonuses</w:t>
+      <w:bookmarkStart w:id="41" w:name="performance-assessments"/>
+      <w:bookmarkEnd w:id="41"/>
+      <w:r>
+        <w:t xml:space="preserve">Performance Assessments</w:t>
       </w:r>
     </w:p>
     <w:p>
@@ -640,7 +1024,25 @@
         <w:pStyle w:val="FirstParagraph"/>
       </w:pPr>
       <w:r>
-        <w:t xml:space="preserve">Each employee will participate in an annual review of their performance, conducted by the employee's direct supervisor. Raises and bonuses will be considered by the Board of Directors at that time based on the individual employee's performance and recommendation from the Executive Director.</w:t>
+        <w:t xml:space="preserve">Our organization is committed to a fair, collaborative, and straightforward review of each employee's performance. We are in the process of determining the best methodology to carry out this commitment and will update this manual when a determination is made.</w:t>
+      </w:r>
+    </w:p>
+    <w:p>
+      <w:pPr>
+        <w:pStyle w:val="Heading3"/>
+      </w:pPr>
+      <w:bookmarkStart w:id="42" w:name="raises-and-bonuses"/>
+      <w:bookmarkEnd w:id="42"/>
+      <w:r>
+        <w:t xml:space="preserve">Raises and Bonuses</w:t>
+      </w:r>
+    </w:p>
+    <w:p>
+      <w:pPr>
+        <w:pStyle w:val="FirstParagraph"/>
+      </w:pPr>
+      <w:r>
+        <w:t xml:space="preserve">Annual cost of living increases will be combined with any merit increases described above. These will be reviewed and approved by the Board of Directors on an annual basis.</w:t>
       </w:r>
     </w:p>
     <w:p>
@@ -648,14 +1050,6 @@
         <w:pStyle w:val="BodyText"/>
       </w:pPr>
       <w:r>
-        <w:t xml:space="preserve">Annual cost of living increases will be combined with any merit increases described above. These will be reviewed and approved by the Board of Directors on an annual basis.</w:t>
-      </w:r>
-    </w:p>
-    <w:p>
-      <w:pPr>
-        <w:pStyle w:val="BodyText"/>
-      </w:pPr>
-      <w:r>
         <w:t xml:space="preserve">Additional raises and bonuses may be considered at other times to account for special circumstances, such as extraordinary performance, a change in position and/or an increase in responsibilities.</w:t>
       </w:r>
     </w:p>
@@ -663,8 +1057,8 @@
       <w:pPr>
         <w:pStyle w:val="Heading2"/>
       </w:pPr>
-      <w:bookmarkStart w:id="41" w:name="reimbursable-expenses"/>
-      <w:bookmarkEnd w:id="41"/>
+      <w:bookmarkStart w:id="43" w:name="reimbursable-expenses"/>
+      <w:bookmarkEnd w:id="43"/>
       <w:r>
         <w:t xml:space="preserve">Reimbursable Expenses</w:t>
       </w:r>
@@ -673,8 +1067,8 @@
       <w:pPr>
         <w:pStyle w:val="Heading3"/>
       </w:pPr>
-      <w:bookmarkStart w:id="42" w:name="whats-covered"/>
-      <w:bookmarkEnd w:id="42"/>
+      <w:bookmarkStart w:id="44" w:name="whats-covered"/>
+      <w:bookmarkEnd w:id="44"/>
       <w:r>
         <w:t xml:space="preserve">What's Covered</w:t>
       </w:r>
@@ -691,7 +1085,7 @@
       <w:pPr>
         <w:pStyle w:val="Compact"/>
         <w:numPr>
-          <w:numId w:val="1004"/>
+          <w:numId w:val="1007"/>
           <w:ilvl w:val="0"/>
         </w:numPr>
       </w:pPr>
@@ -703,7 +1097,7 @@
       <w:pPr>
         <w:pStyle w:val="Compact"/>
         <w:numPr>
-          <w:numId w:val="1004"/>
+          <w:numId w:val="1007"/>
           <w:ilvl w:val="0"/>
         </w:numPr>
       </w:pPr>
@@ -715,7 +1109,7 @@
       <w:pPr>
         <w:pStyle w:val="Compact"/>
         <w:numPr>
-          <w:numId w:val="1004"/>
+          <w:numId w:val="1007"/>
           <w:ilvl w:val="0"/>
         </w:numPr>
       </w:pPr>
@@ -727,7 +1121,7 @@
       <w:pPr>
         <w:pStyle w:val="Compact"/>
         <w:numPr>
-          <w:numId w:val="1004"/>
+          <w:numId w:val="1007"/>
           <w:ilvl w:val="0"/>
         </w:numPr>
       </w:pPr>
@@ -739,7 +1133,7 @@
       <w:pPr>
         <w:pStyle w:val="Compact"/>
         <w:numPr>
-          <w:numId w:val="1004"/>
+          <w:numId w:val="1007"/>
           <w:ilvl w:val="0"/>
         </w:numPr>
       </w:pPr>
@@ -751,7 +1145,7 @@
       <w:pPr>
         <w:pStyle w:val="Compact"/>
         <w:numPr>
-          <w:numId w:val="1004"/>
+          <w:numId w:val="1007"/>
           <w:ilvl w:val="0"/>
         </w:numPr>
       </w:pPr>
@@ -763,7 +1157,7 @@
       <w:pPr>
         <w:pStyle w:val="Compact"/>
         <w:numPr>
-          <w:numId w:val="1004"/>
+          <w:numId w:val="1007"/>
           <w:ilvl w:val="0"/>
         </w:numPr>
       </w:pPr>
@@ -783,8 +1177,8 @@
       <w:pPr>
         <w:pStyle w:val="Heading3"/>
       </w:pPr>
-      <w:bookmarkStart w:id="43" w:name="how-to-file-a-reimbursement-request"/>
-      <w:bookmarkEnd w:id="43"/>
+      <w:bookmarkStart w:id="45" w:name="how-to-file-a-reimbursement-request"/>
+      <w:bookmarkEnd w:id="45"/>
       <w:r>
         <w:t xml:space="preserve">How to File a Reimbursement Request</w:t>
       </w:r>
@@ -801,7 +1195,7 @@
       <w:pPr>
         <w:pStyle w:val="Compact"/>
         <w:numPr>
-          <w:numId w:val="1005"/>
+          <w:numId w:val="1008"/>
           <w:ilvl w:val="0"/>
         </w:numPr>
       </w:pPr>
@@ -813,7 +1207,7 @@
       <w:pPr>
         <w:pStyle w:val="Compact"/>
         <w:numPr>
-          <w:numId w:val="1005"/>
+          <w:numId w:val="1008"/>
           <w:ilvl w:val="0"/>
         </w:numPr>
       </w:pPr>
@@ -909,7 +1303,7 @@
       <w:pPr>
         <w:pStyle w:val="Compact"/>
         <w:numPr>
-          <w:numId w:val="1005"/>
+          <w:numId w:val="1008"/>
           <w:ilvl w:val="0"/>
         </w:numPr>
       </w:pPr>
@@ -921,8 +1315,8 @@
       <w:pPr>
         <w:pStyle w:val="Heading2"/>
       </w:pPr>
-      <w:bookmarkStart w:id="44" w:name="professional-development"/>
-      <w:bookmarkEnd w:id="44"/>
+      <w:bookmarkStart w:id="46" w:name="professional-development"/>
+      <w:bookmarkEnd w:id="46"/>
       <w:r>
         <w:t xml:space="preserve">Professional Development</w:t>
       </w:r>
@@ -991,8 +1385,8 @@
       <w:pPr>
         <w:pStyle w:val="Heading2"/>
       </w:pPr>
-      <w:bookmarkStart w:id="45" w:name="schedule-hours-vacation"/>
-      <w:bookmarkEnd w:id="45"/>
+      <w:bookmarkStart w:id="47" w:name="schedule-hours-vacation"/>
+      <w:bookmarkEnd w:id="47"/>
       <w:r>
         <w:t xml:space="preserve">Schedule, Hours &amp; Vacation</w:t>
       </w:r>
@@ -1001,8 +1395,8 @@
       <w:pPr>
         <w:pStyle w:val="Heading3"/>
       </w:pPr>
-      <w:bookmarkStart w:id="46" w:name="our-schedule"/>
-      <w:bookmarkEnd w:id="46"/>
+      <w:bookmarkStart w:id="48" w:name="our-schedule"/>
+      <w:bookmarkEnd w:id="48"/>
       <w:r>
         <w:t xml:space="preserve">Our Schedule</w:t>
       </w:r>
@@ -1043,8 +1437,8 @@
       <w:pPr>
         <w:pStyle w:val="Heading3"/>
       </w:pPr>
-      <w:bookmarkStart w:id="47" w:name="vacation-leave-policy"/>
-      <w:bookmarkEnd w:id="47"/>
+      <w:bookmarkStart w:id="49" w:name="vacation-leave-policy"/>
+      <w:bookmarkEnd w:id="49"/>
       <w:r>
         <w:t xml:space="preserve">Vacation &amp; Leave Policy</w:t>
       </w:r>
@@ -1059,7 +1453,7 @@
       <w:r>
         <w:t xml:space="preserve"> </w:t>
       </w:r>
-      <w:hyperlink r:id="rId48">
+      <w:hyperlink r:id="rId50">
         <w:r>
           <w:rPr>
             <w:rStyle w:val="Hyperlink"/>
@@ -1068,21 +1462,7 @@
         </w:r>
       </w:hyperlink>
       <w:r>
-        <w:t xml:space="preserve">, the day after Thanksgiving, and during the week between Christmas and the New Year. We also have a few additional days off, please see</w:t>
-      </w:r>
-      <w:r>
-        <w:t xml:space="preserve"> </w:t>
-      </w:r>
-      <w:hyperlink r:id="rId49">
-        <w:r>
-          <w:rPr>
-            <w:rStyle w:val="Hyperlink"/>
-          </w:rPr>
-          <w:t xml:space="preserve">the attached holidays list</w:t>
-        </w:r>
-      </w:hyperlink>
-      <w:r>
-        <w:t xml:space="preserve">.</w:t>
+        <w:t xml:space="preserve">, the day after Thanksgiving, and during the week between Christmas and the New Year.</w:t>
       </w:r>
     </w:p>
     <w:p>
@@ -1114,7 +1494,7 @@
       <w:r>
         <w:t xml:space="preserve"> </w:t>
       </w:r>
-      <w:hyperlink r:id="rId50">
+      <w:hyperlink r:id="rId51">
         <w:r>
           <w:rPr>
             <w:rStyle w:val="Hyperlink"/>
@@ -1141,8 +1521,8 @@
       <w:pPr>
         <w:pStyle w:val="Heading4"/>
       </w:pPr>
-      <w:bookmarkStart w:id="51" w:name="taking-leave"/>
-      <w:bookmarkEnd w:id="51"/>
+      <w:bookmarkStart w:id="52" w:name="taking-leave"/>
+      <w:bookmarkEnd w:id="52"/>
       <w:r>
         <w:t xml:space="preserve">Taking Leave</w:t>
       </w:r>
@@ -1167,8 +1547,8 @@
       <w:pPr>
         <w:pStyle w:val="Heading3"/>
       </w:pPr>
-      <w:bookmarkStart w:id="52" w:name="sick-days"/>
-      <w:bookmarkEnd w:id="52"/>
+      <w:bookmarkStart w:id="53" w:name="sick-days"/>
+      <w:bookmarkEnd w:id="53"/>
       <w:r>
         <w:t xml:space="preserve">Sick Days</w:t>
       </w:r>
@@ -1185,8 +1565,8 @@
       <w:pPr>
         <w:pStyle w:val="Heading2"/>
       </w:pPr>
-      <w:bookmarkStart w:id="53" w:name="how-we-work"/>
-      <w:bookmarkEnd w:id="53"/>
+      <w:bookmarkStart w:id="54" w:name="how-we-work"/>
+      <w:bookmarkEnd w:id="54"/>
       <w:r>
         <w:t xml:space="preserve">How We Work</w:t>
       </w:r>
@@ -1195,8 +1575,8 @@
       <w:pPr>
         <w:pStyle w:val="Heading3"/>
       </w:pPr>
-      <w:bookmarkStart w:id="54" w:name="email-accounts-document-sharing-password-sharing"/>
-      <w:bookmarkEnd w:id="54"/>
+      <w:bookmarkStart w:id="55" w:name="email-accounts-document-sharing-password-sharing"/>
+      <w:bookmarkEnd w:id="55"/>
       <w:r>
         <w:t xml:space="preserve">Email Accounts, Document Sharing &amp; Password Sharing</w:t>
       </w:r>
@@ -1222,21 +1602,7 @@
         <w:pStyle w:val="BodyText"/>
       </w:pPr>
       <w:r>
-        <w:t xml:space="preserve">You will be granted access to our shared passwords in Passpack. All passwords that need to be shared with the organization must be shared using Passpack or a secure service such as</w:t>
-      </w:r>
-      <w:r>
-        <w:t xml:space="preserve"> </w:t>
-      </w:r>
-      <w:hyperlink r:id="rId55">
-        <w:r>
-          <w:rPr>
-            <w:rStyle w:val="Hyperlink"/>
-          </w:rPr>
-          <w:t xml:space="preserve">Toaster</w:t>
-        </w:r>
-      </w:hyperlink>
-      <w:r>
-        <w:t xml:space="preserve">. Passwords should not be shared via email or other insecure methods.</w:t>
+        <w:t xml:space="preserve">You will be granted access to our shared password manager. All passwords that need to be shared with the organization must be shared using this manager; passwords should not be shared via email or other insecure methods.</w:t>
       </w:r>
     </w:p>
     <w:p>
@@ -1290,7 +1656,7 @@
         <w:pStyle w:val="FirstParagraph"/>
       </w:pPr>
       <w:r>
-        <w:t xml:space="preserve">To better coordinate organizational or product development efforts, one or more daily standups may be scheduled, each lasting no longer than 20 minutes.</w:t>
+        <w:t xml:space="preserve">To better coordinate organizational or product development efforts, one or more daily standups may be scheduled, each lasting no longer than 15 minutes.</w:t>
       </w:r>
     </w:p>
     <w:p>
@@ -1298,7 +1664,7 @@
         <w:pStyle w:val="BodyText"/>
       </w:pPr>
       <w:r>
-        <w:t xml:space="preserve">The sole purpose of the daily standup is to provide a short summary of what you focused on the previous day, what you are planning on focusing on today, and, critically, identification of any obstacles or blockers that may prevent you from completing a task.</w:t>
+        <w:t xml:space="preserve">The purpose of the daily standup is to provide a short summary of what you focused on the previous day, what you are planning on focusing on today, and, critically, identification of any obstacles or blockers that may prevent you from completing a task.</w:t>
       </w:r>
     </w:p>
     <w:p>
@@ -1306,7 +1672,7 @@
         <w:pStyle w:val="BodyText"/>
       </w:pPr>
       <w:r>
-        <w:t xml:space="preserve">Once each participate has completed their summary, the standup may be ended. Should a topic be raised that requires more in depth discussion, a separate meeting should be scheduled.</w:t>
+        <w:t xml:space="preserve">Once each participant has completed their summary, the standup may be ended. Should a topic be raised that requires more in depth discussion, a separate meeting should be scheduled.</w:t>
       </w:r>
     </w:p>
     <w:p>
@@ -1415,7 +1781,7 @@
       <w:pPr>
         <w:pStyle w:val="Compact"/>
         <w:numPr>
-          <w:numId w:val="1006"/>
+          <w:numId w:val="1009"/>
           <w:ilvl w:val="0"/>
         </w:numPr>
       </w:pPr>
@@ -1427,7 +1793,7 @@
       <w:pPr>
         <w:pStyle w:val="Compact"/>
         <w:numPr>
-          <w:numId w:val="1006"/>
+          <w:numId w:val="1009"/>
           <w:ilvl w:val="0"/>
         </w:numPr>
       </w:pPr>
@@ -1439,7 +1805,7 @@
       <w:pPr>
         <w:pStyle w:val="Compact"/>
         <w:numPr>
-          <w:numId w:val="1006"/>
+          <w:numId w:val="1009"/>
           <w:ilvl w:val="0"/>
         </w:numPr>
       </w:pPr>
@@ -1451,7 +1817,7 @@
       <w:pPr>
         <w:pStyle w:val="Compact"/>
         <w:numPr>
-          <w:numId w:val="1006"/>
+          <w:numId w:val="1009"/>
           <w:ilvl w:val="0"/>
         </w:numPr>
       </w:pPr>
@@ -1463,7 +1829,7 @@
       <w:pPr>
         <w:pStyle w:val="Compact"/>
         <w:numPr>
-          <w:numId w:val="1006"/>
+          <w:numId w:val="1009"/>
           <w:ilvl w:val="0"/>
         </w:numPr>
       </w:pPr>
@@ -1475,7 +1841,7 @@
       <w:pPr>
         <w:pStyle w:val="Compact"/>
         <w:numPr>
-          <w:numId w:val="1006"/>
+          <w:numId w:val="1009"/>
           <w:ilvl w:val="0"/>
         </w:numPr>
       </w:pPr>
@@ -1487,7 +1853,7 @@
       <w:pPr>
         <w:pStyle w:val="Compact"/>
         <w:numPr>
-          <w:numId w:val="1006"/>
+          <w:numId w:val="1009"/>
           <w:ilvl w:val="0"/>
         </w:numPr>
       </w:pPr>
@@ -1499,7 +1865,7 @@
       <w:pPr>
         <w:pStyle w:val="Compact"/>
         <w:numPr>
-          <w:numId w:val="1006"/>
+          <w:numId w:val="1009"/>
           <w:ilvl w:val="0"/>
         </w:numPr>
       </w:pPr>
@@ -1615,7 +1981,7 @@
     </w:lvl>
   </w:abstractNum>
   <w:abstractNum w:abstractNumId="990">
-    <w:nsid w:val="85166112"/>
+    <w:nsid w:val="e9a0934e"/>
     <w:multiLevelType w:val="multilevel"/>
     <w:lvl w:ilvl="0">
       <w:numFmt w:val="bullet"/>
@@ -1696,7 +2062,7 @@
     </w:lvl>
   </w:abstractNum>
   <w:abstractNum w:abstractNumId="991">
-    <w:nsid w:val="5a6da718"/>
+    <w:nsid w:val="7274a7d8"/>
     <w:multiLevelType w:val="multilevel"/>
     <w:lvl w:ilvl="0">
       <w:numFmt w:val="bullet"/>
@@ -1798,6 +2164,15 @@
     <w:abstractNumId w:val="991"/>
   </w:num>
   <w:num w:numId="1006">
+    <w:abstractNumId w:val="991"/>
+  </w:num>
+  <w:num w:numId="1007">
+    <w:abstractNumId w:val="991"/>
+  </w:num>
+  <w:num w:numId="1008">
+    <w:abstractNumId w:val="991"/>
+  </w:num>
+  <w:num w:numId="1009">
     <w:abstractNumId w:val="991"/>
   </w:num>
 </w:numbering>

</xml_diff>

<commit_message>
update personnel board and advisors
</commit_message>
<xml_diff>
--- a/docx/manual.docx
+++ b/docx/manual.docx
@@ -708,7 +708,7 @@
         </w:numPr>
       </w:pPr>
       <w:r>
-        <w:t xml:space="preserve">Meag Doherty, Chief of Staff</w:t>
+        <w:t xml:space="preserve">Aaron Ogle, Director of Product</w:t>
       </w:r>
     </w:p>
     <w:p>
@@ -720,6 +720,18 @@
         </w:numPr>
       </w:pPr>
       <w:r>
+        <w:t xml:space="preserve">Patrick Bateman, Deputy Executive Director &amp; Chief of Staff</w:t>
+      </w:r>
+    </w:p>
+    <w:p>
+      <w:pPr>
+        <w:pStyle w:val="Compact"/>
+        <w:numPr>
+          <w:numId w:val="1004"/>
+          <w:ilvl w:val="0"/>
+        </w:numPr>
+      </w:pPr>
+      <w:r>
         <w:t xml:space="preserve">Seth Etter, Senior Developer</w:t>
       </w:r>
     </w:p>
@@ -744,7 +756,7 @@
         </w:numPr>
       </w:pPr>
       <w:r>
-        <w:t xml:space="preserve">Mary Kate Mezzetti, Intern</w:t>
+        <w:t xml:space="preserve">Kunal Kothari, Fellow</w:t>
       </w:r>
     </w:p>
     <w:p>
@@ -766,7 +778,7 @@
         </w:numPr>
       </w:pPr>
       <w:r>
-        <w:t xml:space="preserve">Darrell Issa, Chairman</w:t>
+        <w:t xml:space="preserve">Phaedra Chrousos, Chairman</w:t>
       </w:r>
     </w:p>
     <w:p>
@@ -778,7 +790,7 @@
         </w:numPr>
       </w:pPr>
       <w:r>
-        <w:t xml:space="preserve">Seamus Kraft, President and Vice-Chairman</w:t>
+        <w:t xml:space="preserve">Laurent Crenshaw, Vice Chairman</w:t>
       </w:r>
     </w:p>
     <w:p>
@@ -790,6 +802,18 @@
         </w:numPr>
       </w:pPr>
       <w:r>
+        <w:t xml:space="preserve">Seamus Kraft, Secretary</w:t>
+      </w:r>
+    </w:p>
+    <w:p>
+      <w:pPr>
+        <w:pStyle w:val="Compact"/>
+        <w:numPr>
+          <w:numId w:val="1005"/>
+          <w:ilvl w:val="0"/>
+        </w:numPr>
+      </w:pPr>
+      <w:r>
         <w:t xml:space="preserve">Rich Hirshberg, Treasurer</w:t>
       </w:r>
     </w:p>
@@ -802,43 +826,7 @@
         </w:numPr>
       </w:pPr>
       <w:r>
-        <w:t xml:space="preserve">James Lacy, Counsel</w:t>
-      </w:r>
-    </w:p>
-    <w:p>
-      <w:pPr>
-        <w:pStyle w:val="Compact"/>
-        <w:numPr>
-          <w:numId w:val="1005"/>
-          <w:ilvl w:val="0"/>
-        </w:numPr>
-      </w:pPr>
-      <w:r>
-        <w:t xml:space="preserve">Tom Davis, Member</w:t>
-      </w:r>
-    </w:p>
-    <w:p>
-      <w:pPr>
-        <w:pStyle w:val="Compact"/>
-        <w:numPr>
-          <w:numId w:val="1005"/>
-          <w:ilvl w:val="0"/>
-        </w:numPr>
-      </w:pPr>
-      <w:r>
-        <w:t xml:space="preserve">Abhi Nemani, Member</w:t>
-      </w:r>
-    </w:p>
-    <w:p>
-      <w:pPr>
-        <w:pStyle w:val="Compact"/>
-        <w:numPr>
-          <w:numId w:val="1005"/>
-          <w:ilvl w:val="0"/>
-        </w:numPr>
-      </w:pPr>
-      <w:r>
-        <w:t xml:space="preserve">Larry Brady, Member</w:t>
+        <w:t xml:space="preserve">Jo-Marie St. Martin, Member</w:t>
       </w:r>
     </w:p>
     <w:p>
@@ -872,7 +860,7 @@
         </w:numPr>
       </w:pPr>
       <w:r>
-        <w:t xml:space="preserve">Dr. Anne Washington, Legal Data and Informatics</w:t>
+        <w:t xml:space="preserve">Karien Bezuidenhout, Internal Growth</w:t>
       </w:r>
     </w:p>
     <w:p>
@@ -884,7 +872,7 @@
         </w:numPr>
       </w:pPr>
       <w:r>
-        <w:t xml:space="preserve">Joe Trippi, Political Campaigns</w:t>
+        <w:t xml:space="preserve">Dr. Anne Washington, Open Legal Data</w:t>
       </w:r>
     </w:p>
     <w:p>
@@ -896,7 +884,7 @@
         </w:numPr>
       </w:pPr>
       <w:r>
-        <w:t xml:space="preserve">Karien Bezuidenhout, Shuttleworth Foundation</w:t>
+        <w:t xml:space="preserve">Aaron Bartnick</w:t>
       </w:r>
     </w:p>
     <w:p>
@@ -908,43 +896,7 @@
         </w:numPr>
       </w:pPr>
       <w:r>
-        <w:t xml:space="preserve">Lanham Napier, BuildGroup</w:t>
-      </w:r>
-    </w:p>
-    <w:p>
-      <w:pPr>
-        <w:pStyle w:val="Compact"/>
-        <w:numPr>
-          <w:numId w:val="1006"/>
-          <w:ilvl w:val="0"/>
-        </w:numPr>
-      </w:pPr>
-      <w:r>
-        <w:t xml:space="preserve">Aaron Bartnick</w:t>
-      </w:r>
-    </w:p>
-    <w:p>
-      <w:pPr>
-        <w:pStyle w:val="Compact"/>
-        <w:numPr>
-          <w:numId w:val="1006"/>
-          <w:ilvl w:val="0"/>
-        </w:numPr>
-      </w:pPr>
-      <w:r>
-        <w:t xml:space="preserve">Brandon Andrews, Values Partnership</w:t>
-      </w:r>
-    </w:p>
-    <w:p>
-      <w:pPr>
-        <w:pStyle w:val="Compact"/>
-        <w:numPr>
-          <w:numId w:val="1006"/>
-          <w:ilvl w:val="0"/>
-        </w:numPr>
-      </w:pPr>
-      <w:r>
-        <w:t xml:space="preserve">Dr. Anne Washington, George Mason University</w:t>
+        <w:t xml:space="preserve">Brandon Andrews</w:t>
       </w:r>
     </w:p>
     <w:p>
@@ -1981,7 +1933,7 @@
     </w:lvl>
   </w:abstractNum>
   <w:abstractNum w:abstractNumId="990">
-    <w:nsid w:val="e9a0934e"/>
+    <w:nsid w:val="7dbed1e6"/>
     <w:multiLevelType w:val="multilevel"/>
     <w:lvl w:ilvl="0">
       <w:numFmt w:val="bullet"/>
@@ -2062,7 +2014,7 @@
     </w:lvl>
   </w:abstractNum>
   <w:abstractNum w:abstractNumId="991">
-    <w:nsid w:val="7274a7d8"/>
+    <w:nsid w:val="26710925"/>
     <w:multiLevelType w:val="multilevel"/>
     <w:lvl w:ilvl="0">
       <w:numFmt w:val="bullet"/>

</xml_diff>

<commit_message>
populate pdf doc formats
</commit_message>
<xml_diff>
--- a/docx/manual.docx
+++ b/docx/manual.docx
@@ -17,7 +17,7 @@
         <w:pStyle w:val="FirstParagraph"/>
       </w:pPr>
       <w:r>
-        <w:t xml:space="preserve">Last Updated: YYYY-MM-DD</w:t>
+        <w:t xml:space="preserve">Last Updated: 2018-01-08</w:t>
       </w:r>
     </w:p>
     <w:p>
@@ -35,7 +35,7 @@
         <w:pStyle w:val="FirstParagraph"/>
       </w:pPr>
       <w:r>
-        <w:t xml:space="preserve">To make the process of lawmaking easier, simpler, and more effective.</w:t>
+        <w:t xml:space="preserve">We serve those who serve the people in America's legislatures.</w:t>
       </w:r>
     </w:p>
     <w:p>
@@ -53,7 +53,7 @@
         <w:pStyle w:val="FirstParagraph"/>
       </w:pPr>
       <w:r>
-        <w:t xml:space="preserve">To serve as a reliable product development partner for legislators who want to make systems of governance more open, accessible, and functional. Our products are incrementally built to address meaningful, well-known problems and are focused intently on serving user needs over stakeholder interests.</w:t>
+        <w:t xml:space="preserve">To serve as a reliable product development partner for legislators who want to make systems of governance more open, more accessible, and more effective. Our products are iteratively built to address meaningful, well-known problems in new, innovative ways and are focused intently on serving user needs over stakeholder interests.</w:t>
       </w:r>
     </w:p>
     <w:p>
@@ -101,7 +101,7 @@
         <w:t xml:space="preserve"> </w:t>
       </w:r>
       <w:r>
-        <w:t xml:space="preserve">- Incremental development</w:t>
+        <w:t xml:space="preserve">- Iterative development</w:t>
       </w:r>
       <w:r>
         <w:t xml:space="preserve"> </w:t>
@@ -120,12 +120,6 @@
       </w:r>
       <w:r>
         <w:t xml:space="preserve">- Showing, not telling</w:t>
-      </w:r>
-      <w:r>
-        <w:t xml:space="preserve"> </w:t>
-      </w:r>
-      <w:r>
-        <w:t xml:space="preserve">- Deeds over words</w:t>
       </w:r>
     </w:p>
     <w:p>
@@ -145,7 +139,7 @@
       <w:bookmarkStart w:id="26" w:name="equal-employment-non-discrimination-and-reasonable-accommodation"/>
       <w:bookmarkEnd w:id="26"/>
       <w:r>
-        <w:t xml:space="preserve">Equal Employment, Non-Discrimination and Reasonable Accommodation</w:t>
+        <w:t xml:space="preserve">Equal Employment, Non-Discrimination, and Reasonable Accommodation</w:t>
       </w:r>
     </w:p>
     <w:p>
@@ -233,7 +227,7 @@
         <w:pStyle w:val="BodyText"/>
       </w:pPr>
       <w:r>
-        <w:t xml:space="preserve">The purpose of this policy is to ensure that in the workplace, no employee harasses another for any reason or in any manner. The conduct prohibited by this policy includes conduct in any form including but not limited to e-mail, voice mail, chat rooms, social networking, internet use or history, text messages, pictures, images, writings, words or gestures.</w:t>
+        <w:t xml:space="preserve">The purpose of this policy is to ensure that all employees shall be free from harassment of any kind. The conduct prohibited by this policy includes conduct in any form including but not limited to e-mail, voice mail, chat rooms, social networking, internet use or history, text messages, pictures, images, writings, words or gestures.</w:t>
       </w:r>
     </w:p>
     <w:p>
@@ -241,7 +235,7 @@
         <w:pStyle w:val="BodyText"/>
       </w:pPr>
       <w:r>
-        <w:t xml:space="preserve">While it is not easy to define precisely what harassment is, it includes: slurs, epithets, threats, derogatory comments or visual depictions, unwelcome jokes and teasing.</w:t>
+        <w:t xml:space="preserve">While it is not easy to define precisely what harassment is, it includes: slurs, epithets, threats, derogatory comments or visual depictions, unwelcome jokes, and teasing.</w:t>
       </w:r>
     </w:p>
     <w:p>
@@ -524,6 +518,23 @@
     </w:p>
     <w:p>
       <w:pPr>
+        <w:pStyle w:val="FirstParagraph"/>
+      </w:pPr>
+      <w:r>
+        <w:t xml:space="preserve">In sum, we always seek to maintain a professional, healthy and supportive environment for every employee.</w:t>
+      </w:r>
+      <w:r>
+        <w:t xml:space="preserve"> </w:t>
+      </w:r>
+      <w:r>
+        <w:rPr>
+          <w:b/>
+        </w:rPr>
+        <w:t xml:space="preserve">The guiding principle of The OpenGov Foundation is to be excellent to one another.</w:t>
+      </w:r>
+    </w:p>
+    <w:p>
+      <w:pPr>
         <w:pStyle w:val="Heading3"/>
       </w:pPr>
       <w:bookmarkStart w:id="29" w:name="reporting-and-resolution-of-violations"/>
@@ -537,7 +548,7 @@
         <w:pStyle w:val="FirstParagraph"/>
       </w:pPr>
       <w:r>
-        <w:t xml:space="preserve">Any employee who believes they have been harassed or believes they have witnessed another member of our organization violate the terms of this document should report the situation immediately to one of the following members of management: Executive Director, Treasurer or Chairman of the Board of Directors. If an employee makes a report to one of these persons and the employee does not receive a satisfactory response, the employee shall report the situation to one of the other designated persons to receive complaints.</w:t>
+        <w:t xml:space="preserve">Any employee who believes they have been harassed or believes they have witnessed another member of our organization violate the terms of this document should report the situation immediately to one of the following members of management: Executive Director, Chair, Vice Chair, or Treasurer of the Board of Directors. If an employee makes a report to one of these persons and the employee does not receive a satisfactory response, the employee shall report the situation to one of the other designated persons to receive complaints.</w:t>
       </w:r>
     </w:p>
     <w:p>
@@ -589,7 +600,7 @@
         <w:pStyle w:val="FirstParagraph"/>
       </w:pPr>
       <w:r>
-        <w:t xml:space="preserve">Employees must never use their positions with the organization for private gain, to advance personal interests or to obtain favors or benefits for themselves, member of their families or any other individuals, corporations of business entities. Furthermore, employees should avoid situations where a</w:t>
+        <w:t xml:space="preserve">Employees must never use their positions with the organization for private gain, to advance personal interests or to obtain favors or benefits for themselves, members of their families or any other individuals, corporations, or business entities. Furthermore, employees should avoid situations where a</w:t>
       </w:r>
       <w:r>
         <w:t xml:space="preserve"> </w:t>
@@ -648,7 +659,7 @@
         <w:pStyle w:val="FirstParagraph"/>
       </w:pPr>
       <w:r>
-        <w:t xml:space="preserve">We strive to balance the need for intentionality in our organizational communications with each employee's fundamental free speech rights and the import role of media in our society.</w:t>
+        <w:t xml:space="preserve">We strive to balance the need for intentionality in our organizational communications with each employee's fundamental free speech rights and the important role of media in our society.</w:t>
       </w:r>
     </w:p>
     <w:p>
@@ -708,6 +719,18 @@
         </w:numPr>
       </w:pPr>
       <w:r>
+        <w:t xml:space="preserve">Patrick Bateman, Deputy Executive Director &amp; Chief of Staff</w:t>
+      </w:r>
+    </w:p>
+    <w:p>
+      <w:pPr>
+        <w:pStyle w:val="Compact"/>
+        <w:numPr>
+          <w:numId w:val="1004"/>
+          <w:ilvl w:val="0"/>
+        </w:numPr>
+      </w:pPr>
+      <w:r>
         <w:t xml:space="preserve">Aaron Ogle, Director of Product</w:t>
       </w:r>
     </w:p>
@@ -720,7 +743,7 @@
         </w:numPr>
       </w:pPr>
       <w:r>
-        <w:t xml:space="preserve">Patrick Bateman, Deputy Executive Director &amp; Chief of Staff</w:t>
+        <w:t xml:space="preserve">Seth Etter, Senior Engineer</w:t>
       </w:r>
     </w:p>
     <w:p>
@@ -732,19 +755,7 @@
         </w:numPr>
       </w:pPr>
       <w:r>
-        <w:t xml:space="preserve">Seth Etter, Senior Developer</w:t>
-      </w:r>
-    </w:p>
-    <w:p>
-      <w:pPr>
-        <w:pStyle w:val="Compact"/>
-        <w:numPr>
-          <w:numId w:val="1004"/>
-          <w:ilvl w:val="0"/>
-        </w:numPr>
-      </w:pPr>
-      <w:r>
-        <w:t xml:space="preserve">Tanner Doshier, Senior Developer</w:t>
+        <w:t xml:space="preserve">Tanner Doshier, Senior Engineer</w:t>
       </w:r>
     </w:p>
     <w:p>
@@ -778,7 +789,7 @@
         </w:numPr>
       </w:pPr>
       <w:r>
-        <w:t xml:space="preserve">Phaedra Chrousos, Chairman</w:t>
+        <w:t xml:space="preserve">Phaedra Chrousos, Chair</w:t>
       </w:r>
     </w:p>
     <w:p>
@@ -790,7 +801,7 @@
         </w:numPr>
       </w:pPr>
       <w:r>
-        <w:t xml:space="preserve">Laurent Crenshaw, Vice Chairman</w:t>
+        <w:t xml:space="preserve">Laurent Crenshaw, Vice Chair</w:t>
       </w:r>
     </w:p>
     <w:p>
@@ -826,7 +837,19 @@
         </w:numPr>
       </w:pPr>
       <w:r>
-        <w:t xml:space="preserve">Jo-Marie St. Martin, Member</w:t>
+        <w:t xml:space="preserve">Michelle Lee</w:t>
+      </w:r>
+    </w:p>
+    <w:p>
+      <w:pPr>
+        <w:pStyle w:val="Compact"/>
+        <w:numPr>
+          <w:numId w:val="1005"/>
+          <w:ilvl w:val="0"/>
+        </w:numPr>
+      </w:pPr>
+      <w:r>
+        <w:t xml:space="preserve">Aaron Snow</w:t>
       </w:r>
     </w:p>
     <w:p>
@@ -901,6 +924,54 @@
     </w:p>
     <w:p>
       <w:pPr>
+        <w:pStyle w:val="Compact"/>
+        <w:numPr>
+          <w:numId w:val="1006"/>
+          <w:ilvl w:val="0"/>
+        </w:numPr>
+      </w:pPr>
+      <w:r>
+        <w:t xml:space="preserve">Jo-Marie St. Martin</w:t>
+      </w:r>
+    </w:p>
+    <w:p>
+      <w:pPr>
+        <w:pStyle w:val="Compact"/>
+        <w:numPr>
+          <w:numId w:val="1006"/>
+          <w:ilvl w:val="0"/>
+        </w:numPr>
+      </w:pPr>
+      <w:r>
+        <w:t xml:space="preserve">Peter Karman</w:t>
+      </w:r>
+    </w:p>
+    <w:p>
+      <w:pPr>
+        <w:pStyle w:val="Compact"/>
+        <w:numPr>
+          <w:numId w:val="1006"/>
+          <w:ilvl w:val="0"/>
+        </w:numPr>
+      </w:pPr>
+      <w:r>
+        <w:t xml:space="preserve">Janine Gianfredi</w:t>
+      </w:r>
+    </w:p>
+    <w:p>
+      <w:pPr>
+        <w:pStyle w:val="Compact"/>
+        <w:numPr>
+          <w:numId w:val="1006"/>
+          <w:ilvl w:val="0"/>
+        </w:numPr>
+      </w:pPr>
+      <w:r>
+        <w:t xml:space="preserve">Bob Sofman</w:t>
+      </w:r>
+    </w:p>
+    <w:p>
+      <w:pPr>
         <w:pStyle w:val="Heading2"/>
       </w:pPr>
       <w:bookmarkStart w:id="38" w:name="benefits-compensation"/>
@@ -942,7 +1013,7 @@
       <w:bookmarkStart w:id="40" w:name="medical-dental-and-vision-coverage"/>
       <w:bookmarkEnd w:id="40"/>
       <w:r>
-        <w:t xml:space="preserve">Medical, Dental and Vision Coverage</w:t>
+        <w:t xml:space="preserve">Medical, Dental, and Vision Coverage</w:t>
       </w:r>
     </w:p>
     <w:p>
@@ -1366,7 +1437,7 @@
         <w:pStyle w:val="BodyText"/>
       </w:pPr>
       <w:r>
-        <w:t xml:space="preserve">Employees are expected to attend all meetings to which they have been invited as a "required" participant. Communication is vital to the success of our team; therefore, team members are expected to be reasonably accessible by phone, Slack, and email between the hours of 11 AM–4 PM.</w:t>
+        <w:t xml:space="preserve">Employees are expected to attend all meetings to which they have been invited as a "required" participant. Communication is vital to the success of our team; therefore, team members are expected to be reasonably accessible by phone, Slack, and email between the hours of 11 AM–4 PM in their local timezone.</w:t>
       </w:r>
     </w:p>
     <w:p>
@@ -1382,7 +1453,7 @@
         <w:pStyle w:val="BodyText"/>
       </w:pPr>
       <w:r>
-        <w:t xml:space="preserve">Any time that you won't be available during the regular work day (9 PM to 5 PM locally) should be put on your calendar the organization's calendar.</w:t>
+        <w:t xml:space="preserve">Any time that you won't be available during the regular work day (9 AM to 5 PM locally) should be put on your work calendar so your colleagues will know that you are not available.</w:t>
       </w:r>
     </w:p>
     <w:p>
@@ -1492,7 +1563,7 @@
         <w:pStyle w:val="BodyText"/>
       </w:pPr>
       <w:r>
-        <w:t xml:space="preserve">To schedule time off, permission must be granted by your supervisor no less than 5 business days in advance, the dates your travel must be put onto the team calendar (just invite sayhello [at] opengovfoundation.org), and the team should be notified via email.</w:t>
+        <w:t xml:space="preserve">To schedule time off, permission must be granted by your supervisor no less than 5 business days in advance, the dates your travel must be put onto the your work calendar and the team should be notified.</w:t>
       </w:r>
     </w:p>
     <w:p>
@@ -1631,10 +1702,10 @@
       <w:pPr>
         <w:pStyle w:val="Heading4"/>
       </w:pPr>
-      <w:bookmarkStart w:id="59" w:name="weekly-all-hands"/>
+      <w:bookmarkStart w:id="59" w:name="book-clubs-family-meals-and-other-informal-rituals"/>
       <w:bookmarkEnd w:id="59"/>
       <w:r>
-        <w:t xml:space="preserve">Weekly All Hands</w:t>
+        <w:t xml:space="preserve">Book Clubs, "Family" Meals, and Other Informal Rituals</w:t>
       </w:r>
     </w:p>
     <w:p>
@@ -1642,7 +1713,7 @@
         <w:pStyle w:val="FirstParagraph"/>
       </w:pPr>
       <w:r>
-        <w:t xml:space="preserve">We meet once a week as a complete team for no more than 30 minutes to discuss organization-level topics, share important updates, and, most importantly, celebrate our work through informal talks or product demos. Should a topic be raised that requires more in depth discussion, a separate meeting should be scheduled.</w:t>
+        <w:t xml:space="preserve">We are a small, close knit team. To maintain a balanced, healthy, and fun organization, we encourage the formation of informal gatherings and groups. Any employee may sponsor an informal gathering or group so as long it is are open to all employees and supports organizational health.</w:t>
       </w:r>
     </w:p>
     <w:p>
@@ -1650,17 +1721,17 @@
         <w:pStyle w:val="BodyText"/>
       </w:pPr>
       <w:r>
-        <w:t xml:space="preserve">Participation in the weekly standup is required of all organization employees and must allow for the full participation of all employees regardless of geographic location.</w:t>
-      </w:r>
-    </w:p>
-    <w:p>
-      <w:pPr>
-        <w:pStyle w:val="Heading4"/>
-      </w:pPr>
-      <w:bookmarkStart w:id="60" w:name="book-clubs-family-meals-and-other-informal-rituals"/>
+        <w:t xml:space="preserve">As in any endeavor, it is critical that any informal gathering or group clearly define its purpose and the expectation placed upon its participants.</w:t>
+      </w:r>
+    </w:p>
+    <w:p>
+      <w:pPr>
+        <w:pStyle w:val="Heading3"/>
+      </w:pPr>
+      <w:bookmarkStart w:id="60" w:name="tools-services-we-use"/>
       <w:bookmarkEnd w:id="60"/>
       <w:r>
-        <w:t xml:space="preserve">Book Clubs, "Family" Meals, and Other Informal Rituals</w:t>
+        <w:t xml:space="preserve">Tools &amp; Services We Use</w:t>
       </w:r>
     </w:p>
     <w:p>
@@ -1668,7 +1739,7 @@
         <w:pStyle w:val="FirstParagraph"/>
       </w:pPr>
       <w:r>
-        <w:t xml:space="preserve">We are a small, close knit team. To maintain a balanced, healthy, and fun organization, we encourage the formation of informal gatherings and groups. Any employee may sponsor an informal gathering or group so as long it is are open to all employees and supports organizational health.</w:t>
+        <w:t xml:space="preserve">We utilize an ever-changing array of tools and platforms to get our work done. Employees are expected to familiarize themselves with all tools that are applicable to their work areas. Trial and adoption of new tools is encouraged and should be done in a collaborative manner with your colleagues to encourage operational alignment and discourage tool siloing.</w:t>
       </w:r>
     </w:p>
     <w:p>
@@ -1676,38 +1747,12 @@
         <w:pStyle w:val="BodyText"/>
       </w:pPr>
       <w:r>
-        <w:t xml:space="preserve">As in any endeavor, it is critical that any informal gathering or group clearly define its purpose and the expectation placed upon its participants.</w:t>
-      </w:r>
-    </w:p>
-    <w:p>
-      <w:pPr>
-        <w:pStyle w:val="Heading3"/>
-      </w:pPr>
-      <w:bookmarkStart w:id="61" w:name="tools-services-we-use"/>
-      <w:bookmarkEnd w:id="61"/>
-      <w:r>
-        <w:t xml:space="preserve">Tools &amp; Services We Use</w:t>
-      </w:r>
-    </w:p>
-    <w:p>
-      <w:pPr>
-        <w:pStyle w:val="FirstParagraph"/>
-      </w:pPr>
-      <w:r>
-        <w:t xml:space="preserve">We utilize an ever-changing array of tools and platforms to get our work down. Employees are expected to familiarize themselves with all tools that are applicable to their work areas. Trial and adoption of new tools is encouraged and should be done in a collaborative manner with your colleagues to encourage operational alignment and discourage tool siloing.</w:t>
-      </w:r>
-    </w:p>
-    <w:p>
-      <w:pPr>
-        <w:pStyle w:val="BodyText"/>
-      </w:pPr>
-      <w:r>
         <w:t xml:space="preserve">We do our best to keep our</w:t>
       </w:r>
       <w:r>
         <w:t xml:space="preserve"> </w:t>
       </w:r>
-      <w:hyperlink r:id="rId62">
+      <w:hyperlink r:id="rId61">
         <w:r>
           <w:rPr>
             <w:rStyle w:val="Hyperlink"/>
@@ -1723,8 +1768,8 @@
       <w:pPr>
         <w:pStyle w:val="Heading2"/>
       </w:pPr>
-      <w:bookmarkStart w:id="63" w:name="recommended-reading"/>
-      <w:bookmarkEnd w:id="63"/>
+      <w:bookmarkStart w:id="62" w:name="recommended-reading"/>
+      <w:bookmarkEnd w:id="62"/>
       <w:r>
         <w:t xml:space="preserve">Recommended Reading</w:t>
       </w:r>
@@ -1933,7 +1978,7 @@
     </w:lvl>
   </w:abstractNum>
   <w:abstractNum w:abstractNumId="990">
-    <w:nsid w:val="7dbed1e6"/>
+    <w:nsid w:val="6aa6c855"/>
     <w:multiLevelType w:val="multilevel"/>
     <w:lvl w:ilvl="0">
       <w:numFmt w:val="bullet"/>
@@ -2014,7 +2059,7 @@
     </w:lvl>
   </w:abstractNum>
   <w:abstractNum w:abstractNumId="991">
-    <w:nsid w:val="26710925"/>
+    <w:nsid w:val="add5b0d8"/>
     <w:multiLevelType w:val="multilevel"/>
     <w:lvl w:ilvl="0">
       <w:numFmt w:val="bullet"/>

</xml_diff>